<commit_message>
Reformet figures and tables
</commit_message>
<xml_diff>
--- a/eg_thesis.docx
+++ b/eg_thesis.docx
@@ -172,7 +172,7 @@
         <w:t xml:space="preserve">(Schneider, Friedl, and Potere 2009)</w:t>
       </w:r>
       <w:r>
-        <w:t xml:space="preserve">. As people continue to move to urban environments, understanding the ecology of cities and urban settings will become critical to human health. Despite their comparatively small geographic size, the high density of human population in these environments makes them a unique combination of anthropogenic biotic and abiotic factors. Urban environments represent the convergence of humans from around the world, any plant or animal species those humans might have brough with them, and anthropogenic nonliving structures such as roads, sewers, and tall buildings, which all contribute to their unique ecology. Despite the unique complexity that these ecosystems present, they often overlooked by ecologists because more traditional ecology does not necesarily account for human factors, and humans influence is one of the driving factors of urban ecology</w:t>
+        <w:t xml:space="preserve">. As people continue to move to urban environments, understanding the ecology of cities and urban settings will become critical to human health and wellbeing. Despite their comparatively small geographic size, the high density of human population in these environments makes them a unique combination of anthropogenic biotic and abiotic factors. Urban environments represent the convergence of humans from around the world, any plant or animal species those humans might have brough with them, and anthropogenic nonliving structures such as roads, sewers, and tall buildings, which all contribute to their unique ecology. Despite the unique complexity that these ecosystems present, they often overlooked by ecologists because more traditional ecology does not necesarily account for human factors, and humans influence is one of the driving factors of urban ecology</w:t>
       </w:r>
       <w:r>
         <w:t xml:space="preserve"> </w:t>
@@ -251,7 +251,7 @@
         <w:pStyle w:val="BodyText"/>
       </w:pPr>
       <w:r>
-        <w:t xml:space="preserve">One potentially major factor influencing plant health that has yet to be studied in an urban environment in great detail is the leaf microbiome. Just as the emerging field of human microbiome study has revealed that symbiotic, nonpathogenic microbes can have major impacts on human health, plant life is also host to numerous symbiotic microbes. Similar to the human microbiome, the plant microbiome contains great diversity and is comprised of mulutiple distinct communities in various tissue systems such as the roots (rhizosphere), leaf surface (phylosphere), and leaf interior (endosphere)</w:t>
+        <w:t xml:space="preserve">One potentially major factor influencing plant health that has yet to be studied in an urban environment in great detail its microbiome. Just as the emerging field of human microbiome study has revealed that symbiotic, nonpathogenic microbes can have major impacts on human health, plant life is also host to numerous symbiotic microbes. Similar to the human microbiome, the plant microbiome contains great diversity and is comprised of mulutiple distinct communities in various tissue systems such as the roots (rhizosphere), leaf surface (phylosphere), and leaf interior (endosphere)</w:t>
       </w:r>
       <w:r>
         <w:t xml:space="preserve"> </w:t>
@@ -260,7 +260,15 @@
         <w:t xml:space="preserve">(Turner, James, and Poole 2013)</w:t>
       </w:r>
       <w:r>
-        <w:t xml:space="preserve">. While all of these systems could contain interesting community ecology patterns, here we focus on the microbial ecology of fungal microorganisms living in the endosphere. Although some of these fungal microbes may be latent pathogens or decomposers waiting for the leaf to die, others are mutualists that may confer a benefit to their host. For instance, inoculation experiments have shown that specific species of endophytes can have an impact on their host’s overall health, including factors such as resistance and susceptibility to disease</w:t>
+        <w:t xml:space="preserve">. While all of these systems could contain interesting community ecology patterns, here we focus on the microbial ecology of fungal microorganisms living in the endosphere.</w:t>
+      </w:r>
+    </w:p>
+    <w:p>
+      <w:pPr>
+        <w:pStyle w:val="BodyText"/>
+      </w:pPr>
+      <w:r>
+        <w:t xml:space="preserve">Although some of these fungal microbes may be latent pathogens or decomposers waiting for the leaf to die, others are mutualists that may confer a benefit to their host. For instance, inoculation experiments have shown that specific species of endophytes can have an impact on their host’s overall health, including factors such as resistance and susceptibility to disease</w:t>
       </w:r>
       <w:r>
         <w:t xml:space="preserve"> </w:t>
@@ -269,7 +277,15 @@
         <w:t xml:space="preserve">(Busby, Ridout, and Newcombe 2016)</w:t>
       </w:r>
       <w:r>
-        <w:t xml:space="preserve">. In the wild, endophytic communities display species diversity comparable to that of any macroscopic community, even among individual trees from the same species</w:t>
+        <w:t xml:space="preserve">.</w:t>
+      </w:r>
+    </w:p>
+    <w:p>
+      <w:pPr>
+        <w:pStyle w:val="BodyText"/>
+      </w:pPr>
+      <w:r>
+        <w:t xml:space="preserve">In the wild, endophytic communities display species diversity comparable to that of any macroscopic community, even among individual trees from the same species</w:t>
       </w:r>
       <w:r>
         <w:t xml:space="preserve"> </w:t>
@@ -310,67 +326,7 @@
         <w:t xml:space="preserve"> </w:t>
       </w:r>
       <w:r>
-        <w:t xml:space="preserve">throughout San Francisco to relate environmental factors with fungal community composition.</w:t>
-      </w:r>
-      <w:r>
-        <w:t xml:space="preserve"> </w:t>
-      </w:r>
-      <w:r>
-        <w:rPr>
-          <w:i/>
-        </w:rPr>
-        <w:t xml:space="preserve">M. excelsa</w:t>
-      </w:r>
-      <w:r>
-        <w:t xml:space="preserve"> </w:t>
-      </w:r>
-      <w:r>
-        <w:t xml:space="preserve">was an ideal species to choose for this study because it is widely planted throughout San Francsico, which indicates that it likely has a major impact on the urban environment, and that we would be able to obtain samples from a large number of trees in a variety of locatiouns throughout the city. In a related Hawaiian species,</w:t>
-      </w:r>
-      <w:r>
-        <w:t xml:space="preserve"> </w:t>
-      </w:r>
-      <w:r>
-        <w:rPr>
-          <w:i/>
-        </w:rPr>
-        <w:t xml:space="preserve">Metrosideros polymorpha</w:t>
-      </w:r>
-      <w:r>
-        <w:t xml:space="preserve">, the species makeup of fungal endophyte communities has been shown to vary greatly with environmental factors such as elevation and rainfall</w:t>
-      </w:r>
-      <w:r>
-        <w:t xml:space="preserve"> </w:t>
-      </w:r>
-      <w:r>
-        <w:t xml:space="preserve">(Zimmerman and Vitousek 2012)</w:t>
-      </w:r>
-      <w:r>
-        <w:t xml:space="preserve">. Although</w:t>
-      </w:r>
-      <w:r>
-        <w:t xml:space="preserve"> </w:t>
-      </w:r>
-      <w:r>
-        <w:rPr>
-          <w:i/>
-        </w:rPr>
-        <w:t xml:space="preserve">M. excelsa’s</w:t>
-      </w:r>
-      <w:r>
-        <w:t xml:space="preserve"> </w:t>
-      </w:r>
-      <w:r>
-        <w:t xml:space="preserve">endophytic communities have ben characterized in its native home of New Zealand, there have been few studies about these communities outside of its native environment or in an urban setting</w:t>
-      </w:r>
-      <w:r>
-        <w:t xml:space="preserve"> </w:t>
-      </w:r>
-      <w:r>
-        <w:t xml:space="preserve">(McKenzie, Buchanan, and Johnston 1999)</w:t>
-      </w:r>
-      <w:r>
-        <w:t xml:space="preserve">. When studying this organism’s microbiome in an urban environment, we expected to find that urban environmental factors such as pollution and tall buildings played a role in shaping the composition of these endophytic communities.</w:t>
+        <w:t xml:space="preserve">throughout San Francisco to relate environmental factors with fungal community composition. When studying this organism’s microbiome in an urban environment, we expected to find that urban environmental factors such as pollution and tall buildings played a role in shaping the composition of these endophytic communities.</w:t>
       </w:r>
     </w:p>
     <w:p>
@@ -387,9 +343,102 @@
       <w:pPr>
         <w:pStyle w:val="Heading2"/>
       </w:pPr>
-      <w:bookmarkStart w:id="24" w:name="sample-collection"/>
+      <w:bookmarkStart w:id="24" w:name="host-selection"/>
       <w:bookmarkEnd w:id="24"/>
       <w:r>
+        <w:t xml:space="preserve">Host Selection</w:t>
+      </w:r>
+    </w:p>
+    <w:p>
+      <w:pPr>
+        <w:pStyle w:val="FirstParagraph"/>
+      </w:pPr>
+      <w:r>
+        <w:t xml:space="preserve">We used the Urban Forest Map, which documents the location and species of every tree in San Francisco, to choose unique locations around the city with enough</w:t>
+      </w:r>
+      <w:r>
+        <w:t xml:space="preserve"> </w:t>
+      </w:r>
+      <w:r>
+        <w:rPr>
+          <w:i/>
+        </w:rPr>
+        <w:t xml:space="preserve">Metrosideros excelsa</w:t>
+      </w:r>
+      <w:r>
+        <w:t xml:space="preserve"> </w:t>
+      </w:r>
+      <w:r>
+        <w:t xml:space="preserve">individuals (Figure 1).</w:t>
+      </w:r>
+      <w:r>
+        <w:t xml:space="preserve"> </w:t>
+      </w:r>
+      <w:r>
+        <w:rPr>
+          <w:i/>
+        </w:rPr>
+        <w:t xml:space="preserve">Metrosideris excelsa</w:t>
+      </w:r>
+      <w:r>
+        <w:t xml:space="preserve"> </w:t>
+      </w:r>
+      <w:r>
+        <w:t xml:space="preserve">was an ideal species to choose for this study because it is widely planted throughout San Francsico, which indicates that it likely has a major impact on the urban environment, and that we would be able to obtain samples from a large number of trees in a variety of locatiouns throughout the city. In a related Hawaiian species,</w:t>
+      </w:r>
+      <w:r>
+        <w:t xml:space="preserve"> </w:t>
+      </w:r>
+      <w:r>
+        <w:rPr>
+          <w:i/>
+        </w:rPr>
+        <w:t xml:space="preserve">Metrosideros polymorpha</w:t>
+      </w:r>
+      <w:r>
+        <w:t xml:space="preserve">, the species makeup of fungal endophyte communities has been shown to vary greatly with environmental factors such as elevation and rainfall</w:t>
+      </w:r>
+      <w:r>
+        <w:t xml:space="preserve"> </w:t>
+      </w:r>
+      <w:r>
+        <w:t xml:space="preserve">(Zimmerman and Vitousek 2012)</w:t>
+      </w:r>
+      <w:r>
+        <w:t xml:space="preserve">. Although</w:t>
+      </w:r>
+      <w:r>
+        <w:t xml:space="preserve"> </w:t>
+      </w:r>
+      <w:r>
+        <w:rPr>
+          <w:i/>
+        </w:rPr>
+        <w:t xml:space="preserve">M. excelsa’s</w:t>
+      </w:r>
+      <w:r>
+        <w:t xml:space="preserve"> </w:t>
+      </w:r>
+      <w:r>
+        <w:t xml:space="preserve">endophytic communities have ben characterized in its native home of New Zealand, there have been few studies about these communities outside of its native environment or in an urban setting</w:t>
+      </w:r>
+      <w:r>
+        <w:t xml:space="preserve"> </w:t>
+      </w:r>
+      <w:r>
+        <w:t xml:space="preserve">(McKenzie, Buchanan, and Johnston 1999)</w:t>
+      </w:r>
+      <w:r>
+        <w:t xml:space="preserve">.</w:t>
+      </w:r>
+    </w:p>
+    <w:p>
+      <w:pPr>
+        <w:pStyle w:val="Heading2"/>
+      </w:pPr>
+      <w:bookmarkStart w:id="25" w:name="sample-collection"/>
+      <w:bookmarkEnd w:id="25"/>
+      <w:r>
         <w:t xml:space="preserve">Sample Collection</w:t>
       </w:r>
     </w:p>
@@ -398,32 +447,889 @@
         <w:pStyle w:val="FirstParagraph"/>
       </w:pPr>
       <w:r>
-        <w:t xml:space="preserve">[[[[[[[construct map in r]]]]]]]</w:t>
-      </w:r>
-    </w:p>
-    <w:p>
-      <w:pPr>
-        <w:pStyle w:val="BodyText"/>
+        <w:t xml:space="preserve">We collected small branches from 5 trees in each of these sites using a clipper pole, collected at least 3 sun-facing outer branches from each tree. Because</w:t>
+      </w:r>
+      <w:r>
+        <w:t xml:space="preserve"> </w:t>
+      </w:r>
+      <w:r>
+        <w:rPr>
+          <w:i/>
+        </w:rPr>
+        <w:t xml:space="preserve">M. excelsa</w:t>
+      </w:r>
+      <w:r>
+        <w:t xml:space="preserve"> </w:t>
+      </w:r>
+      <w:r>
+        <w:t xml:space="preserve">is an evergreen tree, and the newer leaves contain less fungi, we only collected branches that contained dark green leaves that appeared to be at least one year old. We collected samples on two days; once on April 2 2017, and once on August 26 2017. The first round of sampling only included 4 trees per site, and only included the Balboa, downtown, and Mt. Davidson sites. The second round of sampling included re-sampling the same trees from the first round, plus three new sites (the bay, the ocean, and the freeway) and an additional tree from each of the original sites. For both rounds of sampling, we collected all samples on the same day. to ensure that weather and season would not have an impact on the microbial community composition.</w:t>
+      </w:r>
+    </w:p>
+    <w:p>
+      <w:pPr>
+        <w:pStyle w:val="Heading2"/>
+      </w:pPr>
+      <w:bookmarkStart w:id="26" w:name="culturing"/>
+      <w:bookmarkEnd w:id="26"/>
+      <w:r>
+        <w:t xml:space="preserve">Culturing</w:t>
+      </w:r>
+    </w:p>
+    <w:p>
+      <w:pPr>
+        <w:pStyle w:val="FirstParagraph"/>
+      </w:pPr>
+      <w:r>
+        <w:t xml:space="preserve">After we brought the branches back, we selected a subset of dark green asymptomatic leaves to culture fungi from. We surface-sterilized the leaves by first rinsing them with distiled water to remove any dirt, then rinsing them in a petri dish with 95% ethanol for 10 seconds, 10% NaOCl for 2 minutes, then 70% ethanol for another 2 minutee, emptying the dish beween rinses and leaving it closed until inside a biosafety cabinet after the last rinse. Then we cut the leaves into small (around 2mm) pieces and put them into slant tubes filled with malt extract agar (MEA). We used MEA because it is considered the standard media for isolating the largest variety of fungal species. For each tree, we prepared 6 leaves and made 100 tubes, except for the trees from the downtown site. For these trees, we prepared 150 tubes per tree because they had low isolation frequencies in our preliminary sampling. All leaves were prepared this way within 48 hours of the initial leaf sampling, to prevent death of the leaf tissue from altering the fungal community composition.</w:t>
+      </w:r>
+    </w:p>
+    <w:p>
+      <w:pPr>
+        <w:pStyle w:val="BodyText"/>
+      </w:pPr>
+      <w:r>
+        <w:t xml:space="preserve">After two weeks, we evaluated them for fungal growth and subcultured the fungi from tubes with growth onto 35mm MEA in order to better evaluate their morphotypes and accumulate sufficient tissue for future barcode gene sequencing and voucher preparation. We re-evaluated and subcultured these tubes another week later to find any late-growing fungi.</w:t>
+      </w:r>
+    </w:p>
+    <w:p>
+      <w:pPr>
+        <w:pStyle w:val="Heading2"/>
+      </w:pPr>
+      <w:bookmarkStart w:id="27" w:name="molecular-methods"/>
+      <w:bookmarkEnd w:id="27"/>
+      <w:r>
+        <w:t xml:space="preserve">Molecular Methods</w:t>
+      </w:r>
+    </w:p>
+    <w:p>
+      <w:pPr>
+        <w:pStyle w:val="FirstParagraph"/>
+      </w:pPr>
+      <w:r>
+        <w:t xml:space="preserve">We extracted DNA from the fungal cells using a bead-beater and the Extract</w:t>
+      </w:r>
+      <w:r>
+        <w:t xml:space="preserve"> </w:t>
+      </w:r>
+      <w:r>
+        <w:t xml:space="preserve">‘</w:t>
+      </w:r>
+      <w:r>
+        <w:t xml:space="preserve">n Amp DNA extraction kit. First, we added fungal tissue to sterile tubes filled with small beads, then added 100 μL Extract ’n</w:t>
+      </w:r>
+      <w:r>
+        <w:t xml:space="preserve">’</w:t>
+      </w:r>
+      <w:r>
+        <w:t xml:space="preserve"> </w:t>
+      </w:r>
+      <w:r>
+        <w:t xml:space="preserve">Amp DNA extraction solution. Next, we put the tubes in the bead-beater for one minute, which vigorously shook the tubes so that the zirconium oxide beads inside could physically ground up the fungal tissue. This step is necessary in fungal DNA extractions because fungi have cell walls, which are difficult for extraction solution to break up without this physical grinding step. Next, the samples were placed on heat blocks at 95°C for 10 minutes. After the heating step, we added a dilution buffer to each tube and stored them in a refrigerator to prevent degradation until PCR.</w:t>
+      </w:r>
+    </w:p>
+    <w:p>
+      <w:pPr>
+        <w:pStyle w:val="BodyText"/>
+      </w:pPr>
+      <w:r>
+        <w:t xml:space="preserve">We performed PCR on the ITS region, a commonly-accepted fungal barcode gene, using the ITS1F forward primer and ITS4 reverse primer. For each PCR reaction, we used 1 μL of template DNA, 10 μL Extract ‘n Amp Taq polymerase, 6.4 μL PCR-grade water, 1 μL bovine serum albumin, 0.8 μL ITS1F forward primer, and 0.8 μL ITS4 reverse primer. For the PCR reaction, we used a BioRAD T100 thermal cycler with the following 35-repeat heat cycle: 95°C for 3 minutes, 95°C for 30 seconds, 54°C for 30 seconds, 72°C for 30 seconds, repeat steps 2-4 34 times, 72°C for 10 minutes, and then infinite hold at 4°C. To ensure that the fungal DNA successfully amplified, and that the master mix was not contaminated, we ran 5 μL of each sample on a 1% agarose gel with 1X Tris-acetate-EDTA (TEA) buffer and SYBR Safe, which ran at 120 volts for 20 minutes. Successful PCR samples with clean negative controls were kept at 4°C until sequencing preparation.</w:t>
+      </w:r>
+    </w:p>
+    <w:p>
+      <w:pPr>
+        <w:pStyle w:val="BodyText"/>
+      </w:pPr>
+      <w:r>
+        <w:t xml:space="preserve">To prepare successful samples for sequencin, they were first cleaned with 1 μL Shrimp Alkaline Phopsphatase Exonuclease (ExoSap) per sample. To clean the samples, we used the following cycle on the same BioRAD T100 thermal cycler: 37°C for 15 minutes, 80°C for 15 minutes, then infinite hold at 4°C. After cleaning, samples were kept at 4°C until they were ready to be sent for sequencing. Directly before being sent for sequencing, cleaned samples that showed bright bands on their gels were diluted with an additional 15 μL PCR water before sequencing, although a small number of samples that had faint bands on the gels were not diluted this way. Cleaned samples were sent to MCLabs for Sanger sequencing.</w:t>
+      </w:r>
+    </w:p>
+    <w:p>
+      <w:pPr>
+        <w:pStyle w:val="Heading2"/>
+      </w:pPr>
+      <w:bookmarkStart w:id="28" w:name="computational-methods"/>
+      <w:bookmarkEnd w:id="28"/>
+      <w:r>
+        <w:t xml:space="preserve">Computational Methods</w:t>
+      </w:r>
+    </w:p>
+    <w:p>
+      <w:pPr>
+        <w:pStyle w:val="FirstParagraph"/>
+      </w:pPr>
+      <w:r>
+        <w:t xml:space="preserve">We analyzed the data using three tools: Geneious, Mothur, and the R programming language. We used Geneious to manually clean and trim the Sanger sequencing data, and to identify and remove failed and low-quality sequences</w:t>
+      </w:r>
+      <w:r>
+        <w:t xml:space="preserve"> </w:t>
+      </w:r>
+      <w:r>
+        <w:t xml:space="preserve">(Kearse et al. 2012)</w:t>
+      </w:r>
+      <w:r>
+        <w:t xml:space="preserve">. Sanger sequence quality was determined using Geneious’s chromatogram, and sequences that appeared to have multiple strong signals were discarded because they likely came from a mixed culture and represented two individuals. Usable sequences were cleaned by trimming the ends with low-quality reads, clarifying any ambiguity codes, and resolving dye blobs.</w:t>
+      </w:r>
+    </w:p>
+    <w:p>
+      <w:pPr>
+        <w:pStyle w:val="BodyText"/>
+      </w:pPr>
+      <w:r>
+        <w:t xml:space="preserve">We used Mothur to determine Operational Taxonomic Units (OTUs), which are groups of sequences categorized together based on similarity. Next, we used R to analyze the resulting OTU table. This included using the</w:t>
+      </w:r>
+      <w:r>
+        <w:t xml:space="preserve"> </w:t>
+      </w:r>
+      <w:r>
+        <w:t xml:space="preserve">‘</w:t>
+      </w:r>
+      <w:r>
+        <w:t xml:space="preserve">vegan</w:t>
+      </w:r>
+      <w:r>
+        <w:t xml:space="preserve">’</w:t>
+      </w:r>
+      <w:r>
+        <w:t xml:space="preserve"> </w:t>
+      </w:r>
+      <w:r>
+        <w:t xml:space="preserve">package to run and plot a Non-Metric Multidimensional Scaling (NMDS) ordination, a non-parametric technique used to visualize high-dimensional community data in only two dimensions. We used vegan</w:t>
+      </w:r>
+      <w:r>
+        <w:t xml:space="preserve"> </w:t>
+      </w:r>
+      <w:r>
+        <w:t xml:space="preserve">(Oksanen et al. 2018)</w:t>
+      </w:r>
+      <w:r>
+        <w:t xml:space="preserve"> </w:t>
+      </w:r>
+      <w:r>
+        <w:t xml:space="preserve">to calculate PERMANOVA values in order to prove that observed patterns were significant.</w:t>
+      </w:r>
+    </w:p>
+    <w:p>
+      <w:pPr>
+        <w:pStyle w:val="BodyText"/>
+      </w:pPr>
+      <w:r>
+        <w:t xml:space="preserve">Because ITS1 has a lot of variation and is therefore difficult to construct phylogenies with, we used the Tree-Based Alignment Selector (TBAS) toolkit to construct a phylogeny and assign taxonomies to the data</w:t>
+      </w:r>
+      <w:r>
+        <w:t xml:space="preserve"> </w:t>
+      </w:r>
+      <w:r>
+        <w:t xml:space="preserve">(Carbone et al. 2017)</w:t>
+      </w:r>
+      <w:r>
+        <w:t xml:space="preserve">. This toolkit matches unknown ITS sequences to the most similar ITS sequences in a large multi-gene phylogeny of confidently-assigned taxa.</w:t>
+      </w:r>
+    </w:p>
+    <w:p>
+      <w:pPr>
+        <w:pStyle w:val="Heading1"/>
+      </w:pPr>
+      <w:bookmarkStart w:id="29" w:name="results"/>
+      <w:bookmarkEnd w:id="29"/>
+      <w:r>
+        <w:t xml:space="preserve">Results</w:t>
+      </w:r>
+    </w:p>
+    <w:p>
+      <w:pPr>
+        <w:pStyle w:val="FirstParagraph"/>
+      </w:pPr>
+      <w:r>
+        <w:t xml:space="preserve">Overall, we found a great amount of diversity in several aspects of these endophytic communities, including number of fungal isolates, species diversity, and community composition. While some communities showed a low number of fungal isolates, species richness analyyses showed that in nearly all of the microbial communities analyzed, our sampling did not encompas the complete microbial diversity within these microbiomes. While the species diversity within some sites exceeds 20 OTUs, there appears to be greater species diversity in these endophytic communities than this study was able to document. Furthermore, the taxonomic variation between different sites is also considerable, as there is no taxa that dominates all sites, although there are several taxa that show a degree of prominence in all sites.</w:t>
+      </w:r>
+    </w:p>
+    <w:p>
+      <w:pPr>
+        <w:pStyle w:val="Heading2"/>
+      </w:pPr>
+      <w:bookmarkStart w:id="30" w:name="isolation-frequency"/>
+      <w:bookmarkEnd w:id="30"/>
+      <w:r>
+        <w:t xml:space="preserve">Isolation Frequency</w:t>
+      </w:r>
+    </w:p>
+    <w:p>
+      <w:pPr>
+        <w:pStyle w:val="FirstParagraph"/>
+      </w:pPr>
+      <w:r>
+        <w:t xml:space="preserve">The isolation frequency, or the percentage of leaf pieces that yielded fungal isolates, varied considerably between sites (Figure 2 A.). In most sites, the isolation frequency also varies between trees, especially in the Bay site. Trees within the Bay site also show the greatest variation in diameter at breast height (DBH) (Figure 2 B.). The only site that does not show as consistent variation in isolation frequency is the Downtown site, which is also the site with the smalles isolation frequencies.</w:t>
+      </w:r>
+    </w:p>
+    <w:p>
+      <w:pPr>
+        <w:pStyle w:val="Heading2"/>
+      </w:pPr>
+      <w:bookmarkStart w:id="31" w:name="species-richness"/>
+      <w:bookmarkEnd w:id="31"/>
+      <w:r>
+        <w:t xml:space="preserve">Species richness</w:t>
+      </w:r>
+    </w:p>
+    <w:p>
+      <w:pPr>
+        <w:pStyle w:val="FirstParagraph"/>
+      </w:pPr>
+      <w:r>
+        <w:t xml:space="preserve">The species richness curve graphs the number of fungal species (OTUs) found versus the totla number of fungal isolates for each tree’s microbiome. Each line represents one tree’s community, and the color of the line represents which site each tree was located in. A sharply angled line indicates that the full species diversity has not been samples, and a line that plateaus indicated that most of the species available in that community have been sampled. There were 88 total OTUs found among the 30 different trees. Both isolation frequency and number of fungal species found varies notably between trees.</w:t>
+      </w:r>
+    </w:p>
+    <w:p>
+      <w:pPr>
+        <w:pStyle w:val="BodyText"/>
+      </w:pPr>
+      <w:r>
+        <w:t xml:space="preserve">The most abundant fungal class among all communities is Dothideomycetes, followed by Sordariomycetes, which each had over 300 sequences. (Table 1).</w:t>
+      </w:r>
+      <w:r>
+        <w:t xml:space="preserve"> </w:t>
+      </w:r>
+      <w:r>
+        <w:t xml:space="preserve">The most prominent taxa in each site vary considerably between sites.</w:t>
+      </w:r>
+      <w:r>
+        <w:t xml:space="preserve"> </w:t>
+      </w:r>
+      <w:r>
+        <w:rPr>
+          <w:i/>
+        </w:rPr>
+        <w:t xml:space="preserve">Dothideomycetes</w:t>
+      </w:r>
+      <w:r>
+        <w:t xml:space="preserve">, the largest class within the ascomycetes, appears to predominate the microbiomes of most sites except for the Downtown and Bay sites. In both of these sites,</w:t>
+      </w:r>
+      <w:r>
+        <w:t xml:space="preserve"> </w:t>
+      </w:r>
+      <w:r>
+        <w:rPr>
+          <w:i/>
+        </w:rPr>
+        <w:t xml:space="preserve">Sordariomycetes</w:t>
+      </w:r>
+      <w:r>
+        <w:t xml:space="preserve"> </w:t>
+      </w:r>
+      <w:r>
+        <w:t xml:space="preserve">is the most common class instead. There are several classes that are either absent or present in small numbers in most sites, but more abundant in one or several sites. For example,</w:t>
+      </w:r>
+      <w:r>
+        <w:t xml:space="preserve"> </w:t>
+      </w:r>
+      <w:r>
+        <w:rPr>
+          <w:i/>
+        </w:rPr>
+        <w:t xml:space="preserve">Eurotiomycetes</w:t>
+      </w:r>
+      <w:r>
+        <w:t xml:space="preserve"> </w:t>
+      </w:r>
+      <w:r>
+        <w:t xml:space="preserve">are more common in the Downtown and Freeway sites, and</w:t>
+      </w:r>
+      <w:r>
+        <w:t xml:space="preserve"> </w:t>
+      </w:r>
+      <w:r>
+        <w:rPr>
+          <w:i/>
+        </w:rPr>
+        <w:t xml:space="preserve">Leotiomycetes</w:t>
+      </w:r>
+      <w:r>
+        <w:t xml:space="preserve"> </w:t>
+      </w:r>
+      <w:r>
+        <w:t xml:space="preserve">is only abundant in the Mt. Davidson site.</w:t>
+      </w:r>
+    </w:p>
+    <w:p>
+      <w:pPr>
+        <w:pStyle w:val="Heading2"/>
+      </w:pPr>
+      <w:bookmarkStart w:id="32" w:name="nmds-ordination"/>
+      <w:bookmarkEnd w:id="32"/>
+      <w:r>
+        <w:t xml:space="preserve">NMDS Ordination</w:t>
+      </w:r>
+    </w:p>
+    <w:p>
+      <w:pPr>
+        <w:pStyle w:val="FirstParagraph"/>
+      </w:pPr>
+      <w:r>
+        <w:t xml:space="preserve">The similarities between microbial communities of these trees vary (Figure 5). Some sites show very little compositional similarity, while others cluster more tightly, indicating a greater degree of within-site beta diversity.</w:t>
+      </w:r>
+    </w:p>
+    <w:p>
+      <w:pPr>
+        <w:pStyle w:val="Heading1"/>
+      </w:pPr>
+      <w:bookmarkStart w:id="33" w:name="discussion"/>
+      <w:bookmarkEnd w:id="33"/>
+      <w:r>
+        <w:t xml:space="preserve">Discussion</w:t>
+      </w:r>
+    </w:p>
+    <w:p>
+      <w:pPr>
+        <w:pStyle w:val="FirstParagraph"/>
+      </w:pPr>
+      <w:r>
+        <w:t xml:space="preserve">Overall, the microbial composition of these urban trees’ leaves varies in many aspects, from number of fungal isolates to the identities of said isolates. This variation could be explained by numerous environmental factors, as well as host physiological factors, such as the age and size of the tree. Each aspect of these complex microbimoes is likely influenced by several of these factors at once.</w:t>
+      </w:r>
+    </w:p>
+    <w:p>
+      <w:pPr>
+        <w:pStyle w:val="BodyText"/>
+      </w:pPr>
+      <w:r>
+        <w:t xml:space="preserve">Both isolation frequency and DBH varied greatly from one site to the other, and some sites show considerable within-site differences in these factors as well. The trees in the bay show the greatest range in both isolation frequency and DBH (Figure 2 A and B), indicating that the size of a tree may have a corelation with the number of fungal endophytes found within its leaves. Just as it shows the greatest range of isolation frequencies and tree sies, the Bay site also has some of the least similarity between its fungal communities on the NMDS ordination (Figure 5). The two trees with vastly different communities are also the smallest, and therefore likely youngest (Figure 5). In this instance, it appears that the size of the trees has the largest impact on the endophytic communities. Furthermore, the trees in the Mt. Davidson site, which have some of the most similar communities (Figure 5), also have fairly large trees with similar DBH. The fact that these trees have similar sizes in addition to similar community composition indicates that host size may have an impact on endophytic comunity composition.</w:t>
+      </w:r>
+    </w:p>
+    <w:p>
+      <w:pPr>
+        <w:pStyle w:val="BodyText"/>
+      </w:pPr>
+      <w:r>
+        <w:t xml:space="preserve">However, it may be more likely that the sites that show great within-site diversity simply appear that way due to random sampling error. Although the Balboa site appears to have a high isolation frequency (Figure 2 A), many of the slant tubes that showed fungal growth failed to grow into a larger culture, leading to a low number of usable sequences (Figure 3). This low number of sequences per tree may indicate that the divergence in community composition that appears to be present might be due to the low sample size, rather than actual diference between the microbial communities between the Balboa trees (Figure 5).</w:t>
+      </w:r>
+      <w:r>
+        <w:t xml:space="preserve"> </w:t>
+      </w:r>
+      <w:r>
+        <w:t xml:space="preserve">That said, it is still possible that the size of the trees might have an impact on the size of the endophytic communities. The Mt. Davidson trees have a larger median and range of DBH than the ocean or freeway trees (Figure 2 B.), and also have a higher median isolation frequency, which could indicate that trees with a larger DBH may also have a higher number of fungal endophytes.</w:t>
+      </w:r>
+    </w:p>
+    <w:p>
+      <w:pPr>
+        <w:pStyle w:val="BodyText"/>
+      </w:pPr>
+      <w:r>
+        <w:t xml:space="preserve">Although there appears to be a general pattern with larger trees hosting a greater number of fungal endophytes, DBH cannot explain all of the variation in isolation frequencies, as demonstrated by the Downtown and Balboa sites. Although the trees from the downtown site have a larger median DBH (Figure 2 B.), the trees from the Balboa site have considerably more endophytes (Figure 2 A.), which demonstrates that larger trees do not necesarily have a higher number of fungal endophytes. In such cases, it is likely that environmental factors play a key role in shaping the endophytic communities of these trees. While the impact of environmental factors may be less evident when considering the number of fungal endophytes in a tree’s microbiome, it becomes more apparent when looking at the identities of these endophytes. The composition of these communities can vary greatly among trees with similar isolation frequencies, as demonstrated by the taxonomic composition of the Mt. Davidson and bay sites (Figure 4). In general, there was more compostitional similarity between trees from the same location than between trees of a similar size (Figure 5).</w:t>
+      </w:r>
+    </w:p>
+    <w:p>
+      <w:pPr>
+        <w:pStyle w:val="BodyText"/>
+      </w:pPr>
+      <w:r>
+        <w:t xml:space="preserve">These findings indicate that the endophytic microbiomes of urban trees are complex and diverse, and may show a degree of biogeographic structure that reflects their natural counterparts. Additionally, it is likely that urban environmental factors play a considerable role in shaping the endophytic communities of these trees. Most of the trees within the same site cluster together on the NMDS ordination, and although some communities show much greater within-site diversity than others, the general pattern suggests a notable degree of biogeographic structure (Figure 5). Similarly, sites that cluster closer together are typically geographically close together, such as how the Ocean and Balboa sites overlap, but not the Balboa and Downtown sites (Figure 5). This suggests that disperal mechanisms and/or common environmental factors may be shaping these community compositions. However, disperal alone does not sufficiently explain the compositional similarity of the downtown and freeway sites cluster together despite being fairly distant geographically (Figure 1). This indicates that these sites share a common environmental factor that shapes their communities, such as traffic and polution levels.</w:t>
+      </w:r>
+    </w:p>
+    <w:p>
+      <w:pPr>
+        <w:pStyle w:val="BodyText"/>
+      </w:pPr>
+      <w:r>
+        <w:t xml:space="preserve">This study has demonstrated that the urban endophytic microbiome contains a great amount of diversity and appears to be influenced by unique urban environmental factors. Nearly all of the species accumulation curves indicate that the full diversity of these endophytic communities has yet to be sampled (Figure 3). Even in the small geographic area of San Francisco, we found notable trends in microbiome composition that appear to vary with uniquely urban environmental factors, such as traffic. A combination of environmental factors and host physiology appear to be the driving force behind the diversity of these microbiomes. While it is difficult to determine the exact mechanisms that influence these communities, the amount of species diversity and biogeographic structure indicate that the foliar microbiomes of urban trees may be just as complex and dynamic as those of trees in nature, and warrant further study.</w:t>
+      </w:r>
+    </w:p>
+    <w:p>
+      <w:pPr>
+        <w:pStyle w:val="Heading1"/>
+      </w:pPr>
+      <w:bookmarkStart w:id="34" w:name="sources-cited"/>
+      <w:bookmarkEnd w:id="34"/>
+      <w:r>
+        <w:t xml:space="preserve">Sources Cited</w:t>
+      </w:r>
+    </w:p>
+    <w:p>
+      <w:pPr>
+        <w:pStyle w:val="FirstParagraph"/>
+      </w:pPr>
+      <w:r>
+        <w:t xml:space="preserve">Alberti, Marina, John M Marzluff, Eric Shulenberger, Gordon Bradley, Clare Ryan, and Craig Zumbrunnen. 2003. “Integrating Humans into Ecology: Opportunities and Challenges for Studying Urban Ecosystems.”</w:t>
+      </w:r>
+      <w:r>
+        <w:t xml:space="preserve"> </w:t>
+      </w:r>
+      <w:r>
+        <w:rPr>
+          <w:i/>
+        </w:rPr>
+        <w:t xml:space="preserve">AIBS Bulletin</w:t>
+      </w:r>
+      <w:r>
+        <w:t xml:space="preserve"> </w:t>
+      </w:r>
+      <w:r>
+        <w:t xml:space="preserve">53 (12). American Institute of Biological Sciences: 1169–79.</w:t>
+      </w:r>
+    </w:p>
+    <w:p>
+      <w:pPr>
+        <w:pStyle w:val="BodyText"/>
+      </w:pPr>
+      <w:r>
+        <w:t xml:space="preserve">Busby, Posy E., Mary Ridout, and George Newcombe. 2016. “Fungal Endophytes: Modifiers of Plant Disease.”</w:t>
+      </w:r>
+      <w:r>
+        <w:t xml:space="preserve"> </w:t>
+      </w:r>
+      <w:r>
+        <w:rPr>
+          <w:i/>
+        </w:rPr>
+        <w:t xml:space="preserve">Plant Molecular Biology</w:t>
+      </w:r>
+      <w:r>
+        <w:t xml:space="preserve"> </w:t>
+      </w:r>
+      <w:r>
+        <w:t xml:space="preserve">90 (6): 645–55. doi:</w:t>
+      </w:r>
+      <w:hyperlink r:id="rId35">
+        <w:r>
+          <w:rPr>
+            <w:rStyle w:val="Hyperlink"/>
+          </w:rPr>
+          <w:t xml:space="preserve">10.1007/s11103-015-0412-0</w:t>
+        </w:r>
+      </w:hyperlink>
+      <w:r>
+        <w:t xml:space="preserve">.</w:t>
+      </w:r>
+    </w:p>
+    <w:p>
+      <w:pPr>
+        <w:pStyle w:val="BodyText"/>
+      </w:pPr>
+      <w:r>
+        <w:t xml:space="preserve">Carbone, Ignazio, James B. White, Jolanta Miadlikowska, A. Elizabeth Arnold, Mark A. Miller, Frank Kauff, Jana M. U’Ren, Georgiana May, and François Lutzoni. 2017. “T-Bas: Tree-Based Alignment Selector Toolkit for Phylogenetic-Based Placement, Alignment Downloads and Metadata Visualization: An Example with the Pezizomycotina Tree of Life.”</w:t>
+      </w:r>
+      <w:r>
+        <w:t xml:space="preserve"> </w:t>
+      </w:r>
+      <w:r>
+        <w:rPr>
+          <w:i/>
+        </w:rPr>
+        <w:t xml:space="preserve">Bioinformatics</w:t>
+      </w:r>
+      <w:r>
+        <w:t xml:space="preserve"> </w:t>
+      </w:r>
+      <w:r>
+        <w:t xml:space="preserve">33 (8): 1160–8. doi:</w:t>
+      </w:r>
+      <w:hyperlink r:id="rId36">
+        <w:r>
+          <w:rPr>
+            <w:rStyle w:val="Hyperlink"/>
+          </w:rPr>
+          <w:t xml:space="preserve">10.1093/bioinformatics/btw808</w:t>
+        </w:r>
+      </w:hyperlink>
+      <w:r>
+        <w:t xml:space="preserve">.</w:t>
+      </w:r>
+    </w:p>
+    <w:p>
+      <w:pPr>
+        <w:pStyle w:val="BodyText"/>
+      </w:pPr>
+      <w:r>
+        <w:t xml:space="preserve">Gazis, Romina, Stephen Rehner, and Priscila Chaverri. n.d. “Species Delimitation in Fungal Endophyte Diversity Studies and Its Implications in Ecological and Biogeographic Inferences.”</w:t>
+      </w:r>
+      <w:r>
+        <w:t xml:space="preserve"> </w:t>
+      </w:r>
+      <w:r>
+        <w:rPr>
+          <w:i/>
+        </w:rPr>
+        <w:t xml:space="preserve">Molecular Ecology</w:t>
+      </w:r>
+      <w:r>
+        <w:t xml:space="preserve"> </w:t>
+      </w:r>
+      <w:r>
+        <w:t xml:space="preserve">20 (14): 3001–13. doi:</w:t>
+      </w:r>
+      <w:hyperlink r:id="rId37">
+        <w:r>
+          <w:rPr>
+            <w:rStyle w:val="Hyperlink"/>
+          </w:rPr>
+          <w:t xml:space="preserve">10.1111/j.1365-294X.2011.05110.x</w:t>
+        </w:r>
+      </w:hyperlink>
+      <w:r>
+        <w:t xml:space="preserve">.</w:t>
+      </w:r>
+    </w:p>
+    <w:p>
+      <w:pPr>
+        <w:pStyle w:val="BodyText"/>
+      </w:pPr>
+      <w:r>
+        <w:t xml:space="preserve">Kearse, Matthew, Richard Moir, Amy Wilson, Steven Stones-Havas, Matthew Cheung, Shane Sturrock, Simon Buxton, et al. 2012. “Geneious Basic: An Integrated and Extendable Desktop Software Platform for the Organization and Analysis of Sequence Data.”</w:t>
+      </w:r>
+      <w:r>
+        <w:t xml:space="preserve"> </w:t>
+      </w:r>
+      <w:r>
+        <w:rPr>
+          <w:i/>
+        </w:rPr>
+        <w:t xml:space="preserve">Bioinformatics</w:t>
+      </w:r>
+      <w:r>
+        <w:t xml:space="preserve"> </w:t>
+      </w:r>
+      <w:r>
+        <w:t xml:space="preserve">28 (12): 1647–9. doi:</w:t>
+      </w:r>
+      <w:hyperlink r:id="rId38">
+        <w:r>
+          <w:rPr>
+            <w:rStyle w:val="Hyperlink"/>
+          </w:rPr>
+          <w:t xml:space="preserve">10.1093/bioinformatics/bts199</w:t>
+        </w:r>
+      </w:hyperlink>
+      <w:r>
+        <w:t xml:space="preserve">.</w:t>
+      </w:r>
+    </w:p>
+    <w:p>
+      <w:pPr>
+        <w:pStyle w:val="BodyText"/>
+      </w:pPr>
+      <w:r>
+        <w:t xml:space="preserve">Kong, F, H Yin, P James, LR Hutyra, and HS He. 2014. “Effects of Spatial Pattern of Greenspace on Urban Cooling in a Large Metropolitan Area of Eastern China.”</w:t>
+      </w:r>
+      <w:r>
+        <w:t xml:space="preserve"> </w:t>
+      </w:r>
+      <w:r>
+        <w:rPr>
+          <w:i/>
+        </w:rPr>
+        <w:t xml:space="preserve">Landscape and Urban Planning</w:t>
+      </w:r>
+      <w:r>
+        <w:t xml:space="preserve"> </w:t>
+      </w:r>
+      <w:r>
+        <w:t xml:space="preserve">128. Elsevier: 35–47. doi:</w:t>
+      </w:r>
+      <w:hyperlink r:id="rId39">
+        <w:r>
+          <w:rPr>
+            <w:rStyle w:val="Hyperlink"/>
+          </w:rPr>
+          <w:t xml:space="preserve">10.1016/j.landurbplan.2014.04.018</w:t>
+        </w:r>
+      </w:hyperlink>
+      <w:r>
+        <w:t xml:space="preserve">.</w:t>
+      </w:r>
+    </w:p>
+    <w:p>
+      <w:pPr>
+        <w:pStyle w:val="BodyText"/>
+      </w:pPr>
+      <w:r>
+        <w:t xml:space="preserve">Matsumura, Emi, and Kenji Fukuda. 2013. “A Comparison of Fungal Endophytic Community Diversity in Tree Leaves of Rural and Urban Temperate Forests of Kanto District, Eastern Japan.”</w:t>
+      </w:r>
+      <w:r>
+        <w:t xml:space="preserve"> </w:t>
+      </w:r>
+      <w:r>
+        <w:rPr>
+          <w:i/>
+        </w:rPr>
+        <w:t xml:space="preserve">Fungal Biology</w:t>
+      </w:r>
+      <w:r>
+        <w:t xml:space="preserve"> </w:t>
+      </w:r>
+      <w:r>
+        <w:t xml:space="preserve">117 (3): 191–201. doi:</w:t>
+      </w:r>
+      <w:hyperlink r:id="rId40">
+        <w:r>
+          <w:rPr>
+            <w:rStyle w:val="Hyperlink"/>
+          </w:rPr>
+          <w:t xml:space="preserve">https://doi.org/10.1016/j.funbio.2013.01.007</w:t>
+        </w:r>
+      </w:hyperlink>
+      <w:r>
+        <w:t xml:space="preserve">.</w:t>
+      </w:r>
+    </w:p>
+    <w:p>
+      <w:pPr>
+        <w:pStyle w:val="BodyText"/>
+      </w:pPr>
+      <w:r>
+        <w:t xml:space="preserve">McDonnell, Mark J, and J Niemelä. 2011. “The History of Urban Ecology.”</w:t>
+      </w:r>
+      <w:r>
+        <w:t xml:space="preserve"> </w:t>
+      </w:r>
+      <w:r>
+        <w:rPr>
+          <w:i/>
+        </w:rPr>
+        <w:t xml:space="preserve">Urban Ecology</w:t>
+      </w:r>
+      <w:r>
+        <w:t xml:space="preserve">, 9.</w:t>
+      </w:r>
+    </w:p>
+    <w:p>
+      <w:pPr>
+        <w:pStyle w:val="BodyText"/>
+      </w:pPr>
+      <w:r>
+        <w:t xml:space="preserve">McKenzie, E. H. C., P. K. Buchanan, and P. R. Johnston. 1999. “Fungi on Pohutukawa and Other Metrosideros Species in New Zealand.”</w:t>
+      </w:r>
+      <w:r>
+        <w:t xml:space="preserve"> </w:t>
+      </w:r>
+      <w:r>
+        <w:rPr>
+          <w:i/>
+        </w:rPr>
+        <w:t xml:space="preserve">New Zealand Journal of Botany</w:t>
+      </w:r>
+      <w:r>
+        <w:t xml:space="preserve"> </w:t>
+      </w:r>
+      <w:r>
+        <w:t xml:space="preserve">37 (2). Taylor &amp; Francis: 335–54. doi:</w:t>
+      </w:r>
+      <w:hyperlink r:id="rId41">
+        <w:r>
+          <w:rPr>
+            <w:rStyle w:val="Hyperlink"/>
+          </w:rPr>
+          <w:t xml:space="preserve">10.1080/0028825X.1999.9512637</w:t>
+        </w:r>
+      </w:hyperlink>
+      <w:r>
+        <w:t xml:space="preserve">.</w:t>
+      </w:r>
+    </w:p>
+    <w:p>
+      <w:pPr>
+        <w:pStyle w:val="BodyText"/>
+      </w:pPr>
+      <w:r>
+        <w:t xml:space="preserve">Nowak, David J., Satoshi Hirabayashi, Allison Bodine, and Eric Greenfield. 2014. “Tree and Forest Effects on Air Quality and Human Health in the United States.”</w:t>
+      </w:r>
+      <w:r>
+        <w:t xml:space="preserve"> </w:t>
+      </w:r>
+      <w:r>
+        <w:rPr>
+          <w:i/>
+        </w:rPr>
+        <w:t xml:space="preserve">Environmental Pollution</w:t>
+      </w:r>
+      <w:r>
+        <w:t xml:space="preserve"> </w:t>
+      </w:r>
+      <w:r>
+        <w:t xml:space="preserve">193: 119–29. doi:</w:t>
+      </w:r>
+      <w:hyperlink r:id="rId42">
+        <w:r>
+          <w:rPr>
+            <w:rStyle w:val="Hyperlink"/>
+          </w:rPr>
+          <w:t xml:space="preserve">https://doi.org/10.1016/j.envpol.2014.05.028</w:t>
+        </w:r>
+      </w:hyperlink>
+      <w:r>
+        <w:t xml:space="preserve">.</w:t>
+      </w:r>
+    </w:p>
+    <w:p>
+      <w:pPr>
+        <w:pStyle w:val="BodyText"/>
+      </w:pPr>
+      <w:r>
+        <w:t xml:space="preserve">Oksanen, Jari, F. Guillaume Blanchet, Michael Friendly, Roeland Kindt, Pierre Legendre, Dan McGlinn, Peter R. Minchin, et al. 2018.</w:t>
+      </w:r>
+      <w:r>
+        <w:t xml:space="preserve"> </w:t>
+      </w:r>
+      <w:r>
+        <w:rPr>
+          <w:i/>
+        </w:rPr>
+        <w:t xml:space="preserve">Vegan: Community Ecology Package</w:t>
+      </w:r>
+      <w:r>
+        <w:t xml:space="preserve">.</w:t>
+      </w:r>
+      <w:r>
+        <w:t xml:space="preserve"> </w:t>
+      </w:r>
+      <w:hyperlink r:id="rId43">
+        <w:r>
+          <w:rPr>
+            <w:rStyle w:val="Hyperlink"/>
+          </w:rPr>
+          <w:t xml:space="preserve">https://CRAN.R-project.org/package=vegan</w:t>
+        </w:r>
+      </w:hyperlink>
+      <w:r>
+        <w:t xml:space="preserve">.</w:t>
+      </w:r>
+    </w:p>
+    <w:p>
+      <w:pPr>
+        <w:pStyle w:val="BodyText"/>
+      </w:pPr>
+      <w:r>
+        <w:t xml:space="preserve">Schneider, Annemarie, Mark A Friedl, and David Potere. 2009. “A New Map of Global Urban Extent from Modis Satellite Data.”</w:t>
+      </w:r>
+      <w:r>
+        <w:t xml:space="preserve"> </w:t>
+      </w:r>
+      <w:r>
+        <w:rPr>
+          <w:i/>
+        </w:rPr>
+        <w:t xml:space="preserve">Environmental Research Letters</w:t>
+      </w:r>
+      <w:r>
+        <w:t xml:space="preserve"> </w:t>
+      </w:r>
+      <w:r>
+        <w:t xml:space="preserve">4 (4). IOP Publishing: 044003.</w:t>
+      </w:r>
+    </w:p>
+    <w:p>
+      <w:pPr>
+        <w:pStyle w:val="BodyText"/>
+      </w:pPr>
+      <w:r>
+        <w:t xml:space="preserve">Turner, Thomas R, Euan K James, and Philip S Poole. 2013. “The Plant Microbiome.”</w:t>
+      </w:r>
+      <w:r>
+        <w:t xml:space="preserve"> </w:t>
+      </w:r>
+      <w:r>
+        <w:rPr>
+          <w:i/>
+        </w:rPr>
+        <w:t xml:space="preserve">Genome Biology</w:t>
+      </w:r>
+      <w:r>
+        <w:t xml:space="preserve"> </w:t>
+      </w:r>
+      <w:r>
+        <w:t xml:space="preserve">14 (6). BioMed Central: 209.</w:t>
+      </w:r>
+    </w:p>
+    <w:p>
+      <w:pPr>
+        <w:pStyle w:val="BodyText"/>
+      </w:pPr>
+      <w:r>
+        <w:t xml:space="preserve">Willis, Katherine J., and Gillian Petrokofsky. 2017. “The Natural Capital of City Trees.”</w:t>
+      </w:r>
+      <w:r>
+        <w:t xml:space="preserve"> </w:t>
+      </w:r>
+      <w:r>
+        <w:rPr>
+          <w:i/>
+        </w:rPr>
+        <w:t xml:space="preserve">Science</w:t>
+      </w:r>
+      <w:r>
+        <w:t xml:space="preserve"> </w:t>
+      </w:r>
+      <w:r>
+        <w:t xml:space="preserve">356 (6336). American Association for the Advancement of Science: 374–76. doi:</w:t>
+      </w:r>
+      <w:hyperlink r:id="rId44">
+        <w:r>
+          <w:rPr>
+            <w:rStyle w:val="Hyperlink"/>
+          </w:rPr>
+          <w:t xml:space="preserve">10.1126/science.aam9724</w:t>
+        </w:r>
+      </w:hyperlink>
+      <w:r>
+        <w:t xml:space="preserve">.</w:t>
+      </w:r>
+    </w:p>
+    <w:p>
+      <w:pPr>
+        <w:pStyle w:val="BodyText"/>
+      </w:pPr>
+      <w:r>
+        <w:t xml:space="preserve">Zimmerman, Naupaka B., and Peter M. Vitousek. 2012. “Fungal Endophyte Communities Reflect Environmental Structuring Across a Hawaiian Landscape.”</w:t>
+      </w:r>
+      <w:r>
+        <w:t xml:space="preserve"> </w:t>
+      </w:r>
+      <w:r>
+        <w:rPr>
+          <w:i/>
+        </w:rPr>
+        <w:t xml:space="preserve">Proceedings of the National Academy of Sciences</w:t>
+      </w:r>
+      <w:r>
+        <w:t xml:space="preserve"> </w:t>
+      </w:r>
+      <w:r>
+        <w:t xml:space="preserve">109 (32). National Academy of Sciences: 13022–7. doi:</w:t>
+      </w:r>
+      <w:hyperlink r:id="rId45">
+        <w:r>
+          <w:rPr>
+            <w:rStyle w:val="Hyperlink"/>
+          </w:rPr>
+          <w:t xml:space="preserve">10.1073/pnas.1209872109</w:t>
+        </w:r>
+      </w:hyperlink>
+      <w:r>
+        <w:t xml:space="preserve">.</w:t>
+      </w:r>
+    </w:p>
+    <w:p>
+      <w:pPr>
+        <w:pStyle w:val="Heading1"/>
+      </w:pPr>
+      <w:bookmarkStart w:id="46" w:name="tables"/>
+      <w:bookmarkEnd w:id="46"/>
+      <w:r>
+        <w:t xml:space="preserve">Tables</w:t>
+      </w:r>
+    </w:p>
+    <w:p>
+      <w:pPr>
+        <w:pStyle w:val="FirstParagraph"/>
       </w:pPr>
       <w:r>
         <w:rPr>
           <w:b/>
         </w:rPr>
-        <w:t xml:space="preserve">Figure 1.</w:t>
-      </w:r>
-      <w:r>
-        <w:t xml:space="preserve"> </w:t>
-      </w:r>
-      <w:r>
-        <w:t xml:space="preserve">A map of the locations sampled. The preliminary sampling in April of 2017 only included trees from the downtown, Mt. Davidson, and Balboa sites, and only 4 trees per site. The second sampling in August of 2017 included all 6 sites and 5 trees from each site, including a re-sampling of all 12 original trees.</w:t>
-      </w:r>
-    </w:p>
-    <w:p>
-      <w:pPr>
-        <w:pStyle w:val="BodyText"/>
-      </w:pPr>
-      <w:r>
-        <w:t xml:space="preserve">We used the Urban Forest Map, which documents the location and species of every tree in San Francisco, to choose unique locations around the city with enough</w:t>
+        <w:t xml:space="preserve">Table 1.</w:t>
+      </w:r>
+      <w:r>
+        <w:t xml:space="preserve"> </w:t>
+      </w:r>
+      <w:r>
+        <w:t xml:space="preserve">Abundances of</w:t>
       </w:r>
       <w:r>
         <w:t xml:space="preserve"> </w:t>
@@ -432,387 +1338,13 @@
         <w:rPr>
           <w:i/>
         </w:rPr>
-        <w:t xml:space="preserve">Metrosideros excelsa</w:t>
-      </w:r>
-      <w:r>
-        <w:t xml:space="preserve"> </w:t>
-      </w:r>
-      <w:r>
-        <w:t xml:space="preserve">individuals (Figure 1). We collected small branches from 5 trees in each of these sites using a clipper pole, collected at least 3 sun-facing outer branches from each tree. Because</w:t>
-      </w:r>
-      <w:r>
-        <w:t xml:space="preserve"> </w:t>
-      </w:r>
-      <w:r>
-        <w:rPr>
-          <w:i/>
-        </w:rPr>
-        <w:t xml:space="preserve">M. excelsa</w:t>
-      </w:r>
-      <w:r>
-        <w:t xml:space="preserve"> </w:t>
-      </w:r>
-      <w:r>
-        <w:t xml:space="preserve">is an evergreen tree, and the newer leaves contain less fungi, we only collected branches that contained dark green leaves that appeared to be at least one year old.</w:t>
-      </w:r>
-    </w:p>
-    <w:p>
-      <w:pPr>
-        <w:pStyle w:val="BodyText"/>
-      </w:pPr>
-      <w:r>
-        <w:t xml:space="preserve">We collected samples on two days; once on April 2 2017, and once on August 26 2017. The first round of sampling only included 4 trees per site, and only included the Balboa, downtown, and Mt. Davidson sites. The second round of sampling included re-sampling the same trees from the first round, plus three new sites (the bay, the ocean, and the freeway) and an additional tree from each of the original sites. For both rounds of sampling, we collected all samples on the same day. to ensure that weather and season would not have an impact on the microbial community composition.</w:t>
-      </w:r>
-    </w:p>
-    <w:p>
-      <w:pPr>
-        <w:pStyle w:val="Heading2"/>
-      </w:pPr>
-      <w:bookmarkStart w:id="25" w:name="culturing"/>
-      <w:bookmarkEnd w:id="25"/>
-      <w:r>
-        <w:t xml:space="preserve">Culturing</w:t>
-      </w:r>
-    </w:p>
-    <w:p>
-      <w:pPr>
-        <w:pStyle w:val="FirstParagraph"/>
-      </w:pPr>
-      <w:r>
-        <w:t xml:space="preserve">After we brought the branches back, we selected a subset of dark green asymptomatic leaves to culture fungi from. We surface-sterilized the leaves by first rinsing them with distiled water to remove any dirt, then rinsing them in a petri dish with 95% ethanol for 10 seconds, 10% NaOCl for 2 minutes, then 70% ethanol for another 2 minutee, emptying the dish beween rinses and leaving it closed until inside a biosafety cabinet after the last rinse. Then we cut the leaves into small (around 2mm) pieces and put them into slant tubes filled with malt extract agar (MEA). We used MEA because it is considered the standard media for isolating the largest variety of fungal species. For each tree, we prepared 6 leaves and made 100 tubes, except for the trees from the downtown site. For these trees, we prepared 150 tubes per tree because they had low isolation frequencies in our preliminary sampling. All leaves were prepared this way within 48 hours of the initial leaf sampling, to prevent death of the leaf tissue from altering the fungal community composition.</w:t>
-      </w:r>
-    </w:p>
-    <w:p>
-      <w:pPr>
-        <w:pStyle w:val="BodyText"/>
-      </w:pPr>
-      <w:r>
-        <w:t xml:space="preserve">After two weeks, we evaluated them for fungal growth and subcultured the fungi from tubes with growth onto 35mm MEA in order to better evaluate their morphotypes and accumulate sufficient tissue for future barcode gene sequencing and voucher preparation. We re-evaluated and subcultured these tubes another week later to find any late-growing fungi.</w:t>
-      </w:r>
-    </w:p>
-    <w:p>
-      <w:pPr>
-        <w:pStyle w:val="Heading2"/>
-      </w:pPr>
-      <w:bookmarkStart w:id="26" w:name="molecular-methods"/>
-      <w:bookmarkEnd w:id="26"/>
-      <w:r>
-        <w:t xml:space="preserve">Molecular Methods</w:t>
-      </w:r>
-    </w:p>
-    <w:p>
-      <w:pPr>
-        <w:pStyle w:val="FirstParagraph"/>
-      </w:pPr>
-      <w:r>
-        <w:t xml:space="preserve">We extracted DNA from the fungal cells using a bead-beater and the Extract</w:t>
-      </w:r>
-      <w:r>
-        <w:t xml:space="preserve"> </w:t>
-      </w:r>
-      <w:r>
-        <w:t xml:space="preserve">‘</w:t>
-      </w:r>
-      <w:r>
-        <w:t xml:space="preserve">n Amp DNA extraction kit. First, we added fungal tissue to sterile tubes filled with small beads, then added 100 μL Extract ’n</w:t>
-      </w:r>
-      <w:r>
-        <w:t xml:space="preserve">’</w:t>
-      </w:r>
-      <w:r>
-        <w:t xml:space="preserve"> </w:t>
-      </w:r>
-      <w:r>
-        <w:t xml:space="preserve">Amp DNA extraction solution. Next, we put the tubes in the bead-beater for one minute, which vigorously shook the tubes so that the zirconium oxide beads inside could physically ground up the fungal tissue. This step is necessary in fungal DNA extractions because fungi have cell walls, which are difficult for extraction solution to break up without this physical grinding step. Next, the samples were placed on heat blocks at 95°C for 10 minutes. After the heating step, we added a dilution buffer to each tube and stored them in a refrigerator to prevent degradation until PCR.</w:t>
-      </w:r>
-    </w:p>
-    <w:p>
-      <w:pPr>
-        <w:pStyle w:val="BodyText"/>
-      </w:pPr>
-      <w:r>
-        <w:t xml:space="preserve">We performed PCR on the ITS region, a commonly-accepted fungal barcode gene, using the ITS1F forward primer and ITS4 reverse primer. For each PCR reaction, we used 1 μL of template DNA, 10 μL Extract ‘n Amp Taq polymerase, 6.4 μL PCR-grade water, 1 μL bovine serum albumin, 0.8 μL ITS1F forward primer, and 0.8 μL ITS4 reverse primer. For the PCR reaction, we used a BioRAD T100 thermal cycler with the following 35-repeat heat cycle: 95°C for 3 minutes, 95°C for 30 seconds, 54°C for 30 seconds, 72°C for 30 seconds, repeat steps 2-4 34 times, 72°C for 10 minutes, and then infinite hold at 4°C. To ensure that the fungal DNA successfully amplified, and that the master mix was not contaminated, we ran 5 μL of each sample on a 10% agarose gel with 1X Tris-acetate-EDTA (TEA) buffer and SYBR Safe, which ran at 120 volts for 20 minutes. Successful PCR samples with clean negative controls were kept at 4°C until sequencing preparation.</w:t>
-      </w:r>
-    </w:p>
-    <w:p>
-      <w:pPr>
-        <w:pStyle w:val="BodyText"/>
-      </w:pPr>
-      <w:r>
-        <w:t xml:space="preserve">To prepare successful samples for sequencin, they were first cleaned with 1 μL Shrimp Alkaline Phopsphatase Exonuclease (ExoSap) per sample. To clean the samples, we used the following cycle on the same BioRAD T100 thermal cycler: 37°C for 15 minutes, 80°C for 15 minutes, then infinite hold at 4°C. After cleaning, samples were kept at 4°C until they were ready to be sent for sequencing. Directly before being sent for sequencing, cleaned samples that showed bright bands on their gels were diluted with an additional 15 μL PCR water before sequencing, although a small number of samples that had faint bands on the gels were not diluted this way. Cleaned samples were sent to MCLabs for Sanger sequencing.</w:t>
-      </w:r>
-    </w:p>
-    <w:p>
-      <w:pPr>
-        <w:pStyle w:val="Heading2"/>
-      </w:pPr>
-      <w:bookmarkStart w:id="27" w:name="computational-methods"/>
-      <w:bookmarkEnd w:id="27"/>
-      <w:r>
-        <w:t xml:space="preserve">Computational Methods</w:t>
-      </w:r>
-    </w:p>
-    <w:p>
-      <w:pPr>
-        <w:pStyle w:val="FirstParagraph"/>
-      </w:pPr>
-      <w:r>
-        <w:t xml:space="preserve">We analyzed the data using three tools: Geneious, Mothur, and the R programming language. We used Geneious to manually clean and trim the Sanger sequencing data, and to identify and remove failed and low-quality sequences</w:t>
-      </w:r>
-      <w:r>
-        <w:t xml:space="preserve"> </w:t>
-      </w:r>
-      <w:r>
-        <w:t xml:space="preserve">(Kearse et al. 2012)</w:t>
-      </w:r>
-      <w:r>
-        <w:t xml:space="preserve">. We used Mothur to determine Operational Taxonomic Units (OTUs), which are groups of sequences categorized together based on similarity. Next, we used R to analyze the resulting OTU table. This included using the</w:t>
-      </w:r>
-      <w:r>
-        <w:t xml:space="preserve"> </w:t>
-      </w:r>
-      <w:r>
-        <w:t xml:space="preserve">‘</w:t>
-      </w:r>
-      <w:r>
-        <w:t xml:space="preserve">vegan</w:t>
-      </w:r>
-      <w:r>
-        <w:t xml:space="preserve">’</w:t>
-      </w:r>
-      <w:r>
-        <w:t xml:space="preserve"> </w:t>
-      </w:r>
-      <w:r>
-        <w:t xml:space="preserve">package to run and plot a Non-Metric Multidimensional Scaling (NMDS) ordination, a non-parametric technique used to visualize high-dimensional community data in only two dimensions. We used vegan</w:t>
-      </w:r>
-      <w:r>
-        <w:t xml:space="preserve"> </w:t>
-      </w:r>
-      <w:r>
-        <w:t xml:space="preserve">(Oksanen et al. 2018)</w:t>
-      </w:r>
-      <w:r>
-        <w:t xml:space="preserve"> </w:t>
-      </w:r>
-      <w:r>
-        <w:t xml:space="preserve">to calculate PERMANOVA values in order to prove that observed patterns were significant.</w:t>
-      </w:r>
-    </w:p>
-    <w:p>
-      <w:pPr>
-        <w:pStyle w:val="BodyText"/>
-      </w:pPr>
-      <w:r>
-        <w:t xml:space="preserve">Because ITS1 has a lot of variation and is therefore difficult to construct phylogenies with, we used the Tree-Based Alignment Selector (TBAS) toolkit to construct a phylogeny and assign taxonomies to the data</w:t>
-      </w:r>
-      <w:r>
-        <w:t xml:space="preserve"> </w:t>
-      </w:r>
-      <w:r>
-        <w:t xml:space="preserve">(Carbone et al. 2017)</w:t>
-      </w:r>
-      <w:r>
-        <w:t xml:space="preserve">. This toolkit matches unknown ITS sequences to the most similar ITS sequences in a large multi-gene phylogeny of confidently-assigned taxa.</w:t>
-      </w:r>
-    </w:p>
-    <w:p>
-      <w:pPr>
-        <w:pStyle w:val="Heading1"/>
-      </w:pPr>
-      <w:bookmarkStart w:id="28" w:name="results"/>
-      <w:bookmarkEnd w:id="28"/>
-      <w:r>
-        <w:t xml:space="preserve">Results</w:t>
-      </w:r>
-    </w:p>
-    <w:p>
-      <w:pPr>
-        <w:pStyle w:val="FirstParagraph"/>
-      </w:pPr>
-      <w:r>
-        <w:t xml:space="preserve">Overall, we found a great amount of diversity in several aspects of these endophytic communities, including number of fungal isolates, species diversity, and community composition. While some communities showed a low number of fungal isolates, species richness analyyses showed that in nearly all of the microbial communities analyzed, our sampling did not encompas the complete microbial diversity within these microbiomes. While the species diversity within some sites exceeds 20 OTUs, there appears to be greater species diversity in these endophytic communities than this study was able to document. Furthermore, the taxonomic variation between different sites is also considerable, as there is no taxa that dominates all sites, although there are several taxa that show a degree of prominence in all sites.</w:t>
-      </w:r>
-    </w:p>
-    <w:p>
-      <w:pPr>
-        <w:pStyle w:val="Heading2"/>
-      </w:pPr>
-      <w:bookmarkStart w:id="29" w:name="isolation-frequency"/>
-      <w:bookmarkEnd w:id="29"/>
-      <w:r>
-        <w:t xml:space="preserve">Isolation Frequency</w:t>
-      </w:r>
-    </w:p>
-    <w:p>
-      <w:pPr>
-        <w:pStyle w:val="FirstParagraph"/>
-      </w:pPr>
-      <w:r>
-        <w:drawing>
-          <wp:inline>
-            <wp:extent cx="4620126" cy="3696101"/>
-            <wp:effectExtent b="0" l="0" r="0" t="0"/>
-            <wp:docPr descr="" title="" id="1" name="Picture"/>
-            <a:graphic>
-              <a:graphicData uri="http://schemas.openxmlformats.org/drawingml/2006/picture">
-                <pic:pic>
-                  <pic:nvPicPr>
-                    <pic:cNvPr descr="eg_thesis_files/figure-docx/isolation-1.png" id="0" name="Picture"/>
-                    <pic:cNvPicPr>
-                      <a:picLocks noChangeArrowheads="1" noChangeAspect="1"/>
-                    </pic:cNvPicPr>
-                  </pic:nvPicPr>
-                  <pic:blipFill>
-                    <a:blip r:embed="rId30"/>
-                    <a:stretch>
-                      <a:fillRect/>
-                    </a:stretch>
-                  </pic:blipFill>
-                  <pic:spPr bwMode="auto">
-                    <a:xfrm>
-                      <a:off x="0" y="0"/>
-                      <a:ext cx="4620126" cy="3696101"/>
-                    </a:xfrm>
-                    <a:prstGeom prst="rect">
-                      <a:avLst/>
-                    </a:prstGeom>
-                    <a:noFill/>
-                    <a:ln w="9525">
-                      <a:noFill/>
-                      <a:headEnd/>
-                      <a:tailEnd/>
-                    </a:ln>
-                  </pic:spPr>
-                </pic:pic>
-              </a:graphicData>
-            </a:graphic>
-          </wp:inline>
-        </w:drawing>
-      </w:r>
-      <w:r>
-        <w:drawing>
-          <wp:inline>
-            <wp:extent cx="4620126" cy="3696101"/>
-            <wp:effectExtent b="0" l="0" r="0" t="0"/>
-            <wp:docPr descr="" title="" id="1" name="Picture"/>
-            <a:graphic>
-              <a:graphicData uri="http://schemas.openxmlformats.org/drawingml/2006/picture">
-                <pic:pic>
-                  <pic:nvPicPr>
-                    <pic:cNvPr descr="eg_thesis_files/figure-docx/isolation-2.png" id="0" name="Picture"/>
-                    <pic:cNvPicPr>
-                      <a:picLocks noChangeArrowheads="1" noChangeAspect="1"/>
-                    </pic:cNvPicPr>
-                  </pic:nvPicPr>
-                  <pic:blipFill>
-                    <a:blip r:embed="rId31"/>
-                    <a:stretch>
-                      <a:fillRect/>
-                    </a:stretch>
-                  </pic:blipFill>
-                  <pic:spPr bwMode="auto">
-                    <a:xfrm>
-                      <a:off x="0" y="0"/>
-                      <a:ext cx="4620126" cy="3696101"/>
-                    </a:xfrm>
-                    <a:prstGeom prst="rect">
-                      <a:avLst/>
-                    </a:prstGeom>
-                    <a:noFill/>
-                    <a:ln w="9525">
-                      <a:noFill/>
-                      <a:headEnd/>
-                      <a:tailEnd/>
-                    </a:ln>
-                  </pic:spPr>
-                </pic:pic>
-              </a:graphicData>
-            </a:graphic>
-          </wp:inline>
-        </w:drawing>
-      </w:r>
-    </w:p>
-    <w:p>
-      <w:pPr>
-        <w:pStyle w:val="BodyText"/>
-      </w:pPr>
-      <w:r>
-        <w:rPr>
-          <w:b/>
-        </w:rPr>
-        <w:t xml:space="preserve">Figure 2.</w:t>
-      </w:r>
-      <w:r>
-        <w:t xml:space="preserve"> </w:t>
-      </w:r>
-      <w:r>
-        <w:t xml:space="preserve">Isolation frequencies (A) and tree diameters (B) at each site. Isolation frequency (A) is only shown for the August 2017 sampling, and is a measure of how many slant tubes showed signs of fungal growth, out of how many total slant tubes were made. 100 slant tubes were made for each tree except for the trees in the downtown site, which had 140 slant tubes per tree because they had low isolation frequencies during the initial sampling.</w:t>
-      </w:r>
-    </w:p>
-    <w:p>
-      <w:pPr>
-        <w:pStyle w:val="BodyText"/>
-      </w:pPr>
-      <w:r>
-        <w:t xml:space="preserve">The isolation frequency, or the percentage of leaf pieces that yielded fungal isolates, varied considerably between sites (Figure 2 A.). In most sites, the isolation frequency also varies between trees, especially in the Bay site. Trees within the Bay site also show the greatest variation in diameter at breast height (DBH) (Figure 2 B.). The only site that does not show as consistent variation in isolation frequency is the Downtown site, which is also the site with the smalles isolation frequencies.</w:t>
-      </w:r>
-    </w:p>
-    <w:p>
-      <w:pPr>
-        <w:pStyle w:val="Heading2"/>
-      </w:pPr>
-      <w:bookmarkStart w:id="32" w:name="species-richness"/>
-      <w:bookmarkEnd w:id="32"/>
-      <w:r>
-        <w:t xml:space="preserve">Species richness</w:t>
-      </w:r>
-    </w:p>
-    <w:p>
-      <w:pPr>
-        <w:pStyle w:val="FirstParagraph"/>
-      </w:pPr>
-      <w:r>
-        <w:rPr>
-          <w:b/>
-        </w:rPr>
-        <w:t xml:space="preserve">Table 1.</w:t>
-      </w:r>
-      <w:r>
-        <w:t xml:space="preserve"> </w:t>
-      </w:r>
-      <w:r>
-        <w:t xml:space="preserve">Abundance of</w:t>
-      </w:r>
-      <w:r>
-        <w:t xml:space="preserve"> </w:t>
-      </w:r>
-      <w:r>
-        <w:rPr>
-          <w:i/>
-        </w:rPr>
         <w:t xml:space="preserve">Ascomycota</w:t>
       </w:r>
       <w:r>
         <w:t xml:space="preserve"> </w:t>
       </w:r>
       <w:r>
-        <w:t xml:space="preserve">classes in all trees. Class assignments were determined using TBAS, and 2</w:t>
-      </w:r>
-      <w:r>
-        <w:t xml:space="preserve"> </w:t>
-      </w:r>
-      <w:r>
-        <w:rPr>
-          <w:i/>
-        </w:rPr>
-        <w:t xml:space="preserve">Basidiomycota</w:t>
-      </w:r>
-      <w:r>
-        <w:t xml:space="preserve"> </w:t>
-      </w:r>
-      <w:r>
-        <w:t xml:space="preserve">samples are not included.</w:t>
+        <w:t xml:space="preserve">classe sacross all trees and sites.</w:t>
       </w:r>
     </w:p>
     <w:tbl>
@@ -984,6 +1516,147 @@
     </w:tbl>
     <w:p>
       <w:pPr>
+        <w:pStyle w:val="Heading1"/>
+      </w:pPr>
+      <w:bookmarkStart w:id="47" w:name="figures"/>
+      <w:bookmarkEnd w:id="47"/>
+      <w:r>
+        <w:t xml:space="preserve">Figures</w:t>
+      </w:r>
+    </w:p>
+    <w:p>
+      <w:pPr>
+        <w:pStyle w:val="FirstParagraph"/>
+      </w:pPr>
+      <w:r>
+        <w:t xml:space="preserve">[[[[[[[construct map in r]]]]]]]</w:t>
+      </w:r>
+    </w:p>
+    <w:p>
+      <w:pPr>
+        <w:pStyle w:val="BodyText"/>
+      </w:pPr>
+      <w:r>
+        <w:rPr>
+          <w:b/>
+        </w:rPr>
+        <w:t xml:space="preserve">Figure 1.</w:t>
+      </w:r>
+      <w:r>
+        <w:t xml:space="preserve"> </w:t>
+      </w:r>
+      <w:r>
+        <w:t xml:space="preserve">A map of the locations sampled. The preliminary sampling in April of 2017 only included trees from the downtown, Mt. Davidson, and Balboa sites, and only 4 trees per site. The second sampling in August of 2017 included all 6 sites and 5 trees from each site, including a re-sampling of all 12 original trees.</w:t>
+      </w:r>
+    </w:p>
+    <w:p>
+      <w:pPr>
+        <w:pStyle w:val="BodyText"/>
+      </w:pPr>
+      <w:r>
+        <w:drawing>
+          <wp:inline>
+            <wp:extent cx="4620126" cy="3696101"/>
+            <wp:effectExtent b="0" l="0" r="0" t="0"/>
+            <wp:docPr descr="" title="" id="1" name="Picture"/>
+            <a:graphic>
+              <a:graphicData uri="http://schemas.openxmlformats.org/drawingml/2006/picture">
+                <pic:pic>
+                  <pic:nvPicPr>
+                    <pic:cNvPr descr="eg_thesis_files/figure-docx/isolation-1.png" id="0" name="Picture"/>
+                    <pic:cNvPicPr>
+                      <a:picLocks noChangeArrowheads="1" noChangeAspect="1"/>
+                    </pic:cNvPicPr>
+                  </pic:nvPicPr>
+                  <pic:blipFill>
+                    <a:blip r:embed="rId48"/>
+                    <a:stretch>
+                      <a:fillRect/>
+                    </a:stretch>
+                  </pic:blipFill>
+                  <pic:spPr bwMode="auto">
+                    <a:xfrm>
+                      <a:off x="0" y="0"/>
+                      <a:ext cx="4620126" cy="3696101"/>
+                    </a:xfrm>
+                    <a:prstGeom prst="rect">
+                      <a:avLst/>
+                    </a:prstGeom>
+                    <a:noFill/>
+                    <a:ln w="9525">
+                      <a:noFill/>
+                      <a:headEnd/>
+                      <a:tailEnd/>
+                    </a:ln>
+                  </pic:spPr>
+                </pic:pic>
+              </a:graphicData>
+            </a:graphic>
+          </wp:inline>
+        </w:drawing>
+      </w:r>
+      <w:r>
+        <w:drawing>
+          <wp:inline>
+            <wp:extent cx="4620126" cy="3696101"/>
+            <wp:effectExtent b="0" l="0" r="0" t="0"/>
+            <wp:docPr descr="" title="" id="1" name="Picture"/>
+            <a:graphic>
+              <a:graphicData uri="http://schemas.openxmlformats.org/drawingml/2006/picture">
+                <pic:pic>
+                  <pic:nvPicPr>
+                    <pic:cNvPr descr="eg_thesis_files/figure-docx/isolation-2.png" id="0" name="Picture"/>
+                    <pic:cNvPicPr>
+                      <a:picLocks noChangeArrowheads="1" noChangeAspect="1"/>
+                    </pic:cNvPicPr>
+                  </pic:nvPicPr>
+                  <pic:blipFill>
+                    <a:blip r:embed="rId49"/>
+                    <a:stretch>
+                      <a:fillRect/>
+                    </a:stretch>
+                  </pic:blipFill>
+                  <pic:spPr bwMode="auto">
+                    <a:xfrm>
+                      <a:off x="0" y="0"/>
+                      <a:ext cx="4620126" cy="3696101"/>
+                    </a:xfrm>
+                    <a:prstGeom prst="rect">
+                      <a:avLst/>
+                    </a:prstGeom>
+                    <a:noFill/>
+                    <a:ln w="9525">
+                      <a:noFill/>
+                      <a:headEnd/>
+                      <a:tailEnd/>
+                    </a:ln>
+                  </pic:spPr>
+                </pic:pic>
+              </a:graphicData>
+            </a:graphic>
+          </wp:inline>
+        </w:drawing>
+      </w:r>
+    </w:p>
+    <w:p>
+      <w:pPr>
+        <w:pStyle w:val="BodyText"/>
+      </w:pPr>
+      <w:r>
+        <w:rPr>
+          <w:b/>
+        </w:rPr>
+        <w:t xml:space="preserve">Figure 2.</w:t>
+      </w:r>
+      <w:r>
+        <w:t xml:space="preserve"> </w:t>
+      </w:r>
+      <w:r>
+        <w:t xml:space="preserve">Isolation frequencies (A) and tree diameters (B) at each site. Isolation frequency (A) is only shown for the August 2017 sampling, and is a measure of how many slant tubes showed signs of fungal growth, out of how many total slant tubes were made. 100 slant tubes were made for each tree except for the trees in the downtown site, which had 140 slant tubes per tree because they had low isolation frequencies during the initial sampling.</w:t>
+      </w:r>
+    </w:p>
+    <w:p>
+      <w:pPr>
         <w:pStyle w:val="BodyText"/>
       </w:pPr>
       <w:r>
@@ -1002,7 +1675,7 @@
                     </pic:cNvPicPr>
                   </pic:nvPicPr>
                   <pic:blipFill>
-                    <a:blip r:embed="rId33"/>
+                    <a:blip r:embed="rId50"/>
                     <a:stretch>
                       <a:fillRect/>
                     </a:stretch>
@@ -1051,14 +1724,6 @@
         <w:pStyle w:val="BodyText"/>
       </w:pPr>
       <w:r>
-        <w:t xml:space="preserve">The species richness curve graphs the number of fungal species (OTUs) found versus the totla number of fungal isolates for each tree’s microbiome. Each line represents one tree’s community, and the color of the line represents which site each tree was located in. A sharply angled line indicates that the full species diversity has not been samples, and a line that plateaus indicated that most of the species available in that community have been sampled. There were 88 total OTUs found among the 30 different trees. Both isolation frequency and number of fungal species found varies notably between trees.</w:t>
-      </w:r>
-    </w:p>
-    <w:p>
-      <w:pPr>
-        <w:pStyle w:val="BodyText"/>
-      </w:pPr>
-      <w:r>
         <w:drawing>
           <wp:inline>
             <wp:extent cx="4620126" cy="3696101"/>
@@ -1074,7 +1739,7 @@
                     </pic:cNvPicPr>
                   </pic:nvPicPr>
                   <pic:blipFill>
-                    <a:blip r:embed="rId34"/>
+                    <a:blip r:embed="rId51"/>
                     <a:stretch>
                       <a:fillRect/>
                     </a:stretch>
@@ -1138,81 +1803,6 @@
         <w:pStyle w:val="BodyText"/>
       </w:pPr>
       <w:r>
-        <w:t xml:space="preserve">The most prominent taxa in each site vary considerably between sites.</w:t>
-      </w:r>
-      <w:r>
-        <w:t xml:space="preserve"> </w:t>
-      </w:r>
-      <w:r>
-        <w:rPr>
-          <w:i/>
-        </w:rPr>
-        <w:t xml:space="preserve">Dothideomycetes</w:t>
-      </w:r>
-      <w:r>
-        <w:t xml:space="preserve">, the largest class within the ascomycetes, appears to predominate the microbiomes of most sites except for the Downtown and Bay sites. In both of these sites,</w:t>
-      </w:r>
-      <w:r>
-        <w:t xml:space="preserve"> </w:t>
-      </w:r>
-      <w:r>
-        <w:rPr>
-          <w:i/>
-        </w:rPr>
-        <w:t xml:space="preserve">Sordariomycetes</w:t>
-      </w:r>
-      <w:r>
-        <w:t xml:space="preserve"> </w:t>
-      </w:r>
-      <w:r>
-        <w:t xml:space="preserve">is the most common class instead. There are several classes that are either absent or present in small numbers in most sites, but more abundant in one or several sites. For example,</w:t>
-      </w:r>
-      <w:r>
-        <w:t xml:space="preserve"> </w:t>
-      </w:r>
-      <w:r>
-        <w:rPr>
-          <w:i/>
-        </w:rPr>
-        <w:t xml:space="preserve">Eurotiomycetes</w:t>
-      </w:r>
-      <w:r>
-        <w:t xml:space="preserve"> </w:t>
-      </w:r>
-      <w:r>
-        <w:t xml:space="preserve">are more common in the Downtown and Freeway sites, and</w:t>
-      </w:r>
-      <w:r>
-        <w:t xml:space="preserve"> </w:t>
-      </w:r>
-      <w:r>
-        <w:rPr>
-          <w:i/>
-        </w:rPr>
-        <w:t xml:space="preserve">Leotiomycetes</w:t>
-      </w:r>
-      <w:r>
-        <w:t xml:space="preserve"> </w:t>
-      </w:r>
-      <w:r>
-        <w:t xml:space="preserve">is only abundant in the Mt. Davidson site.</w:t>
-      </w:r>
-    </w:p>
-    <w:p>
-      <w:pPr>
-        <w:pStyle w:val="Heading2"/>
-      </w:pPr>
-      <w:bookmarkStart w:id="35" w:name="nmds-ordination"/>
-      <w:bookmarkEnd w:id="35"/>
-      <w:r>
-        <w:t xml:space="preserve">NMDS Ordination</w:t>
-      </w:r>
-    </w:p>
-    <w:p>
-      <w:pPr>
-        <w:pStyle w:val="FirstParagraph"/>
-      </w:pPr>
-      <w:r>
         <w:drawing>
           <wp:inline>
             <wp:extent cx="4620126" cy="6468176"/>
@@ -1228,7 +1818,7 @@
                     </pic:cNvPicPr>
                   </pic:nvPicPr>
                   <pic:blipFill>
-                    <a:blip r:embed="rId36"/>
+                    <a:blip r:embed="rId52"/>
                     <a:stretch>
                       <a:fillRect/>
                     </a:stretch>
@@ -1272,551 +1862,6 @@
         <w:t xml:space="preserve">NMDS ordination of community composition for the Augist 2017 sampling. Each point represents the endophytic community of one tree, and the size of the point corresponds to that tree’s DBH, while the color of said point corresponds to the site that tree is from. Points that are closer together indicate that the trees they represent have similar comunity compositions. The ellipses show the standard error around the centroid of all points within a site, and are also color-coded according to which site they represent.</w:t>
       </w:r>
     </w:p>
-    <w:p>
-      <w:pPr>
-        <w:pStyle w:val="BodyText"/>
-      </w:pPr>
-      <w:r>
-        <w:t xml:space="preserve">A non-metric multidimensional scaling (NMDS) ordination shows that the similarities between microbial communities of these trees vary. Some sites show very little compositional similarity, while others cluster more tightly, indicating a greater degree of compositional similarity.</w:t>
-      </w:r>
-    </w:p>
-    <w:p>
-      <w:pPr>
-        <w:pStyle w:val="Heading1"/>
-      </w:pPr>
-      <w:bookmarkStart w:id="37" w:name="discussion"/>
-      <w:bookmarkEnd w:id="37"/>
-      <w:r>
-        <w:t xml:space="preserve">Discussion</w:t>
-      </w:r>
-    </w:p>
-    <w:p>
-      <w:pPr>
-        <w:pStyle w:val="FirstParagraph"/>
-      </w:pPr>
-      <w:r>
-        <w:t xml:space="preserve">Overall, the microbial composition of these urban trees’ leaves varies in many aspects, from number of fungal isolates to the identities of said isolates. This variation could be explained by numerous environmental factors, as well as host physiological factors, such as the age and size of the tree. Each aspect of these complex microbimoes is likely influenced by several of these factors at once.</w:t>
-      </w:r>
-    </w:p>
-    <w:p>
-      <w:pPr>
-        <w:pStyle w:val="BodyText"/>
-      </w:pPr>
-      <w:r>
-        <w:t xml:space="preserve">Both isolation frequency and DBH varied greatly from one site to the other, and some sites show considerable within-site differences in these factors as well. The trees in the bay show the greatest range in both isolation frequency and DBH (Figure 2 A and B), indicating that the size of a tree may have a corelation with the number of fungal endophytes found within its leaves. Just as it shows the greatest range of isolation frequencies and tree sies, the Bay site also has some of the least similarity between its fungal communities on the NMDS ordination (Figure 5). The two trees with vastly different communities are also the smallest, and therefore likely youngest (Figure 5). In this instance, it appears that the size of the trees has the largest impact on the endophytic communities. Furthermore, the trees in the Mt. Davidson site, which have some of the most similar communities (Figure 5), also have fairly large trees with similar DBH. The fact that these trees have similar sizes in addition to similar community composition indicates that host size may have an impact on endophytic comunity composition.</w:t>
-      </w:r>
-    </w:p>
-    <w:p>
-      <w:pPr>
-        <w:pStyle w:val="BodyText"/>
-      </w:pPr>
-      <w:r>
-        <w:t xml:space="preserve">However, it may be more likely that the sites that show great within-site diversity simply appear that way due to random sampling error. Although the Balboa site appears to have a high isolation frequency (Figure 2 A), many of the slant tubes that showed fungal growth failed to grow into a larger culture, leading to a low number of usable sequences (Figure 3). This low number of sequences per tree may indicate that the divergence in community composition that appears to be present might be due to the low sample size, rather than actual diference between the microbial communities between the Balboa trees (Figure 5).</w:t>
-      </w:r>
-      <w:r>
-        <w:t xml:space="preserve"> </w:t>
-      </w:r>
-      <w:r>
-        <w:t xml:space="preserve">That said, it is still possible that the size of the trees might have an impact on the size of the endophytic communities. The Mt. Davidson trees have a larger median and range of DBH than the ocean or freeway trees (Figure 2 B.), and also have a higher median isolation frequency, which could indicate that trees with a larger DBH may also have a higher number of fungal endophytes.</w:t>
-      </w:r>
-    </w:p>
-    <w:p>
-      <w:pPr>
-        <w:pStyle w:val="BodyText"/>
-      </w:pPr>
-      <w:r>
-        <w:t xml:space="preserve">Although there appears to be a general pattern with larger trees hosting a greater number of fungal endophytes, DBH cannot explain all of the variation in isolation frequencies, as demonstrated by the Downtown and Balboa sites. Although the trees from the downtown site have a larger median DBH (Figure 2 B.), the trees from the Balboa site have considerably more endophytes (Figure 2 A.), which demonstrates that larger trees do not necesarily have a higher number of fungal endophytes. In such cases, it is likely that environmental factors play a key role in shaping the endophytic communities of these trees. While the impact of environmental factors may be less evident when considering the number of fungal endophytes in a tree’s microbiome, it becomes more apparent when looking at the identities of these endophytes. The composition of these communities can vary greatly among trees with similar isolation frequencies, as demonstrated by the taxonomic composition of the Mt. Davidson and bay sites (Figure 4). In general, there was more compostitional similarity between trees from the same location than between trees of a similar size (Figure 5).</w:t>
-      </w:r>
-    </w:p>
-    <w:p>
-      <w:pPr>
-        <w:pStyle w:val="BodyText"/>
-      </w:pPr>
-      <w:r>
-        <w:t xml:space="preserve">These findings indicate that the endophytic microbiomes of urban trees are complex and diverse, and may show a degree of biogeographic structure that reflects their natural counterparts. Additionally, it is likely that urban environmental factors play a considerable role in shaping the endophytic communities of these trees. Most of the trees within the same site cluster together on the NMDS ordination, and although some communities show much greater within-site diversity than others, the general pattern suggests a notable degree of biogeographic structure (Figure 5). Similarly, sites that cluster closer together are typically geographically close together, such as how the Ocean and Balboa sites overlap, but not the Balboa and Downtown sites (Figure 5). This suggests that disperal mechanisms and/or common environmental factors may be shaping these community compositions. However, disperal alone does not sufficiently explain the compositional similarity of the downtown and freeway sites cluster together despite being fairly distant geographically (Figure 1). This indicates that these sites share a common environmental factor that shapes their communities, such as traffic and polution levels.</w:t>
-      </w:r>
-    </w:p>
-    <w:p>
-      <w:pPr>
-        <w:pStyle w:val="BodyText"/>
-      </w:pPr>
-      <w:r>
-        <w:t xml:space="preserve">This study has demonstrated that the urban endophytic microbiome contains a great amount of diversity and appears to be influenced by unique urban environmental factors. Nearly all of the species accumulation curves indicate that the full diversity of these endophytic communities has yet to be sampled (Figure 3). Even in the small geographic area of San Francisco, we found notable trends in microbiome composition that appear to vary with uniquely urban environmental factors, such as traffic. A combination of environmental factors and host physiology appear to be the driving force behind the diversity of these microbiomes. While it is difficult to determine the exact mechanisms that influence these communities, the amount of species diversity and biogeographic structure indicate that the foliar microbiomes of urban trees may be just as complex and dynamic as those of trees in nature, and warrant further study.</w:t>
-      </w:r>
-    </w:p>
-    <w:p>
-      <w:pPr>
-        <w:pStyle w:val="Heading1"/>
-      </w:pPr>
-      <w:bookmarkStart w:id="38" w:name="sources-cited"/>
-      <w:bookmarkEnd w:id="38"/>
-      <w:r>
-        <w:t xml:space="preserve">Sources Cited</w:t>
-      </w:r>
-    </w:p>
-    <w:p>
-      <w:pPr>
-        <w:pStyle w:val="Bibliography"/>
-      </w:pPr>
-      <w:r>
-        <w:t xml:space="preserve">Alberti, Marina, John M Marzluff, Eric Shulenberger, Gordon Bradley, Clare Ryan, and Craig Zumbrunnen. 2003. “Integrating Humans into Ecology: Opportunities and Challenges for Studying Urban Ecosystems.”</w:t>
-      </w:r>
-      <w:r>
-        <w:t xml:space="preserve"> </w:t>
-      </w:r>
-      <w:r>
-        <w:rPr>
-          <w:i/>
-        </w:rPr>
-        <w:t xml:space="preserve">AIBS Bulletin</w:t>
-      </w:r>
-      <w:r>
-        <w:t xml:space="preserve"> </w:t>
-      </w:r>
-      <w:r>
-        <w:t xml:space="preserve">53 (12). American Institute of Biological Sciences: 1169–79.</w:t>
-      </w:r>
-    </w:p>
-    <w:p>
-      <w:pPr>
-        <w:pStyle w:val="Bibliography"/>
-      </w:pPr>
-      <w:r>
-        <w:t xml:space="preserve">Busby, Posy E., Mary Ridout, and George Newcombe. 2016. “Fungal Endophytes: Modifiers of Plant Disease.”</w:t>
-      </w:r>
-      <w:r>
-        <w:t xml:space="preserve"> </w:t>
-      </w:r>
-      <w:r>
-        <w:rPr>
-          <w:i/>
-        </w:rPr>
-        <w:t xml:space="preserve">Plant Molecular Biology</w:t>
-      </w:r>
-      <w:r>
-        <w:t xml:space="preserve"> </w:t>
-      </w:r>
-      <w:r>
-        <w:t xml:space="preserve">90 (6): 645–55. doi:</w:t>
-      </w:r>
-      <w:hyperlink r:id="rId39">
-        <w:r>
-          <w:rPr>
-            <w:rStyle w:val="Hyperlink"/>
-          </w:rPr>
-          <w:t xml:space="preserve">10.1007/s11103-015-0412-0</w:t>
-        </w:r>
-      </w:hyperlink>
-      <w:r>
-        <w:t xml:space="preserve">.</w:t>
-      </w:r>
-    </w:p>
-    <w:p>
-      <w:pPr>
-        <w:pStyle w:val="Bibliography"/>
-      </w:pPr>
-      <w:r>
-        <w:t xml:space="preserve">Carbone, Ignazio, James B. White, Jolanta Miadlikowska, A. Elizabeth Arnold, Mark A. Miller, Frank Kauff, Jana M. U’Ren, Georgiana May, and François Lutzoni. 2017. “T-Bas: Tree-Based Alignment Selector Toolkit for Phylogenetic-Based Placement, Alignment Downloads and Metadata Visualization: An Example with the Pezizomycotina Tree of Life.”</w:t>
-      </w:r>
-      <w:r>
-        <w:t xml:space="preserve"> </w:t>
-      </w:r>
-      <w:r>
-        <w:rPr>
-          <w:i/>
-        </w:rPr>
-        <w:t xml:space="preserve">Bioinformatics</w:t>
-      </w:r>
-      <w:r>
-        <w:t xml:space="preserve"> </w:t>
-      </w:r>
-      <w:r>
-        <w:t xml:space="preserve">33 (8): 1160–8. doi:</w:t>
-      </w:r>
-      <w:hyperlink r:id="rId40">
-        <w:r>
-          <w:rPr>
-            <w:rStyle w:val="Hyperlink"/>
-          </w:rPr>
-          <w:t xml:space="preserve">10.1093/bioinformatics/btw808</w:t>
-        </w:r>
-      </w:hyperlink>
-      <w:r>
-        <w:t xml:space="preserve">.</w:t>
-      </w:r>
-    </w:p>
-    <w:p>
-      <w:pPr>
-        <w:pStyle w:val="Bibliography"/>
-      </w:pPr>
-      <w:r>
-        <w:t xml:space="preserve">Gazis, Romina, Stephen Rehner, and Priscila Chaverri. n.d. “Species Delimitation in Fungal Endophyte Diversity Studies and Its Implications in Ecological and Biogeographic Inferences.”</w:t>
-      </w:r>
-      <w:r>
-        <w:t xml:space="preserve"> </w:t>
-      </w:r>
-      <w:r>
-        <w:rPr>
-          <w:i/>
-        </w:rPr>
-        <w:t xml:space="preserve">Molecular Ecology</w:t>
-      </w:r>
-      <w:r>
-        <w:t xml:space="preserve"> </w:t>
-      </w:r>
-      <w:r>
-        <w:t xml:space="preserve">20 (14): 3001–13. doi:</w:t>
-      </w:r>
-      <w:hyperlink r:id="rId41">
-        <w:r>
-          <w:rPr>
-            <w:rStyle w:val="Hyperlink"/>
-          </w:rPr>
-          <w:t xml:space="preserve">10.1111/j.1365-294X.2011.05110.x</w:t>
-        </w:r>
-      </w:hyperlink>
-      <w:r>
-        <w:t xml:space="preserve">.</w:t>
-      </w:r>
-    </w:p>
-    <w:p>
-      <w:pPr>
-        <w:pStyle w:val="Bibliography"/>
-      </w:pPr>
-      <w:r>
-        <w:t xml:space="preserve">Kearse, Matthew, Richard Moir, Amy Wilson, Steven Stones-Havas, Matthew Cheung, Shane Sturrock, Simon Buxton, et al. 2012. “Geneious Basic: An Integrated and Extendable Desktop Software Platform for the Organization and Analysis of Sequence Data.”</w:t>
-      </w:r>
-      <w:r>
-        <w:t xml:space="preserve"> </w:t>
-      </w:r>
-      <w:r>
-        <w:rPr>
-          <w:i/>
-        </w:rPr>
-        <w:t xml:space="preserve">Bioinformatics</w:t>
-      </w:r>
-      <w:r>
-        <w:t xml:space="preserve"> </w:t>
-      </w:r>
-      <w:r>
-        <w:t xml:space="preserve">28 (12): 1647–9. doi:</w:t>
-      </w:r>
-      <w:hyperlink r:id="rId42">
-        <w:r>
-          <w:rPr>
-            <w:rStyle w:val="Hyperlink"/>
-          </w:rPr>
-          <w:t xml:space="preserve">10.1093/bioinformatics/bts199</w:t>
-        </w:r>
-      </w:hyperlink>
-      <w:r>
-        <w:t xml:space="preserve">.</w:t>
-      </w:r>
-    </w:p>
-    <w:p>
-      <w:pPr>
-        <w:pStyle w:val="Bibliography"/>
-      </w:pPr>
-      <w:r>
-        <w:t xml:space="preserve">Kong, F, H Yin, P James, LR Hutyra, and HS He. 2014. “Effects of Spatial Pattern of Greenspace on Urban Cooling in a Large Metropolitan Area of Eastern China.”</w:t>
-      </w:r>
-      <w:r>
-        <w:t xml:space="preserve"> </w:t>
-      </w:r>
-      <w:r>
-        <w:rPr>
-          <w:i/>
-        </w:rPr>
-        <w:t xml:space="preserve">Landscape and Urban Planning</w:t>
-      </w:r>
-      <w:r>
-        <w:t xml:space="preserve"> </w:t>
-      </w:r>
-      <w:r>
-        <w:t xml:space="preserve">128. Elsevier: 35–47. doi:</w:t>
-      </w:r>
-      <w:hyperlink r:id="rId43">
-        <w:r>
-          <w:rPr>
-            <w:rStyle w:val="Hyperlink"/>
-          </w:rPr>
-          <w:t xml:space="preserve">10.1016/j.landurbplan.2014.04.018</w:t>
-        </w:r>
-      </w:hyperlink>
-      <w:r>
-        <w:t xml:space="preserve">.</w:t>
-      </w:r>
-    </w:p>
-    <w:p>
-      <w:pPr>
-        <w:pStyle w:val="Bibliography"/>
-      </w:pPr>
-      <w:r>
-        <w:t xml:space="preserve">Matsumura, Emi, and Kenji Fukuda. 2013. “A Comparison of Fungal Endophytic Community Diversity in Tree Leaves of Rural and Urban Temperate Forests of Kanto District, Eastern Japan.”</w:t>
-      </w:r>
-      <w:r>
-        <w:t xml:space="preserve"> </w:t>
-      </w:r>
-      <w:r>
-        <w:rPr>
-          <w:i/>
-        </w:rPr>
-        <w:t xml:space="preserve">Fungal Biology</w:t>
-      </w:r>
-      <w:r>
-        <w:t xml:space="preserve"> </w:t>
-      </w:r>
-      <w:r>
-        <w:t xml:space="preserve">117 (3): 191–201. doi:</w:t>
-      </w:r>
-      <w:hyperlink r:id="rId44">
-        <w:r>
-          <w:rPr>
-            <w:rStyle w:val="Hyperlink"/>
-          </w:rPr>
-          <w:t xml:space="preserve">https://doi.org/10.1016/j.funbio.2013.01.007</w:t>
-        </w:r>
-      </w:hyperlink>
-      <w:r>
-        <w:t xml:space="preserve">.</w:t>
-      </w:r>
-    </w:p>
-    <w:p>
-      <w:pPr>
-        <w:pStyle w:val="Bibliography"/>
-      </w:pPr>
-      <w:r>
-        <w:t xml:space="preserve">McDonnell, Mark J, and J Niemelä. 2011. “The History of Urban Ecology.”</w:t>
-      </w:r>
-      <w:r>
-        <w:t xml:space="preserve"> </w:t>
-      </w:r>
-      <w:r>
-        <w:rPr>
-          <w:i/>
-        </w:rPr>
-        <w:t xml:space="preserve">Urban Ecology</w:t>
-      </w:r>
-      <w:r>
-        <w:t xml:space="preserve">, 9.</w:t>
-      </w:r>
-    </w:p>
-    <w:p>
-      <w:pPr>
-        <w:pStyle w:val="Bibliography"/>
-      </w:pPr>
-      <w:r>
-        <w:t xml:space="preserve">McKenzie, E. H. C., P. K. Buchanan, and P. R. Johnston. 1999. “Fungi on Pohutukawa and Other Metrosideros Species in New Zealand.”</w:t>
-      </w:r>
-      <w:r>
-        <w:t xml:space="preserve"> </w:t>
-      </w:r>
-      <w:r>
-        <w:rPr>
-          <w:i/>
-        </w:rPr>
-        <w:t xml:space="preserve">New Zealand Journal of Botany</w:t>
-      </w:r>
-      <w:r>
-        <w:t xml:space="preserve"> </w:t>
-      </w:r>
-      <w:r>
-        <w:t xml:space="preserve">37 (2). Taylor &amp; Francis: 335–54. doi:</w:t>
-      </w:r>
-      <w:hyperlink r:id="rId45">
-        <w:r>
-          <w:rPr>
-            <w:rStyle w:val="Hyperlink"/>
-          </w:rPr>
-          <w:t xml:space="preserve">10.1080/0028825X.1999.9512637</w:t>
-        </w:r>
-      </w:hyperlink>
-      <w:r>
-        <w:t xml:space="preserve">.</w:t>
-      </w:r>
-    </w:p>
-    <w:p>
-      <w:pPr>
-        <w:pStyle w:val="Bibliography"/>
-      </w:pPr>
-      <w:r>
-        <w:t xml:space="preserve">Nowak, David J., Satoshi Hirabayashi, Allison Bodine, and Eric Greenfield. 2014. “Tree and Forest Effects on Air Quality and Human Health in the United States.”</w:t>
-      </w:r>
-      <w:r>
-        <w:t xml:space="preserve"> </w:t>
-      </w:r>
-      <w:r>
-        <w:rPr>
-          <w:i/>
-        </w:rPr>
-        <w:t xml:space="preserve">Environmental Pollution</w:t>
-      </w:r>
-      <w:r>
-        <w:t xml:space="preserve"> </w:t>
-      </w:r>
-      <w:r>
-        <w:t xml:space="preserve">193: 119–29. doi:</w:t>
-      </w:r>
-      <w:hyperlink r:id="rId46">
-        <w:r>
-          <w:rPr>
-            <w:rStyle w:val="Hyperlink"/>
-          </w:rPr>
-          <w:t xml:space="preserve">https://doi.org/10.1016/j.envpol.2014.05.028</w:t>
-        </w:r>
-      </w:hyperlink>
-      <w:r>
-        <w:t xml:space="preserve">.</w:t>
-      </w:r>
-    </w:p>
-    <w:p>
-      <w:pPr>
-        <w:pStyle w:val="Bibliography"/>
-      </w:pPr>
-      <w:r>
-        <w:t xml:space="preserve">Oksanen, Jari, F. Guillaume Blanchet, Michael Friendly, Roeland Kindt, Pierre Legendre, Dan McGlinn, Peter R. Minchin, et al. 2018.</w:t>
-      </w:r>
-      <w:r>
-        <w:t xml:space="preserve"> </w:t>
-      </w:r>
-      <w:r>
-        <w:rPr>
-          <w:i/>
-        </w:rPr>
-        <w:t xml:space="preserve">Vegan: Community Ecology Package</w:t>
-      </w:r>
-      <w:r>
-        <w:t xml:space="preserve">.</w:t>
-      </w:r>
-      <w:r>
-        <w:t xml:space="preserve"> </w:t>
-      </w:r>
-      <w:hyperlink r:id="rId47">
-        <w:r>
-          <w:rPr>
-            <w:rStyle w:val="Hyperlink"/>
-          </w:rPr>
-          <w:t xml:space="preserve">https://CRAN.R-project.org/package=vegan</w:t>
-        </w:r>
-      </w:hyperlink>
-      <w:r>
-        <w:t xml:space="preserve">.</w:t>
-      </w:r>
-    </w:p>
-    <w:p>
-      <w:pPr>
-        <w:pStyle w:val="Bibliography"/>
-      </w:pPr>
-      <w:r>
-        <w:t xml:space="preserve">Schneider, Annemarie, Mark A Friedl, and David Potere. 2009. “A New Map of Global Urban Extent from Modis Satellite Data.”</w:t>
-      </w:r>
-      <w:r>
-        <w:t xml:space="preserve"> </w:t>
-      </w:r>
-      <w:r>
-        <w:rPr>
-          <w:i/>
-        </w:rPr>
-        <w:t xml:space="preserve">Environmental Research Letters</w:t>
-      </w:r>
-      <w:r>
-        <w:t xml:space="preserve"> </w:t>
-      </w:r>
-      <w:r>
-        <w:t xml:space="preserve">4 (4). IOP Publishing: 044003.</w:t>
-      </w:r>
-    </w:p>
-    <w:p>
-      <w:pPr>
-        <w:pStyle w:val="Bibliography"/>
-      </w:pPr>
-      <w:r>
-        <w:t xml:space="preserve">Turner, Thomas R, Euan K James, and Philip S Poole. 2013. “The Plant Microbiome.”</w:t>
-      </w:r>
-      <w:r>
-        <w:t xml:space="preserve"> </w:t>
-      </w:r>
-      <w:r>
-        <w:rPr>
-          <w:i/>
-        </w:rPr>
-        <w:t xml:space="preserve">Genome Biology</w:t>
-      </w:r>
-      <w:r>
-        <w:t xml:space="preserve"> </w:t>
-      </w:r>
-      <w:r>
-        <w:t xml:space="preserve">14 (6). BioMed Central: 209.</w:t>
-      </w:r>
-    </w:p>
-    <w:p>
-      <w:pPr>
-        <w:pStyle w:val="Bibliography"/>
-      </w:pPr>
-      <w:r>
-        <w:t xml:space="preserve">Willis, Katherine J., and Gillian Petrokofsky. 2017. “The Natural Capital of City Trees.”</w:t>
-      </w:r>
-      <w:r>
-        <w:t xml:space="preserve"> </w:t>
-      </w:r>
-      <w:r>
-        <w:rPr>
-          <w:i/>
-        </w:rPr>
-        <w:t xml:space="preserve">Science</w:t>
-      </w:r>
-      <w:r>
-        <w:t xml:space="preserve"> </w:t>
-      </w:r>
-      <w:r>
-        <w:t xml:space="preserve">356 (6336). American Association for the Advancement of Science: 374–76. doi:</w:t>
-      </w:r>
-      <w:hyperlink r:id="rId48">
-        <w:r>
-          <w:rPr>
-            <w:rStyle w:val="Hyperlink"/>
-          </w:rPr>
-          <w:t xml:space="preserve">10.1126/science.aam9724</w:t>
-        </w:r>
-      </w:hyperlink>
-      <w:r>
-        <w:t xml:space="preserve">.</w:t>
-      </w:r>
-    </w:p>
-    <w:p>
-      <w:pPr>
-        <w:pStyle w:val="Bibliography"/>
-      </w:pPr>
-      <w:r>
-        <w:t xml:space="preserve">Zimmerman, Naupaka B., and Peter M. Vitousek. 2012. “Fungal Endophyte Communities Reflect Environmental Structuring Across a Hawaiian Landscape.”</w:t>
-      </w:r>
-      <w:r>
-        <w:t xml:space="preserve"> </w:t>
-      </w:r>
-      <w:r>
-        <w:rPr>
-          <w:i/>
-        </w:rPr>
-        <w:t xml:space="preserve">Proceedings of the National Academy of Sciences</w:t>
-      </w:r>
-      <w:r>
-        <w:t xml:space="preserve"> </w:t>
-      </w:r>
-      <w:r>
-        <w:t xml:space="preserve">109 (32). National Academy of Sciences: 13022–7. doi:</w:t>
-      </w:r>
-      <w:hyperlink r:id="rId49">
-        <w:r>
-          <w:rPr>
-            <w:rStyle w:val="Hyperlink"/>
-          </w:rPr>
-          <w:t xml:space="preserve">10.1073/pnas.1209872109</w:t>
-        </w:r>
-      </w:hyperlink>
-      <w:r>
-        <w:t xml:space="preserve">.</w:t>
-      </w:r>
-    </w:p>
     <w:sectPr/>
   </w:body>
 </w:document>
@@ -1925,7 +1970,7 @@
     </w:lvl>
   </w:abstractNum>
   <w:abstractNum w:abstractNumId="990">
-    <w:nsid w:val="e270a923"/>
+    <w:nsid w:val="9e1907a8"/>
     <w:multiLevelType w:val="multilevel"/>
     <w:lvl w:ilvl="0">
       <w:numFmt w:val="bullet"/>

</xml_diff>

<commit_message>
Rearrange and add to Discussion
</commit_message>
<xml_diff>
--- a/eg_thesis.docx
+++ b/eg_thesis.docx
@@ -684,7 +684,7 @@
         <w:t xml:space="preserve">(Schoch et al. 2012)</w:t>
       </w:r>
       <w:r>
-        <w:t xml:space="preserve">, using the ITS1F forward primer (5’-CTTGGTCATTTAGAGGAAGTAA-3’) and ITS4 reverse primer (5’-TCCTCCGCTTATTGATATGC-3’). For each PCR reaction, we used 1 μL of template DNA, 10 μL Extract ‘n Amp Taq polymerase, 6.4 μL PCR-grade water, 1 μL bovine serum albumin, 0.8 μL ITS1F forward primer, and 0.8 μL ITS4 reverse primer</w:t>
+        <w:t xml:space="preserve">, using the ITS1F forward primer (5’-CTT GGT CAT TTA GAG GAA GTA A-3’) and ITS4 reverse primer (5’-TCC TCC GCT TAT TGA TAT GC-3’). For each PCR reaction, we used 1 μL of template DNA, 10 μL Extract ‘n Amp Taq polymerase, 6.4 μL PCR-grade water, 1 μL bovine serum albumin, 0.8 μL ITS1F forward primer, and 0.8 μL ITS4 reverse primer</w:t>
       </w:r>
       <w:r>
         <w:t xml:space="preserve"> </w:t>
@@ -701,7 +701,7 @@
         <w:pStyle w:val="BodyText"/>
       </w:pPr>
       <w:r>
-        <w:t xml:space="preserve">To prepare successful samples for sequencin, they were first cleaned with 1 μL Thermo Fisher Shrimp Alkaline Phopsphatase Exonuclease (ExoSap) per sample. To clean the samples, we used the following cycle on the same BioRAD T100 thermal cycler: 37°C for 15 minutes, 80°C for 15 minutes, then infinite hold at 4°C. After cleaning, samples were kept at 4°C until they were ready to be sent for sequencing. Directly before being sent for sequencing, cleaned samples that showed bright bands on their gels were diluted with an additional 15 μL PCR water before sequencing, although a small number of samples that had faint bands on the gels were not diluted. Cleaned samples were sent to MCLabs in South San Francsisco for Sanger sequencing.</w:t>
+        <w:t xml:space="preserve">To prepare successful samples for Sanger sequencing, they were first cleaned with 1 μL Thermo Fisher Shrimp Alkaline Phopsphatase Exonuclease (ExoSap) per sample. To clean the samples, we used the following cycle on the same BioRAD T100 thermal cycler: 37°C for 15 minutes, 80°C for 15 minutes, then infinite hold at 4°C. After cleaning, samples were kept at 4°C until they were ready to be sent for sequencing. Directly before being sent for sequencing, cleaned samples that showed bright bands on their gels were diluted with an additional 15 μL PCR water before sequencing, although a small number of samples that had faint bands on the gels were not diluted. Cleaned samples were sent to MCLabs in South San Francsisco for Sanger sequencing.</w:t>
       </w:r>
     </w:p>
     <w:p>
@@ -775,15 +775,7 @@
         <w:t xml:space="preserve"> </w:t>
       </w:r>
       <w:r>
-        <w:t xml:space="preserve">to calculate rarefaction curves to determine species richness from the OTU data.</w:t>
-      </w:r>
-    </w:p>
-    <w:p>
-      <w:pPr>
-        <w:pStyle w:val="BodyText"/>
-      </w:pPr>
-      <w:r>
-        <w:t xml:space="preserve">We used the Tree-Based Alignment Selector (TBAS) toolkit to construct a phylogeny and assign taxonomies to the data</w:t>
+        <w:t xml:space="preserve">to calculate rarefaction curves to determine species richness from the OTU data. We used the Tree-Based Alignment Selector (TBAS) toolkit to construct a phylogeny and assign taxonomies to the data</w:t>
       </w:r>
       <w:r>
         <w:t xml:space="preserve"> </w:t>
@@ -792,15 +784,26 @@
         <w:t xml:space="preserve">(Carbone et al. 2017)</w:t>
       </w:r>
       <w:r>
-        <w:t xml:space="preserve">. This toolkit matches unknown ITS sequences to the most similar ITS sequences in a large multi-gene phylogeny of confidently-assigned taxa.</w:t>
-      </w:r>
+        <w:t xml:space="preserve">. This toolkit matches unknown ITS sequences to the most similar ITS sequences in a large multi-gene phylogeny of confidently-assigned taxa. All figures and the final manuscript were generated using an R Markdown script, which is available here:</w:t>
+      </w:r>
+      <w:r>
+        <w:t xml:space="preserve"> </w:t>
+      </w:r>
+      <w:hyperlink r:id="rId31">
+        <w:r>
+          <w:rPr>
+            <w:rStyle w:val="Hyperlink"/>
+          </w:rPr>
+          <w:t xml:space="preserve">https://github.com/ZimmermanLab/SF-metrosideros-endophytes/blob/master/eg_thesis.Rmd</w:t>
+        </w:r>
+      </w:hyperlink>
     </w:p>
     <w:p>
       <w:pPr>
         <w:pStyle w:val="Heading1"/>
       </w:pPr>
-      <w:bookmarkStart w:id="31" w:name="results"/>
-      <w:bookmarkEnd w:id="31"/>
+      <w:bookmarkStart w:id="32" w:name="results"/>
+      <w:bookmarkEnd w:id="32"/>
       <w:r>
         <w:t xml:space="preserve">Results</w:t>
       </w:r>
@@ -817,8 +820,8 @@
       <w:pPr>
         <w:pStyle w:val="Heading2"/>
       </w:pPr>
-      <w:bookmarkStart w:id="32" w:name="isolation-frequency"/>
-      <w:bookmarkEnd w:id="32"/>
+      <w:bookmarkStart w:id="33" w:name="isolation-frequency"/>
+      <w:bookmarkEnd w:id="33"/>
       <w:r>
         <w:t xml:space="preserve">Isolation Frequency</w:t>
       </w:r>
@@ -835,8 +838,8 @@
       <w:pPr>
         <w:pStyle w:val="Heading2"/>
       </w:pPr>
-      <w:bookmarkStart w:id="33" w:name="diversity-patterns"/>
-      <w:bookmarkEnd w:id="33"/>
+      <w:bookmarkStart w:id="34" w:name="diversity-patterns"/>
+      <w:bookmarkEnd w:id="34"/>
       <w:r>
         <w:t xml:space="preserve">Diversity Patterns</w:t>
       </w:r>
@@ -936,8 +939,8 @@
       <w:pPr>
         <w:pStyle w:val="Heading2"/>
       </w:pPr>
-      <w:bookmarkStart w:id="34" w:name="biogeographic-patterns"/>
-      <w:bookmarkEnd w:id="34"/>
+      <w:bookmarkStart w:id="35" w:name="biogeographic-patterns"/>
+      <w:bookmarkEnd w:id="35"/>
       <w:r>
         <w:t xml:space="preserve">Biogeographic Patterns</w:t>
       </w:r>
@@ -947,15 +950,15 @@
         <w:pStyle w:val="FirstParagraph"/>
       </w:pPr>
       <w:r>
-        <w:t xml:space="preserve">The similarities between microbial communities of these trees vary (Figure 5). Some sites show very little compositional similarity, while others cluster more tightly, indicating a greater degree of within-site beta diversity.</w:t>
+        <w:t xml:space="preserve">The similarities between microbial communities of these trees vary (Figure 5). Some sites show very little compositional similarity, while others cluster more tightly, indicating a greater degree of within-site beta diversity. However, sites that were closer together geographically also tended to have greater microbial community similarities.</w:t>
       </w:r>
     </w:p>
     <w:p>
       <w:pPr>
         <w:pStyle w:val="Heading1"/>
       </w:pPr>
-      <w:bookmarkStart w:id="35" w:name="discussion"/>
-      <w:bookmarkEnd w:id="35"/>
+      <w:bookmarkStart w:id="36" w:name="discussion"/>
+      <w:bookmarkEnd w:id="36"/>
       <w:r>
         <w:t xml:space="preserve">Discussion</w:t>
       </w:r>
@@ -987,8 +990,8 @@
       <w:pPr>
         <w:pStyle w:val="Heading2"/>
       </w:pPr>
-      <w:bookmarkStart w:id="36" w:name="isolation-frequency-and-tree-size"/>
-      <w:bookmarkEnd w:id="36"/>
+      <w:bookmarkStart w:id="37" w:name="isolation-frequency-and-tree-size"/>
+      <w:bookmarkEnd w:id="37"/>
       <w:r>
         <w:t xml:space="preserve">Isolation Frequency and Tree size</w:t>
       </w:r>
@@ -1003,32 +1006,81 @@
     </w:p>
     <w:p>
       <w:pPr>
+        <w:pStyle w:val="BodyText"/>
+      </w:pPr>
+      <w:r>
+        <w:t xml:space="preserve">Just as it shows the greatest range of isolation frequencies and tree sies, the Bay site also has some of the least similarity between its fungal communities on the NMDS ordination, and the two trees with vastly different communities are also the smallest (Figure 5). In this instance, it appears that the size of the trees has the largest impact on the endophytic communities. Furthermore, the trees in the Mt. Davidson site, which have some of the most similar communities (Figure 5), also have fairly large trees with similar DBH. The fact that these trees have similar sizes in addition to similar community composition indicates that a tree’s size may have an impact on its endophytic comunities.</w:t>
+      </w:r>
+    </w:p>
+    <w:p>
+      <w:pPr>
+        <w:pStyle w:val="BodyText"/>
+      </w:pPr>
+      <w:r>
+        <w:t xml:space="preserve">Although there appears to be a general pattern with larger trees hosting a greater number of fungal endophytes, DBH cannot explain all of the variation in isolation frequencies, as demonstrated by the Downtown and Balboa sites. Although the trees from the downtown site have a larger median DBH (Figure 2 B.), the trees from the Balboa site have considerably more endophytes (Figure 2 A.), which demonstrates that larger trees do not necesarily have a higher number of fungal endophytes.</w:t>
+      </w:r>
+    </w:p>
+    <w:p>
+      <w:pPr>
         <w:pStyle w:val="Heading2"/>
       </w:pPr>
-      <w:bookmarkStart w:id="37" w:name="diversity-patterns-1"/>
-      <w:bookmarkEnd w:id="37"/>
+      <w:bookmarkStart w:id="38" w:name="diversity-patterns-1"/>
+      <w:bookmarkEnd w:id="38"/>
       <w:r>
         <w:t xml:space="preserve">Diversity Patterns</w:t>
       </w:r>
     </w:p>
     <w:p>
       <w:pPr>
+        <w:pStyle w:val="FirstParagraph"/>
+      </w:pPr>
+      <w:r>
+        <w:t xml:space="preserve">Endophytic microbiomes in tree leaves areknown to behighly diverse in nature, and it appears that it is no different in these urban trees. he species accumulation curve indicates that even in the most well-represented sites, these are still many potentially undiscoveres OTUs within these endophytic comunities (Figure3). Additionally, there is a considerable amount of taxonomic variation between certain sites, in addition to the generally high diversity of each site (Figure 4). In such cases, it is likely that environmental factors play a role in shaping the endophytic communities of these trees. While the impact of environmental factors may be less evident when considering the number of fungal endophytes in a tree’s microbiome, it becomes more apparent when looking at the identities of these endophytes. The composition of these communities can vary greatly among trees with similar isolation frequencies, as demonstrated by the taxonomic composition of the Mt. Davidson and bay sites (Figure 4). In general, there was more compostitional similarity between trees from the same location than between trees of a similar size (Figure 5).</w:t>
+      </w:r>
+    </w:p>
+    <w:p>
+      <w:pPr>
         <w:pStyle w:val="Heading2"/>
       </w:pPr>
-      <w:bookmarkStart w:id="38" w:name="biogeographic-patterns-1"/>
-      <w:bookmarkEnd w:id="38"/>
+      <w:bookmarkStart w:id="39" w:name="biogeographic-patterns-1"/>
+      <w:bookmarkEnd w:id="39"/>
       <w:r>
         <w:t xml:space="preserve">Biogeographic Patterns</w:t>
       </w:r>
     </w:p>
     <w:p>
       <w:pPr>
+        <w:pStyle w:val="FirstParagraph"/>
+      </w:pPr>
+      <w:r>
+        <w:t xml:space="preserve">There appears to be a degree of biogeographic structure to the endophytic communities within these trees. Communities of trees from the same site generally cluster closer together than trees fromt different sites, although some sites so much greater within-site diversity than others (Figure 5). It may be more likely that some of the sites that show great within-site diversity simply appear that way due to random sampling error. Although the Balboa site appears to have a high isolation frequency (Figure 2 A), many of the slant tubes that showed fungal growth failed to grow into a larger culture, leading to a low number of usable sequences (Figure 3). This low number of sequences per tree may indicate that the divergence in community composition that appears to be present might be due to the low sample size, rather than actual diference between the microbial communities between the Balboa trees (Figure 5).</w:t>
+      </w:r>
+    </w:p>
+    <w:p>
+      <w:pPr>
+        <w:pStyle w:val="BodyText"/>
+      </w:pPr>
+      <w:r>
+        <w:t xml:space="preserve">However, even sites with low witin-site diversity appear to be more similar to other trees from geographically close sites. For example, the Downtown trees are nowhere near the Mt. Davidson, Balboa, or Ocean trees, indicating that they have fairly different fungal communities (Figure 5). One notable exceptino to this patern is the Downtown and Freeway sites, which cluster fairly close together (Figure 5) despite being distant geographically (Figure 1). In this case, it is likely that there are environmental factors that cause the communities to be more compositionally similar. Endophytic bacteria has been shown to have a phytoremediating effect</w:t>
+      </w:r>
+      <w:r>
+        <w:t xml:space="preserve"> </w:t>
+      </w:r>
+      <w:r>
+        <w:t xml:space="preserve">(Afzal, Khan, and Sessitsch 2014)</w:t>
+      </w:r>
+      <w:r>
+        <w:t xml:space="preserve">, so it is possible that endophytic fungi may be playing a similar role in helping these plants adapt to traffic-heavy conditions.</w:t>
+      </w:r>
+    </w:p>
+    <w:p>
+      <w:pPr>
         <w:pStyle w:val="Heading2"/>
       </w:pPr>
-      <w:bookmarkStart w:id="39" w:name="community-composition-compared-to-new-zealand-communities"/>
-      <w:bookmarkEnd w:id="39"/>
-      <w:r>
-        <w:t xml:space="preserve">Community composition compared to New Zealand communities</w:t>
+      <w:bookmarkStart w:id="40" w:name="community-composition-compared-to-related-trees-in-other-locations"/>
+      <w:bookmarkEnd w:id="40"/>
+      <w:r>
+        <w:t xml:space="preserve">Community composition compared to related trees in other locations</w:t>
       </w:r>
     </w:p>
     <w:p>
@@ -1036,7 +1088,31 @@
         <w:pStyle w:val="FirstParagraph"/>
       </w:pPr>
       <w:r>
-        <w:t xml:space="preserve">In a study of</w:t>
+        <w:t xml:space="preserve">In widely-distributed plant species, fungal endophyte composition can differ quite considerably in a species from its native home to the places it has been introduced</w:t>
+      </w:r>
+      <w:r>
+        <w:t xml:space="preserve"> </w:t>
+      </w:r>
+      <w:r>
+        <w:t xml:space="preserve">(TAYLOR, HYDE, and JONES 1999)</w:t>
+      </w:r>
+      <w:r>
+        <w:t xml:space="preserve">.</w:t>
+      </w:r>
+      <w:r>
+        <w:t xml:space="preserve"> </w:t>
+      </w:r>
+      <w:r>
+        <w:rPr>
+          <w:i/>
+        </w:rPr>
+        <w:t xml:space="preserve">M. excelsa</w:t>
+      </w:r>
+      <w:r>
+        <w:t xml:space="preserve"> </w:t>
+      </w:r>
+      <w:r>
+        <w:t xml:space="preserve">is native to New Zealand, but it and its close relatives in the</w:t>
       </w:r>
       <w:r>
         <w:t xml:space="preserve"> </w:t>
@@ -1051,7 +1127,22 @@
         <w:t xml:space="preserve"> </w:t>
       </w:r>
       <w:r>
-        <w:t xml:space="preserve">trees in South America, the first and second most common fungal isolates were identified as</w:t>
+        <w:t xml:space="preserve">family are widespread across the world. Across all locations, the most abundant classes found within these</w:t>
+      </w:r>
+      <w:r>
+        <w:t xml:space="preserve"> </w:t>
+      </w:r>
+      <w:r>
+        <w:rPr>
+          <w:i/>
+        </w:rPr>
+        <w:t xml:space="preserve">M. excelsa</w:t>
+      </w:r>
+      <w:r>
+        <w:t xml:space="preserve"> </w:t>
+      </w:r>
+      <w:r>
+        <w:t xml:space="preserve">fungal communities were</w:t>
       </w:r>
       <w:r>
         <w:t xml:space="preserve"> </w:t>
@@ -1066,6 +1157,51 @@
         <w:t xml:space="preserve"> </w:t>
       </w:r>
       <w:r>
+        <w:t xml:space="preserve">and</w:t>
+      </w:r>
+      <w:r>
+        <w:t xml:space="preserve"> </w:t>
+      </w:r>
+      <w:r>
+        <w:rPr>
+          <w:i/>
+        </w:rPr>
+        <w:t xml:space="preserve">Sordariomycetes</w:t>
+      </w:r>
+      <w:r>
+        <w:t xml:space="preserve"> </w:t>
+      </w:r>
+      <w:r>
+        <w:t xml:space="preserve">by a notable margin (Table 1). Interestinly, at broad taxonomic levels such as Class, the endophytes found in this study appear to be similar to those found in other Myrtaceae trees around the world. For instance, a study of</w:t>
+      </w:r>
+      <w:r>
+        <w:t xml:space="preserve"> </w:t>
+      </w:r>
+      <w:r>
+        <w:rPr>
+          <w:i/>
+        </w:rPr>
+        <w:t xml:space="preserve">Myrtaceae</w:t>
+      </w:r>
+      <w:r>
+        <w:t xml:space="preserve"> </w:t>
+      </w:r>
+      <w:r>
+        <w:t xml:space="preserve">trees in South America, the first and second most common fungal isolates were also identified as</w:t>
+      </w:r>
+      <w:r>
+        <w:t xml:space="preserve"> </w:t>
+      </w:r>
+      <w:r>
+        <w:rPr>
+          <w:i/>
+        </w:rPr>
+        <w:t xml:space="preserve">Dothideomycetes</w:t>
+      </w:r>
+      <w:r>
+        <w:t xml:space="preserve"> </w:t>
+      </w:r>
+      <w:r>
         <w:t xml:space="preserve">followed by</w:t>
       </w:r>
       <w:r>
@@ -1078,73 +1214,39 @@
         <w:t xml:space="preserve">Sordariomycetes</w:t>
       </w:r>
       <w:r>
-        <w:t xml:space="preserve">, respectively</w:t>
-      </w:r>
-      <w:r>
-        <w:t xml:space="preserve"> </w:t>
-      </w:r>
-      <w:r>
-        <w:t xml:space="preserve">(</w:t>
-      </w:r>
-      <w:r>
-        <w:rPr>
-          <w:b/>
-        </w:rPr>
-        <w:t xml:space="preserve">???</w:t>
-      </w:r>
-      <w:r>
-        <w:t xml:space="preserve">)</w:t>
-      </w:r>
-      <w:r>
-        <w:t xml:space="preserve">.</w:t>
-      </w:r>
-    </w:p>
-    <w:p>
-      <w:pPr>
-        <w:pStyle w:val="BodyText"/>
-      </w:pPr>
-      <w:r>
-        <w:t xml:space="preserve">Just as it shows the greatest range of isolation frequencies and tree sies, the Bay site also has some of the least similarity between its fungal communities on the NMDS ordination, and the two trees with vastly different communities are also the smallest (Figure 5). In this instance, it appears that the size of the trees has the largest impact on the endophytic communities. Furthermore, the trees in the Mt. Davidson site, which have some of the most similar communities (Figure 5), also have fairly large trees with similar DBH. The fact that these trees have similar sizes in addition to similar community composition indicates that host size may have an impact on endophytic comunity composition.</w:t>
-      </w:r>
-    </w:p>
-    <w:p>
-      <w:pPr>
-        <w:pStyle w:val="BodyText"/>
-      </w:pPr>
-      <w:r>
-        <w:t xml:space="preserve">However, it may be more likely that the sites that show great within-site diversity simply appear that way due to random sampling error. Although the Balboa site appears to have a high isolation frequency (Figure 2 A), many of the slant tubes that showed fungal growth failed to grow into a larger culture, leading to a low number of usable sequences (Figure 3). This low number of sequences per tree may indicate that the divergence in community composition that appears to be present might be due to the low sample size, rather than actual diference between the microbial communities between the Balboa trees (Figure 5).</w:t>
-      </w:r>
-    </w:p>
-    <w:p>
-      <w:pPr>
-        <w:pStyle w:val="BodyText"/>
-      </w:pPr>
-      <w:r>
-        <w:t xml:space="preserve">Although there appears to be a general pattern with larger trees hosting a greater number of fungal endophytes, DBH cannot explain all of the variation in isolation frequencies, as demonstrated by the Downtown and Balboa sites. Although the trees from the downtown site have a larger median DBH (Figure 2 B.), the trees from the Balboa site have considerably more endophytes (Figure 2 A.), which demonstrates that larger trees do not necesarily have a higher number of fungal endophytes. In such cases, it is likely that environmental factors play a key role in shaping the endophytic communities of these trees. While the impact of environmental factors may be less evident when considering the number of fungal endophytes in a tree’s microbiome, it becomes more apparent when looking at the identities of these endophytes. The composition of these communities can vary greatly among trees with similar isolation frequencies, as demonstrated by the taxonomic composition of the Mt. Davidson and bay sites (Figure 4). In general, there was more compostitional similarity between trees from the same location than between trees of a similar size (Figure 5).</w:t>
-      </w:r>
-    </w:p>
-    <w:p>
-      <w:pPr>
-        <w:pStyle w:val="BodyText"/>
-      </w:pPr>
-      <w:r>
-        <w:t xml:space="preserve">These findings indicate that the endophytic microbiomes of urban trees are complex and diverse, and may show a degree of biogeographic structure that reflects their natural counterparts. Additionally, it is likely that urban environmental factors play a considerable role in shaping the endophytic communities of these trees. Most of the trees within the same site cluster together on the NMDS ordination, and although some communities show much greater within-site diversity than others, the general pattern suggests a notable degree of biogeographic structure (Figure 5). Similarly, sites that cluster closer together are typically geographically close together, such as how the Ocean and Balboa sites overlap, but not the Balboa and Downtown sites (Figure 5). This suggests that disperal mechanisms and/or common environmental factors may be shaping these community compositions. However, disperal alone does not sufficiently explain the compositional similarity of the downtown and freeway sites cluster together despite being fairly distant geographically (Figure 1). This indicates that these sites share a common environmental factor that shapes their communities, such as traffic and polution levels.</w:t>
-      </w:r>
-    </w:p>
-    <w:p>
-      <w:pPr>
-        <w:pStyle w:val="BodyText"/>
-      </w:pPr>
-      <w:r>
-        <w:t xml:space="preserve">This study has demonstrated that the urban endophytic microbiome contains a great amount of diversity and appears to be influenced by unique urban environmental factors. Nearly all of the species accumulation curves indicate that the full diversity of these endophytic communities has yet to be sampled (Figure 3). Even in the small geographic area of San Francisco, we found notable trends in microbiome composition that appear to vary with uniquely urban environmental factors, such as traffic. A combination of environmental factors and host physiology appear to be the driving force behind the diversity of these microbiomes. While it is difficult to determine the exact mechanisms that influence these communities, the amount of species diversity and biogeographic structure indicate that the foliar microbiomes of urban trees may be just as complex and dynamic as those of trees in nature, and warrant further study.</w:t>
+        <w:t xml:space="preserve"> </w:t>
+      </w:r>
+      <w:r>
+        <w:t xml:space="preserve">(Vaz et al. 2014)</w:t>
+      </w:r>
+      <w:r>
+        <w:t xml:space="preserve">. This could indicate that these fungal classes are well-adapted to living as endophytes within these trees, but it is also possible that these communities are actually quite different on the finer taxonomic or phylogenetic levels.</w:t>
+      </w:r>
+    </w:p>
+    <w:p>
+      <w:pPr>
+        <w:pStyle w:val="Heading2"/>
+      </w:pPr>
+      <w:bookmarkStart w:id="41" w:name="conclusions"/>
+      <w:bookmarkEnd w:id="41"/>
+      <w:r>
+        <w:t xml:space="preserve">Conclusions</w:t>
+      </w:r>
+    </w:p>
+    <w:p>
+      <w:pPr>
+        <w:pStyle w:val="FirstParagraph"/>
+      </w:pPr>
+      <w:r>
+        <w:t xml:space="preserve">These findings indicate that the endophytic microbiomes of urban trees are complex and diverse, and may show a degree of biogeographic structure that reflects their natural counterparts. Additionally, it is likely that urban environmental factors play a considerable role in shaping the endophytic communities of these trees. This study has demonstrated that the urban endophytic microbiome contains a great amount of diversity and appears to be influenced by unique urban environmental factors. Nearly all of the species accumulation curves indicate that the full diversity of these endophytic communities has yet to be sampled (Figure 3). Even in the small geographic area of San Francisco, we found notable trends in microbiome composition that appear to vary with uniquely urban environmental factors, such as traffic. A combination of environmental factors and host physiology appear to be the driving force behind the diversity of these microbiomes. While it is difficult to determine the exact mechanisms that influence these communities, the amount of species diversity and biogeographic structure indicate that the foliar microbiomes of urban trees may be just as complex and dynamic as those of trees in nature, and warrant further study.</w:t>
       </w:r>
     </w:p>
     <w:p>
       <w:pPr>
         <w:pStyle w:val="Heading1"/>
       </w:pPr>
-      <w:bookmarkStart w:id="40" w:name="acknowledgements"/>
-      <w:bookmarkEnd w:id="40"/>
+      <w:bookmarkStart w:id="42" w:name="acknowledgements"/>
+      <w:bookmarkEnd w:id="42"/>
       <w:r>
         <w:t xml:space="preserve">Acknowledgements</w:t>
       </w:r>
@@ -1153,8 +1255,8 @@
       <w:pPr>
         <w:pStyle w:val="Heading5"/>
       </w:pPr>
-      <w:bookmarkStart w:id="41" w:name="page-break-2"/>
-      <w:bookmarkEnd w:id="41"/>
+      <w:bookmarkStart w:id="43" w:name="page-break-2"/>
+      <w:bookmarkEnd w:id="43"/>
       <w:r>
         <w:t xml:space="preserve">Page Break</w:t>
       </w:r>
@@ -1163,8 +1265,8 @@
       <w:pPr>
         <w:pStyle w:val="Heading1"/>
       </w:pPr>
-      <w:bookmarkStart w:id="42" w:name="sources-cited"/>
-      <w:bookmarkEnd w:id="42"/>
+      <w:bookmarkStart w:id="44" w:name="sources-cited"/>
+      <w:bookmarkEnd w:id="44"/>
       <w:r>
         <w:t xml:space="preserve">Sources Cited</w:t>
       </w:r>
@@ -1174,6 +1276,29 @@
         <w:pStyle w:val="FirstParagraph"/>
       </w:pPr>
       <w:r>
+        <w:t xml:space="preserve">Afzal, Muhammad, Qaiser M Khan, and Angela Sessitsch. 2014. “Endophytic Bacteria: Prospects and Applications for the Phytoremediation of Organic Pollutants.”</w:t>
+      </w:r>
+      <w:r>
+        <w:t xml:space="preserve"> </w:t>
+      </w:r>
+      <w:r>
+        <w:rPr>
+          <w:i/>
+        </w:rPr>
+        <w:t xml:space="preserve">Chemosphere</w:t>
+      </w:r>
+      <w:r>
+        <w:t xml:space="preserve"> </w:t>
+      </w:r>
+      <w:r>
+        <w:t xml:space="preserve">117. Elsevier: 232–42.</w:t>
+      </w:r>
+    </w:p>
+    <w:p>
+      <w:pPr>
+        <w:pStyle w:val="BodyText"/>
+      </w:pPr>
+      <w:r>
         <w:t xml:space="preserve">Alberti, Marina, John M Marzluff, Eric Shulenberger, Gordon Bradley, Clare Ryan, and Craig Zumbrunnen. 2003. “Integrating Humans into Ecology: Opportunities and Challenges for Studying Urban Ecosystems.”</w:t>
       </w:r>
       <w:r>
@@ -1283,7 +1408,7 @@
       <w:r>
         <w:t xml:space="preserve">90 (6): 645–55. doi:</w:t>
       </w:r>
-      <w:hyperlink r:id="rId43">
+      <w:hyperlink r:id="rId45">
         <w:r>
           <w:rPr>
             <w:rStyle w:val="Hyperlink"/>
@@ -1317,7 +1442,7 @@
       <w:r>
         <w:t xml:space="preserve">33 (8): 1160–8. doi:</w:t>
       </w:r>
-      <w:hyperlink r:id="rId44">
+      <w:hyperlink r:id="rId46">
         <w:r>
           <w:rPr>
             <w:rStyle w:val="Hyperlink"/>
@@ -1466,7 +1591,7 @@
       <w:r>
         <w:t xml:space="preserve">20 (14): 3001–13. doi:</w:t>
       </w:r>
-      <w:hyperlink r:id="rId45">
+      <w:hyperlink r:id="rId47">
         <w:r>
           <w:rPr>
             <w:rStyle w:val="Hyperlink"/>
@@ -1500,7 +1625,7 @@
       <w:r>
         <w:t xml:space="preserve">28 (12): 1647–9. doi:</w:t>
       </w:r>
-      <w:hyperlink r:id="rId46">
+      <w:hyperlink r:id="rId48">
         <w:r>
           <w:rPr>
             <w:rStyle w:val="Hyperlink"/>
@@ -1534,7 +1659,7 @@
       <w:r>
         <w:t xml:space="preserve">128. Elsevier: 35–47. doi:</w:t>
       </w:r>
-      <w:hyperlink r:id="rId47">
+      <w:hyperlink r:id="rId49">
         <w:r>
           <w:rPr>
             <w:rStyle w:val="Hyperlink"/>
@@ -1591,7 +1716,7 @@
       <w:r>
         <w:t xml:space="preserve">117 (3): 191–201. doi:</w:t>
       </w:r>
-      <w:hyperlink r:id="rId48">
+      <w:hyperlink r:id="rId50">
         <w:r>
           <w:rPr>
             <w:rStyle w:val="Hyperlink"/>
@@ -1645,7 +1770,7 @@
       <w:r>
         <w:t xml:space="preserve">37 (2). Taylor &amp; Francis: 335–54. doi:</w:t>
       </w:r>
-      <w:hyperlink r:id="rId49">
+      <w:hyperlink r:id="rId51">
         <w:r>
           <w:rPr>
             <w:rStyle w:val="Hyperlink"/>
@@ -1679,7 +1804,7 @@
       <w:r>
         <w:t xml:space="preserve">193: 119–29. doi:</w:t>
       </w:r>
-      <w:hyperlink r:id="rId50">
+      <w:hyperlink r:id="rId52">
         <w:r>
           <w:rPr>
             <w:rStyle w:val="Hyperlink"/>
@@ -1736,7 +1861,7 @@
       <w:r>
         <w:t xml:space="preserve"> </w:t>
       </w:r>
-      <w:hyperlink r:id="rId51">
+      <w:hyperlink r:id="rId53">
         <w:r>
           <w:rPr>
             <w:rStyle w:val="Hyperlink"/>
@@ -1865,6 +1990,29 @@
         <w:pStyle w:val="BodyText"/>
       </w:pPr>
       <w:r>
+        <w:t xml:space="preserve">TAYLOR, J. E., K. D. HYDE, and E. B. G. JONES. 1999. “Endophytic Fungi Associated with the Temperate Palm, Trachycarpus Fortunei, Within and Outside Its Natural Geographic Range.”</w:t>
+      </w:r>
+      <w:r>
+        <w:t xml:space="preserve"> </w:t>
+      </w:r>
+      <w:r>
+        <w:rPr>
+          <w:i/>
+        </w:rPr>
+        <w:t xml:space="preserve">New Phytologist</w:t>
+      </w:r>
+      <w:r>
+        <w:t xml:space="preserve"> </w:t>
+      </w:r>
+      <w:r>
+        <w:t xml:space="preserve">142 (2). Cambridge University Press: 335–46.</w:t>
+      </w:r>
+    </w:p>
+    <w:p>
+      <w:pPr>
+        <w:pStyle w:val="BodyText"/>
+      </w:pPr>
+      <w:r>
         <w:t xml:space="preserve">Turner, Thomas R, Euan K James, and Philip S Poole. 2013. “The Plant Microbiome.”</w:t>
       </w:r>
       <w:r>
@@ -1911,6 +2059,40 @@
         <w:pStyle w:val="BodyText"/>
       </w:pPr>
       <w:r>
+        <w:t xml:space="preserve">Vaz, Aline BM, Sonia Fontenla, Fernando S Rocha, Luciana R Brandão, Mariana LA Vieira, Virginia De Garcia, Aristóteles Góes-Neto, and Carlos A Rosa. 2014. “Fungal Endophyte</w:t>
+      </w:r>
+      <w:r>
+        <w:t xml:space="preserve"> </w:t>
+      </w:r>
+      <m:oMath>
+        <m:r>
+          <m:t>β</m:t>
+        </m:r>
+      </m:oMath>
+      <w:r>
+        <w:t xml:space="preserve">-Diversity Associated with Myrtaceae Species in an Andean Patagonian Forest (Argentina) and an Atlantic Forest (Brazil).”</w:t>
+      </w:r>
+      <w:r>
+        <w:t xml:space="preserve"> </w:t>
+      </w:r>
+      <w:r>
+        <w:rPr>
+          <w:i/>
+        </w:rPr>
+        <w:t xml:space="preserve">Fungal Ecology</w:t>
+      </w:r>
+      <w:r>
+        <w:t xml:space="preserve"> </w:t>
+      </w:r>
+      <w:r>
+        <w:t xml:space="preserve">8. Elsevier: 28–36.</w:t>
+      </w:r>
+    </w:p>
+    <w:p>
+      <w:pPr>
+        <w:pStyle w:val="BodyText"/>
+      </w:pPr>
+      <w:r>
         <w:t xml:space="preserve">Willis, Katherine J., and Gillian Petrokofsky. 2017. “The Natural Capital of City Trees.”</w:t>
       </w:r>
       <w:r>
@@ -1928,7 +2110,7 @@
       <w:r>
         <w:t xml:space="preserve">356 (6336). American Association for the Advancement of Science: 374–76. doi:</w:t>
       </w:r>
-      <w:hyperlink r:id="rId52">
+      <w:hyperlink r:id="rId54">
         <w:r>
           <w:rPr>
             <w:rStyle w:val="Hyperlink"/>
@@ -1985,7 +2167,7 @@
       <w:r>
         <w:t xml:space="preserve">109 (32). National Academy of Sciences: 13022–7. doi:</w:t>
       </w:r>
-      <w:hyperlink r:id="rId53">
+      <w:hyperlink r:id="rId55">
         <w:r>
           <w:rPr>
             <w:rStyle w:val="Hyperlink"/>
@@ -2001,8 +2183,8 @@
       <w:pPr>
         <w:pStyle w:val="Heading5"/>
       </w:pPr>
-      <w:bookmarkStart w:id="54" w:name="page-break-3"/>
-      <w:bookmarkEnd w:id="54"/>
+      <w:bookmarkStart w:id="56" w:name="page-break-3"/>
+      <w:bookmarkEnd w:id="56"/>
       <w:r>
         <w:t xml:space="preserve">Page Break</w:t>
       </w:r>
@@ -2011,8 +2193,8 @@
       <w:pPr>
         <w:pStyle w:val="Heading1"/>
       </w:pPr>
-      <w:bookmarkStart w:id="55" w:name="tables"/>
-      <w:bookmarkEnd w:id="55"/>
+      <w:bookmarkStart w:id="57" w:name="tables"/>
+      <w:bookmarkEnd w:id="57"/>
       <w:r>
         <w:t xml:space="preserve">Tables</w:t>
       </w:r>
@@ -2220,8 +2402,8 @@
       <w:pPr>
         <w:pStyle w:val="Heading5"/>
       </w:pPr>
-      <w:bookmarkStart w:id="56" w:name="page-break-4"/>
-      <w:bookmarkEnd w:id="56"/>
+      <w:bookmarkStart w:id="58" w:name="page-break-4"/>
+      <w:bookmarkEnd w:id="58"/>
       <w:r>
         <w:t xml:space="preserve">Page Break</w:t>
       </w:r>
@@ -2230,8 +2412,8 @@
       <w:pPr>
         <w:pStyle w:val="Heading1"/>
       </w:pPr>
-      <w:bookmarkStart w:id="57" w:name="figures"/>
-      <w:bookmarkEnd w:id="57"/>
+      <w:bookmarkStart w:id="59" w:name="figures"/>
+      <w:bookmarkEnd w:id="59"/>
       <w:r>
         <w:t xml:space="preserve">Figures</w:t>
       </w:r>
@@ -2256,7 +2438,7 @@
                     </pic:cNvPicPr>
                   </pic:nvPicPr>
                   <pic:blipFill>
-                    <a:blip r:embed="rId58"/>
+                    <a:blip r:embed="rId60"/>
                     <a:stretch>
                       <a:fillRect/>
                     </a:stretch>
@@ -2304,8 +2486,8 @@
       <w:pPr>
         <w:pStyle w:val="Heading5"/>
       </w:pPr>
-      <w:bookmarkStart w:id="59" w:name="page-break-5"/>
-      <w:bookmarkEnd w:id="59"/>
+      <w:bookmarkStart w:id="61" w:name="page-break-5"/>
+      <w:bookmarkEnd w:id="61"/>
       <w:r>
         <w:t xml:space="preserve">Page Break</w:t>
       </w:r>
@@ -2330,7 +2512,7 @@
                     </pic:cNvPicPr>
                   </pic:nvPicPr>
                   <pic:blipFill>
-                    <a:blip r:embed="rId60"/>
+                    <a:blip r:embed="rId62"/>
                     <a:stretch>
                       <a:fillRect/>
                     </a:stretch>
@@ -2372,80 +2554,6 @@
                 <pic:pic>
                   <pic:nvPicPr>
                     <pic:cNvPr descr="eg_thesis_files/figure-docx/dbh-1.png" id="0" name="Picture"/>
-                    <pic:cNvPicPr>
-                      <a:picLocks noChangeArrowheads="1" noChangeAspect="1"/>
-                    </pic:cNvPicPr>
-                  </pic:nvPicPr>
-                  <pic:blipFill>
-                    <a:blip r:embed="rId61"/>
-                    <a:stretch>
-                      <a:fillRect/>
-                    </a:stretch>
-                  </pic:blipFill>
-                  <pic:spPr bwMode="auto">
-                    <a:xfrm>
-                      <a:off x="0" y="0"/>
-                      <a:ext cx="4620126" cy="4620126"/>
-                    </a:xfrm>
-                    <a:prstGeom prst="rect">
-                      <a:avLst/>
-                    </a:prstGeom>
-                    <a:noFill/>
-                    <a:ln w="9525">
-                      <a:noFill/>
-                      <a:headEnd/>
-                      <a:tailEnd/>
-                    </a:ln>
-                  </pic:spPr>
-                </pic:pic>
-              </a:graphicData>
-            </a:graphic>
-          </wp:inline>
-        </w:drawing>
-      </w:r>
-    </w:p>
-    <w:p>
-      <w:pPr>
-        <w:pStyle w:val="BodyText"/>
-      </w:pPr>
-      <w:r>
-        <w:rPr>
-          <w:b/>
-        </w:rPr>
-        <w:t xml:space="preserve">Figure 2.</w:t>
-      </w:r>
-      <w:r>
-        <w:t xml:space="preserve"> </w:t>
-      </w:r>
-      <w:r>
-        <w:t xml:space="preserve">Isolation frequencies (A) and tree diameters (B) at each site. Isolation frequency (A) is a measure of how many slant tubes showed signs of fungal growth, out of how many total slant tubes were made. 100 slant tubes were made for each tree except for the trees in the downtown site, which had 140 slant tubes per tree because they had low isolation frequencies during the initial sampling.</w:t>
-      </w:r>
-    </w:p>
-    <w:p>
-      <w:pPr>
-        <w:pStyle w:val="Heading5"/>
-      </w:pPr>
-      <w:bookmarkStart w:id="62" w:name="page-break-6"/>
-      <w:bookmarkEnd w:id="62"/>
-      <w:r>
-        <w:t xml:space="preserve">Page Break</w:t>
-      </w:r>
-    </w:p>
-    <w:p>
-      <w:pPr>
-        <w:pStyle w:val="FirstParagraph"/>
-      </w:pPr>
-      <w:r>
-        <w:drawing>
-          <wp:inline>
-            <wp:extent cx="4620126" cy="4620126"/>
-            <wp:effectExtent b="0" l="0" r="0" t="0"/>
-            <wp:docPr descr="" title="" id="1" name="Picture"/>
-            <a:graphic>
-              <a:graphicData uri="http://schemas.openxmlformats.org/drawingml/2006/picture">
-                <pic:pic>
-                  <pic:nvPicPr>
-                    <pic:cNvPr descr="eg_thesis_files/figure-docx/rarefaction-1.png" id="0" name="Picture"/>
                     <pic:cNvPicPr>
                       <a:picLocks noChangeArrowheads="1" noChangeAspect="1"/>
                     </pic:cNvPicPr>
@@ -2486,20 +2594,20 @@
         <w:rPr>
           <w:b/>
         </w:rPr>
-        <w:t xml:space="preserve">Figure 3.</w:t>
-      </w:r>
-      <w:r>
-        <w:t xml:space="preserve"> </w:t>
-      </w:r>
-      <w:r>
-        <w:t xml:space="preserve">Species accumulation curve showing species richness in all sites. Each line represents the combined species richness of all trees in one site, and the color represents the site which said tree is from.</w:t>
+        <w:t xml:space="preserve">Figure 2.</w:t>
+      </w:r>
+      <w:r>
+        <w:t xml:space="preserve"> </w:t>
+      </w:r>
+      <w:r>
+        <w:t xml:space="preserve">Isolation frequencies (A) and tree diameters (B) at each site. Isolation frequency (A) is a measure of how many slant tubes showed signs of fungal growth, out of how many total slant tubes were made. 100 slant tubes were made for each tree except for the trees in the downtown site, which had 140 slant tubes per tree because they had low isolation frequencies during the initial sampling.</w:t>
       </w:r>
     </w:p>
     <w:p>
       <w:pPr>
         <w:pStyle w:val="Heading5"/>
       </w:pPr>
-      <w:bookmarkStart w:id="64" w:name="page-break-7"/>
+      <w:bookmarkStart w:id="64" w:name="page-break-6"/>
       <w:bookmarkEnd w:id="64"/>
       <w:r>
         <w:t xml:space="preserve">Page Break</w:t>
@@ -2519,7 +2627,7 @@
               <a:graphicData uri="http://schemas.openxmlformats.org/drawingml/2006/picture">
                 <pic:pic>
                   <pic:nvPicPr>
-                    <pic:cNvPr descr="eg_thesis_files/figure-docx/bar-graph-1.png" id="0" name="Picture"/>
+                    <pic:cNvPr descr="eg_thesis_files/figure-docx/rarefaction-1.png" id="0" name="Picture"/>
                     <pic:cNvPicPr>
                       <a:picLocks noChangeArrowheads="1" noChangeAspect="1"/>
                     </pic:cNvPicPr>
@@ -2560,6 +2668,80 @@
         <w:rPr>
           <w:b/>
         </w:rPr>
+        <w:t xml:space="preserve">Figure 3.</w:t>
+      </w:r>
+      <w:r>
+        <w:t xml:space="preserve"> </w:t>
+      </w:r>
+      <w:r>
+        <w:t xml:space="preserve">Species accumulation curve showing species richness in all sites. Each line represents the combined species richness of all trees in one site, and the color represents the site which said tree is from.</w:t>
+      </w:r>
+    </w:p>
+    <w:p>
+      <w:pPr>
+        <w:pStyle w:val="Heading5"/>
+      </w:pPr>
+      <w:bookmarkStart w:id="66" w:name="page-break-7"/>
+      <w:bookmarkEnd w:id="66"/>
+      <w:r>
+        <w:t xml:space="preserve">Page Break</w:t>
+      </w:r>
+    </w:p>
+    <w:p>
+      <w:pPr>
+        <w:pStyle w:val="FirstParagraph"/>
+      </w:pPr>
+      <w:r>
+        <w:drawing>
+          <wp:inline>
+            <wp:extent cx="4620126" cy="4620126"/>
+            <wp:effectExtent b="0" l="0" r="0" t="0"/>
+            <wp:docPr descr="" title="" id="1" name="Picture"/>
+            <a:graphic>
+              <a:graphicData uri="http://schemas.openxmlformats.org/drawingml/2006/picture">
+                <pic:pic>
+                  <pic:nvPicPr>
+                    <pic:cNvPr descr="eg_thesis_files/figure-docx/bar-graph-1.png" id="0" name="Picture"/>
+                    <pic:cNvPicPr>
+                      <a:picLocks noChangeArrowheads="1" noChangeAspect="1"/>
+                    </pic:cNvPicPr>
+                  </pic:nvPicPr>
+                  <pic:blipFill>
+                    <a:blip r:embed="rId67"/>
+                    <a:stretch>
+                      <a:fillRect/>
+                    </a:stretch>
+                  </pic:blipFill>
+                  <pic:spPr bwMode="auto">
+                    <a:xfrm>
+                      <a:off x="0" y="0"/>
+                      <a:ext cx="4620126" cy="4620126"/>
+                    </a:xfrm>
+                    <a:prstGeom prst="rect">
+                      <a:avLst/>
+                    </a:prstGeom>
+                    <a:noFill/>
+                    <a:ln w="9525">
+                      <a:noFill/>
+                      <a:headEnd/>
+                      <a:tailEnd/>
+                    </a:ln>
+                  </pic:spPr>
+                </pic:pic>
+              </a:graphicData>
+            </a:graphic>
+          </wp:inline>
+        </w:drawing>
+      </w:r>
+    </w:p>
+    <w:p>
+      <w:pPr>
+        <w:pStyle w:val="BodyText"/>
+      </w:pPr>
+      <w:r>
+        <w:rPr>
+          <w:b/>
+        </w:rPr>
         <w:t xml:space="preserve">Figure 4.</w:t>
       </w:r>
       <w:r>
@@ -2588,8 +2770,8 @@
       <w:pPr>
         <w:pStyle w:val="Heading5"/>
       </w:pPr>
-      <w:bookmarkStart w:id="66" w:name="page-break-8"/>
-      <w:bookmarkEnd w:id="66"/>
+      <w:bookmarkStart w:id="68" w:name="page-break-8"/>
+      <w:bookmarkEnd w:id="68"/>
       <w:r>
         <w:t xml:space="preserve">Page Break</w:t>
       </w:r>
@@ -2614,7 +2796,7 @@
                     </pic:cNvPicPr>
                   </pic:nvPicPr>
                   <pic:blipFill>
-                    <a:blip r:embed="rId67"/>
+                    <a:blip r:embed="rId69"/>
                     <a:stretch>
                       <a:fillRect/>
                     </a:stretch>
@@ -3202,7 +3384,7 @@
     </w:lvl>
   </w:abstractNum>
   <w:abstractNum w:abstractNumId="990">
-    <w:nsid w:val="8f669df6"/>
+    <w:nsid w:val="4321302f"/>
     <w:multiLevelType w:val="multilevel"/>
     <w:lvl w:ilvl="0">
       <w:numFmt w:val="bullet"/>

</xml_diff>

<commit_message>
Complete more finalized revisions to text body of report
</commit_message>
<xml_diff>
--- a/eg_thesis.docx
+++ b/eg_thesis.docx
@@ -192,7 +192,7 @@
         <w:t xml:space="preserve">(Schneider, Friedl, and Potere 2009)</w:t>
       </w:r>
       <w:r>
-        <w:t xml:space="preserve">. As people continue to move to urban environments, understanding the ecology of cities and urban settings will become critical to human health and wellbeing. Despite their comparatively small geographic size, the high density of human populations in these environments makes them distonct ecosystems with their own unique dynamics</w:t>
+        <w:t xml:space="preserve">. As people continue to move to urban environments, understanding the ecology of cities and urban settings will become critical to human health and well being. Despite their comparatively small geographic size, the high density of human populations in these environments makes them distinct ecosystems with their own unique dynamics</w:t>
       </w:r>
       <w:r>
         <w:t xml:space="preserve"> </w:t>
@@ -201,7 +201,25 @@
         <w:t xml:space="preserve">(Sukopp 1998)</w:t>
       </w:r>
       <w:r>
-        <w:t xml:space="preserve">. Urban environments represent the convergence of humans from around the world, any plant or animal species those humans might have brough with them, and anthropogenic nonliving structures such as roads, sewers, and tall buildings. Despite the unique complexity that these ecosystems present, they often overlooked by ecologists because more traditional ecology does not necesarily account for human factors. By contrast, human influence is one of the driving factors of urban ecology</w:t>
+        <w:t xml:space="preserve">. Urban environments represent the convergence of humans from around the world, any plant or animal species those humans might have brought with them, and infrastructures such as roads, sewers, and tall buildings. Despite their complexity that these ecosystems present, they often overlooked by ecologists because more traditional ecology does has focused on</w:t>
+      </w:r>
+      <w:r>
+        <w:t xml:space="preserve"> </w:t>
+      </w:r>
+      <w:r>
+        <w:t xml:space="preserve">‘</w:t>
+      </w:r>
+      <w:r>
+        <w:t xml:space="preserve">natural</w:t>
+      </w:r>
+      <w:r>
+        <w:t xml:space="preserve">’</w:t>
+      </w:r>
+      <w:r>
+        <w:t xml:space="preserve"> </w:t>
+      </w:r>
+      <w:r>
+        <w:t xml:space="preserve">systems. In urban systems, however, human influence is a primary ecological factor</w:t>
       </w:r>
       <w:r>
         <w:t xml:space="preserve"> </w:t>
@@ -210,7 +228,7 @@
         <w:t xml:space="preserve">(McDonnell and Niemelä 2011)</w:t>
       </w:r>
       <w:r>
-        <w:t xml:space="preserve">. Just as rural environments contain complex and dynamic ecosystems, the human and non-human aspects of large city habitats interact to create a unique urban ecosystem. In recent years, ecologists have begun studying the urban environment just as they would a natural environment, in order to understand the novel environmental conditions this setting presents to the organisms that live there</w:t>
+        <w:t xml:space="preserve">. In recent years, ecologists have begun studying the urban environment just as they would a natural environment, in order to understand the novel environmental conditions this setting presents to the organisms that live there</w:t>
       </w:r>
       <w:r>
         <w:t xml:space="preserve"> </w:t>
@@ -227,7 +245,7 @@
         <w:pStyle w:val="BodyText"/>
       </w:pPr>
       <w:r>
-        <w:t xml:space="preserve">In this study, we focus on the urban ecology of trees in San Francisco, because trees potentially play a major role in shaping the ecosystem of a city. Just as the trees in a forest have a considerable impact on the climate and ecology of said forest, trees in cities can have notable effects on a city’s environment. For example, plant life in large cities can impact temperature, air quality, and other aspects of human health</w:t>
+        <w:t xml:space="preserve">In this study, we focus on the urban ecology of trees in San Francisco, California. Urba trees can play a major role in shaping the ecosystem of a city. Just as the trees in a forest have a considerable impact on its climate and ecology, trees in cities can have notable effects on a city’s environment. For example, plant life in cities can impact temperature, air quality, and other aspects of human health</w:t>
       </w:r>
       <w:r>
         <w:t xml:space="preserve"> </w:t>
@@ -254,7 +272,7 @@
         <w:t xml:space="preserve"> </w:t>
       </w:r>
       <w:r>
-        <w:t xml:space="preserve">of heat form as heat gets trappped between tall buildings, is one of the most well-documented unique urban anthropogenic environmental conditions</w:t>
+        <w:t xml:space="preserve">of heat form as heat gets trapped between tall buildings, is one of the most well-documented unique urban anthropogenic environmental conditions</w:t>
       </w:r>
       <w:r>
         <w:t xml:space="preserve"> </w:t>
@@ -272,7 +290,7 @@
         <w:t xml:space="preserve">(Kong et al. 2014)</w:t>
       </w:r>
       <w:r>
-        <w:t xml:space="preserve">. Trees in cities have been shown to improve urban air quality by taking up significant amounts of carbon dioxide from city air</w:t>
+        <w:t xml:space="preserve">. For example, trees in cities have been shown to improve urban air quality by taking up significant amounts of carbon dioxide from city air</w:t>
       </w:r>
       <w:r>
         <w:t xml:space="preserve"> </w:t>
@@ -281,7 +299,7 @@
         <w:t xml:space="preserve">(Nowak et al. 2014)</w:t>
       </w:r>
       <w:r>
-        <w:t xml:space="preserve">. As pollution generated in urban centers is one of the major contibuting factors to worldwide pollution, trees in urban environments may have a role in managing the environmental impacts of urbanization</w:t>
+        <w:t xml:space="preserve">. As pollution generated in urban centers is one of the major contributing factors to worldwide pollution, trees in urban environments may have a role in managing the environmental impacts of urbanization</w:t>
       </w:r>
       <w:r>
         <w:t xml:space="preserve"> </w:t>
@@ -298,7 +316,7 @@
         <w:pStyle w:val="BodyText"/>
       </w:pPr>
       <w:r>
-        <w:t xml:space="preserve">One potentially major factor influencing thealth of plants both in nature and cities is the plant microbiome. As the widespread availability of DNA sequencing has made it possible to characterize microbial communities more easily and comprehensively, the microbiome has become a major area of intrerest in numerous organisms</w:t>
+        <w:t xml:space="preserve">Due to their importance, there is growing interest in understanding and maintaining sustainable urban ecologies. One potentially major factor influencing health of plants both in nature and cities is the plant microbiome. As the widespread availability of DNA sequencing has made it possible to characterize microbial communities more easily and comprehensively, the microbiome has become a major area of interest in numerous organisms</w:t>
       </w:r>
       <w:r>
         <w:t xml:space="preserve"> </w:t>
@@ -316,7 +334,7 @@
         <w:t xml:space="preserve">(David et al. 2014)</w:t>
       </w:r>
       <w:r>
-        <w:t xml:space="preserve">, plant life is also host to numerous symbiotic microbes. Similar to the human microbiome, the plant microbiome contains great diversity and is comprised of mulutiple distinct communities in various tissue systems such as the roots (rhizosphere), leaf surface (phylosphere), and leaf interior (endosphere)</w:t>
+        <w:t xml:space="preserve">, plant life is also host to numerous symbiotic microbes. Similar to the human microbiome, the plant microbiome contains great diversity and is comprised of multiple distinct communities in various tissue systems such as the roots (rhizosphere), leaf surface (phylosphere), and leaf interior (endosphere)</w:t>
       </w:r>
       <w:r>
         <w:t xml:space="preserve"> </w:t>
@@ -325,13 +343,13 @@
         <w:t xml:space="preserve">(Turner, James, and Poole 2013)</w:t>
       </w:r>
       <w:r>
-        <w:t xml:space="preserve">. All of these microbiomes can have an impact on their host’s physiology. For instance, bacterial root microbes have been shown to play a role in the growth of verious plant species</w:t>
+        <w:t xml:space="preserve">. All of these microbiomes can have an impact on their host’s physiology. For instance, bacterial root microbes have been shown to play a role in the growth of various plant species</w:t>
       </w:r>
       <w:r>
         <w:t xml:space="preserve">(Gaiero et al. 2013)</w:t>
       </w:r>
       <w:r>
-        <w:t xml:space="preserve">. They can also play a variety of roles in host physiology, depending on their location within the plant and the host’s physiology</w:t>
+        <w:t xml:space="preserve">. They can also play a variety of roles in host physiology, depending on their location within the plant</w:t>
       </w:r>
       <w:r>
         <w:t xml:space="preserve"> </w:t>
@@ -349,7 +367,7 @@
         <w:t xml:space="preserve">(Cavaglieri, Orlando, and Etcheverry 2009)</w:t>
       </w:r>
       <w:r>
-        <w:t xml:space="preserve">. Here, we focus on the microbial ecology of fungal microorganisms living in the endosphere.</w:t>
+        <w:t xml:space="preserve">. while each of these sets of interactions is important, here we focus on the microbial ecology of fungal microorganisms living in the endosphere.</w:t>
       </w:r>
     </w:p>
     <w:p>
@@ -366,7 +384,7 @@
         <w:t xml:space="preserve">(Carroll 1988)</w:t>
       </w:r>
       <w:r>
-        <w:t xml:space="preserve">. In wild grasses, symbiotic fungi have been shown to protect their hists by discouraging herbivory, and can even effect host reprodictive viability in those same systems</w:t>
+        <w:t xml:space="preserve">. In wild grasses, symbiotic fungi have been shown to protect their hosts by discouraging herbivory, and can even effect host reproductive viability in those same systems</w:t>
       </w:r>
       <w:r>
         <w:t xml:space="preserve"> </w:t>
@@ -375,7 +393,16 @@
         <w:t xml:space="preserve">(Clay 1988)</w:t>
       </w:r>
       <w:r>
-        <w:t xml:space="preserve">. In tree leaves, the fungal microbial comunities can be even more diverse than in those of grasses, and can also have impacts on their host’s physiology, such as limiting pathogen damage</w:t>
+        <w:t xml:space="preserve">. In controlled settings, inoculation experiments have shown that specific species of endophytes can have an impact on their host’s overall health, including factors such as resistance and susceptibility to disease</w:t>
+      </w:r>
+      <w:r>
+        <w:t xml:space="preserve"> </w:t>
+      </w:r>
+      <w:r>
+        <w:t xml:space="preserve">(Busby, Ridout, and Newcombe 2016)</w:t>
+      </w:r>
+      <w:r>
+        <w:t xml:space="preserve">. In nature, the fungal microbial communities can be even more diverse than in those of grasses, and can also have impacts on their host’s physiology, such as limiting pathogen damage</w:t>
       </w:r>
       <w:r>
         <w:t xml:space="preserve"> </w:t>
@@ -384,15 +411,6 @@
         <w:t xml:space="preserve">(A. E. Arnold et al. 2003)</w:t>
       </w:r>
       <w:r>
-        <w:t xml:space="preserve">. Furthermore, inoculation experiments have shown that specific species of endophytes can have an impact on their host’s overall health, including factors such as resistance and susceptibility to disease</w:t>
-      </w:r>
-      <w:r>
-        <w:t xml:space="preserve"> </w:t>
-      </w:r>
-      <w:r>
-        <w:t xml:space="preserve">(Busby, Ridout, and Newcombe 2016)</w:t>
-      </w:r>
-      <w:r>
         <w:t xml:space="preserve">.</w:t>
       </w:r>
     </w:p>
@@ -419,7 +437,7 @@
         <w:t xml:space="preserve">(A. E. Arnold and Lutzoni 2007)</w:t>
       </w:r>
       <w:r>
-        <w:t xml:space="preserve">. In such natural settings, plant-associated microbial comunity compositions can show clear biogeographic structure</w:t>
+        <w:t xml:space="preserve">. In such natural settings, plant-associated microbial community compositions can show clear biogeographic structure</w:t>
       </w:r>
       <w:r>
         <w:t xml:space="preserve"> </w:t>
@@ -428,7 +446,7 @@
         <w:t xml:space="preserve">(Andrews and Harris 2000)</w:t>
       </w:r>
       <w:r>
-        <w:t xml:space="preserve">. The urban setting is unique because factors such as rainfall and elevation will be less apparent in a smaller geographic area, but new factors such as proximity to roads and tall buildings may introduce effects of their own. Studies of suburban forests in Japan have indicated that an urban setting has a notable impact on endophytic diversity</w:t>
+        <w:t xml:space="preserve">. The urban setting, however, may be distinct, because factors such as rainfall and elevation will likely be less apparent over a smaller geographic area, but new factors such as proximity to roads and tall buildings may introduce effects of their own. Studies of suburban forests in Japan have indicated that an urban setting has a notable impact on endophytic diversity</w:t>
       </w:r>
       <w:r>
         <w:t xml:space="preserve"> </w:t>
@@ -445,7 +463,7 @@
         <w:pStyle w:val="BodyText"/>
       </w:pPr>
       <w:r>
-        <w:t xml:space="preserve">In this study, used culturing and barcode gene sequencing to identify the species makeup of endophytic communities in</w:t>
+        <w:t xml:space="preserve">In this study, used culturing and barcode gene sequencing to identify the species makeup of endophytic communities in the New Zeland Christmas Tree,</w:t>
       </w:r>
       <w:r>
         <w:t xml:space="preserve"> </w:t>
@@ -460,7 +478,7 @@
         <w:t xml:space="preserve"> </w:t>
       </w:r>
       <w:r>
-        <w:t xml:space="preserve">throughout San Francisco to relate environmental factors with fungal community composition. We expected to find a large amount of comunity diversity both within and between sites, as well as a degree of biogeographic structure to these community compositions. When studying this organism’s microbiome in an urban environment, we expected that urban environmental factors may play a role in shwping the biogeography in these endophytic communities.</w:t>
+        <w:t xml:space="preserve">(Myrtaceae), throughout San Francisco, CA to quantify the diversity and biogeographic patterns of foliar fungal communities in this urban environment. Based on studies in natural systems, we expected to find high community diversity both within and between sites, as well as a degree of biogeographic structure to these community compositions. We also expected that urban environmental factors may play a role in shaping the biogeography in these endophytic communities.</w:t>
       </w:r>
     </w:p>
     <w:p>
@@ -488,7 +506,7 @@
         <w:pStyle w:val="FirstParagraph"/>
       </w:pPr>
       <w:r>
-        <w:t xml:space="preserve">We used the Urban Forest Map, which documents the location and species of every tree in San Francisco, to choose unique locations around the city with enough</w:t>
+        <w:t xml:space="preserve">We chose to focus on</w:t>
       </w:r>
       <w:r>
         <w:t xml:space="preserve"> </w:t>
@@ -518,7 +536,31 @@
         <w:t xml:space="preserve"> </w:t>
       </w:r>
       <w:r>
-        <w:t xml:space="preserve">was an ideal species to choose for this study because it is widely planted throughout San Francsico, which indicates that it likely has a major impact on the urban environment, and that we would be able to obtain samples from a large number of trees in a variety of locatiouns throughout the city. In a related Hawaiian species,</w:t>
+        <w:t xml:space="preserve">was an ideal species to choose for this study because it is widely planted throughout San Francisco, which indicates that it likely has a major impact on the urban environment, and that we would be able to obtain samples from a large number of trees in a variety of locations throughout the city. Although</w:t>
+      </w:r>
+      <w:r>
+        <w:t xml:space="preserve"> </w:t>
+      </w:r>
+      <w:r>
+        <w:rPr>
+          <w:i/>
+        </w:rPr>
+        <w:t xml:space="preserve">M. excelsa’s</w:t>
+      </w:r>
+      <w:r>
+        <w:t xml:space="preserve"> </w:t>
+      </w:r>
+      <w:r>
+        <w:t xml:space="preserve">endophytic communities have been characterized in its native home of New Zeland, there have been few studies about these communities outside of its native environment or in an urban setting</w:t>
+      </w:r>
+      <w:r>
+        <w:t xml:space="preserve"> </w:t>
+      </w:r>
+      <w:r>
+        <w:t xml:space="preserve">(McKenzie, Buchanan, and Johnston 1999)</w:t>
+      </w:r>
+      <w:r>
+        <w:t xml:space="preserve">. In a related Hawaiian species,</w:t>
       </w:r>
       <w:r>
         <w:t xml:space="preserve"> </w:t>
@@ -539,30 +581,6 @@
         <w:t xml:space="preserve">(Zimmerman and Vitousek 2012)</w:t>
       </w:r>
       <w:r>
-        <w:t xml:space="preserve">. Although</w:t>
-      </w:r>
-      <w:r>
-        <w:t xml:space="preserve"> </w:t>
-      </w:r>
-      <w:r>
-        <w:rPr>
-          <w:i/>
-        </w:rPr>
-        <w:t xml:space="preserve">M. excelsa’s</w:t>
-      </w:r>
-      <w:r>
-        <w:t xml:space="preserve"> </w:t>
-      </w:r>
-      <w:r>
-        <w:t xml:space="preserve">endophytic communities have ben characterized in its native home of New Zealand, there have been few studies about these communities outside of its native environment or in an urban setting</w:t>
-      </w:r>
-      <w:r>
-        <w:t xml:space="preserve"> </w:t>
-      </w:r>
-      <w:r>
-        <w:t xml:space="preserve">(McKenzie, Buchanan, and Johnston 1999)</w:t>
-      </w:r>
-      <w:r>
         <w:t xml:space="preserve">.</w:t>
       </w:r>
     </w:p>
@@ -570,9 +588,27 @@
       <w:pPr>
         <w:pStyle w:val="Heading2"/>
       </w:pPr>
-      <w:bookmarkStart w:id="27" w:name="sample-collection"/>
+      <w:bookmarkStart w:id="27" w:name="site-selection"/>
       <w:bookmarkEnd w:id="27"/>
       <w:r>
+        <w:t xml:space="preserve">Site Selection</w:t>
+      </w:r>
+    </w:p>
+    <w:p>
+      <w:pPr>
+        <w:pStyle w:val="FirstParagraph"/>
+      </w:pPr>
+      <w:r>
+        <w:t xml:space="preserve">We selected six sites across the city tocollect leaf samples from. When selecting sites, we took factors such as traffic levels, temperature, proximity to tall buildings, elevation, and proximity to the ocean into account. In selecting the sites, we wanted to capture the greatest range of potential urban climates as we could. We used the Urban Forest Map, which documents the location and species of every tree in San Francisco, to choose unique locations around the city with sufficient densities of Metrosideros excelsa individuals (Figure 1).</w:t>
+      </w:r>
+    </w:p>
+    <w:p>
+      <w:pPr>
+        <w:pStyle w:val="Heading2"/>
+      </w:pPr>
+      <w:bookmarkStart w:id="28" w:name="sample-collection"/>
+      <w:bookmarkEnd w:id="28"/>
+      <w:r>
         <w:t xml:space="preserve">Sample Collection</w:t>
       </w:r>
     </w:p>
@@ -581,7 +617,7 @@
         <w:pStyle w:val="FirstParagraph"/>
       </w:pPr>
       <w:r>
-        <w:t xml:space="preserve">We collected small branches from 5 trees in each of these sites using a clipper pole, collected at least 3 sun-facing outer branches from each tree. Additionally, we controlled for leaf age by only picking leaves that appeared to be older than one year during leaf collection. Because</w:t>
+        <w:t xml:space="preserve">We collected small branches from 5 trees in each of these sites using a clipper pole, collected at least 3 sun-facing outer branches from each tree. We controlled for leaf age by picking leaves that appeared to be older than one year. Because</w:t>
       </w:r>
       <w:r>
         <w:t xml:space="preserve"> </w:t>
@@ -596,15 +632,15 @@
         <w:t xml:space="preserve"> </w:t>
       </w:r>
       <w:r>
-        <w:t xml:space="preserve">is an evergreen tree, and the newer leaves contain less fungi, we only collected branches that contained dark green leaves that appeared to be at least one year old. We collected all samples on the same day, August 26 2017. We collected all samples on the same day. to ensure that daily weather patterns and seasonal effects would not have an impact on the microbial community composition. Once collected, leaves were stored in labeled plastic bags and stored in a refridgerator at 4°C until culturing. All leaves were cultured within 48 hours of collection, to ensure that host tissue death would not have a notable impact on the microbial communities.</w:t>
+        <w:t xml:space="preserve">is an evergreen tree, and the newer leaves are likely to contain fewer fungi, we only collected branches that contained dark green leaves that appeared to be at least one year old. We collected all samples on the same day, August 26, 2017, to ensure that daily weather patterns and seasonal effects would not have an impact on the microbial community composition. Once collected, leaves were stored in labeled plastic bags and stored at 4°C until culturing. All leaves were processed within 48 hours of collection.</w:t>
       </w:r>
     </w:p>
     <w:p>
       <w:pPr>
         <w:pStyle w:val="Heading2"/>
       </w:pPr>
-      <w:bookmarkStart w:id="28" w:name="culturing"/>
-      <w:bookmarkEnd w:id="28"/>
+      <w:bookmarkStart w:id="29" w:name="culturing"/>
+      <w:bookmarkEnd w:id="29"/>
       <w:r>
         <w:t xml:space="preserve">Culturing</w:t>
       </w:r>
@@ -614,23 +650,23 @@
         <w:pStyle w:val="FirstParagraph"/>
       </w:pPr>
       <w:r>
-        <w:t xml:space="preserve">After we brought the branches back, we selected a subset of dark green asymptomatic leaves to culture fungi from. We surface-sterilized the leaves by first rinsing them with distiled water to remove any dirt, then rinsing them in a petri dish with 95% ethanol for 10 seconds, 10% NaOCl for 2 minutes, then 70% ethanol for another 2 minutee, emptying the dish beween rinses and leaving it closed until inside a biosafety cabinet after the last rinse. Then we cut the leaves into small (around 2mm) pieces and put them into 1.5 mL microcentrifuge slant tubes filled with 2% VWR-brand malt extract agar (MEA). We used MEA because it is considered the standard media for isolating the largest variety of fungal species. For each tree, we prepared 6 leaves and made 100 tubes, except for the trees from the downtown site. For these trees, we prepared 150 tubes per tree because they had low isolation frequencies in a preliminary sampling. All leaves were prepared this way within 48 hours of the initial leaf sampling, to prevent death of the leaf tissue from altering the fungal community composition.</w:t>
-      </w:r>
-    </w:p>
-    <w:p>
-      <w:pPr>
-        <w:pStyle w:val="BodyText"/>
-      </w:pPr>
-      <w:r>
-        <w:t xml:space="preserve">After two weeks, we evaluated them for fungal growth and subcultured the fungi from tubes with growth onto 35mm 2% MEA in order to better evaluate their morphotypes and accumulate sufficient tissue for future barcode gene sequencing and voucher preparation. We re-evaluated and subcultured these tubes in the following months to capture any late-growing fungi.</w:t>
+        <w:t xml:space="preserve">After we brought the branches back, we selected a subset of dark green asymptomatic leaves to culture. We surface-sterilized the leaves by first rinsing them with distilled water, then rinsing them in a petri dish with 95% ethanol for 10 seconds, 10% NaOCl for 2 minutes, then 70% ethanol for another 2 minutes, emptying the dish between rinses and leaving it closed until inside a sterile biosafety cabinet after the last rinse. Then we cut the leaves into small (2mm x 2mm) pieces and put them into 1.5 mL microcentrifuge slant tubes filled with 2% VWR-brand malt extract agar (MEA). We used MEA because it is considered the standard media for isolating the largest variety of fungal species. For each tree, we prepared 6 leaves and made 100 tubes, except for the trees from the downtown site. For these trees, we prepared 140 tubes per tree because they had low isolation frequencies in a preliminary sampling. All leaves were prepared this way within 48 hours of the initial leaf sampling, to prevent death of the leaf tissue from altering the fungal community composition.</w:t>
+      </w:r>
+    </w:p>
+    <w:p>
+      <w:pPr>
+        <w:pStyle w:val="BodyText"/>
+      </w:pPr>
+      <w:r>
+        <w:t xml:space="preserve">After two weeks, we evaluated the tubes for fungal growth and subcultured the emergent fungi from tubes with growth onto 35mm 2% MEA in order to better evaluate their morphotypes and accumulate sufficient tissue for future barcode gene sequencing and voucher preparation. We re-evaluated and subcultured these tubes in the following months to capture any late-growing fungi. Each pure culture was vouchered in sterile dI water and stored in a living culture collection in the Zimmerman Lab at the University of San Francisco.</w:t>
       </w:r>
     </w:p>
     <w:p>
       <w:pPr>
         <w:pStyle w:val="Heading2"/>
       </w:pPr>
-      <w:bookmarkStart w:id="29" w:name="molecular-methods"/>
-      <w:bookmarkEnd w:id="29"/>
+      <w:bookmarkStart w:id="30" w:name="molecular-methods"/>
+      <w:bookmarkEnd w:id="30"/>
       <w:r>
         <w:t xml:space="preserve">Molecular Methods</w:t>
       </w:r>
@@ -640,7 +676,7 @@
         <w:pStyle w:val="FirstParagraph"/>
       </w:pPr>
       <w:r>
-        <w:t xml:space="preserve">We extracted DNA from the fungal cells in 2 mL microcentrifuge tubes filled with zirconium oxide beads using a bead-beater and the Sigma RED Extract</w:t>
+        <w:t xml:space="preserve">We extracted DNA from fungal mycelium using the Sigma RED Extract</w:t>
       </w:r>
       <w:r>
         <w:t xml:space="preserve"> </w:t>
@@ -649,7 +685,7 @@
         <w:t xml:space="preserve">‘</w:t>
       </w:r>
       <w:r>
-        <w:t xml:space="preserve">n Amp DNA extraction kit</w:t>
+        <w:t xml:space="preserve">n Amp DNA extraction kit and following previously published protocols</w:t>
       </w:r>
       <w:r>
         <w:t xml:space="preserve"> </w:t>
@@ -658,7 +694,7 @@
         <w:t xml:space="preserve">(J. M. U’Ren et al. 2012)</w:t>
       </w:r>
       <w:r>
-        <w:t xml:space="preserve">. First, we added fungal tissue to sterile tubes filled with small beads, then added 100 μL Extract ’n</w:t>
+        <w:t xml:space="preserve">. First, we added fungal tissue to sterile tubes filled with 1 mm zirconium oxide beads, then added 100 μL Extract ’n</w:t>
       </w:r>
       <w:r>
         <w:t xml:space="preserve">’</w:t>
@@ -667,7 +703,7 @@
         <w:t xml:space="preserve"> </w:t>
       </w:r>
       <w:r>
-        <w:t xml:space="preserve">Amp DNA extraction solution. Next, we put the tubes in the bead-beater for one minute. Next, the samples were placed on heat blocks at 95°C for 10 minutes. After the heating step, we added a dilution buffer to each tube and stored them at 4°C until PCR.</w:t>
+        <w:t xml:space="preserve">Amp DNA extraction solution. Next, we put the tubes in the bead-beater for one minute. The samples were then placed on a heat block at 95°C for 10 minutes. After the heating step, we added a dilution buffer to each tube and stored them at 4°C until PCR.</w:t>
       </w:r>
     </w:p>
     <w:p>
@@ -693,23 +729,23 @@
         <w:t xml:space="preserve">(J. M. U’Ren et al. 2012)</w:t>
       </w:r>
       <w:r>
-        <w:t xml:space="preserve">. For the PCR reaction, we used a BioRAD T100 thermal cycler with the following for 35 cycles: 95°C for 3 minutes, 95°C for 30 seconds, 54°C for 30 seconds, 72°C for 30 seconds, repeat steps 2-4 34 times, 72°C for 10 minutes, and then hold at 4°C. To ensure that the fungal DNA successfully amplified, and that the master mix was not contaminated, we ran 5 μL of each sample on a 1% agarose gel with 1X Tris-acetate-EDTA (TEA) buffer and SYBR Safe, which ran at 120 volts for 20 minutes. Successful PCR samples with clean negative controls were kept at 4°C until sequencing preparation.</w:t>
-      </w:r>
-    </w:p>
-    <w:p>
-      <w:pPr>
-        <w:pStyle w:val="BodyText"/>
-      </w:pPr>
-      <w:r>
-        <w:t xml:space="preserve">To prepare successful samples for Sanger sequencing, they were first cleaned with 1 μL Thermo Fisher Shrimp Alkaline Phopsphatase Exonuclease (ExoSap) per sample. To clean the samples, we used the following cycle on the same BioRAD T100 thermal cycler: 37°C for 15 minutes, 80°C for 15 minutes, then infinite hold at 4°C. After cleaning, samples were kept at 4°C until they were ready to be sent for sequencing. Directly before being sent for sequencing, cleaned samples that showed bright bands on their gels were diluted with an additional 15 μL PCR water before sequencing, although a small number of samples that had faint bands on the gels were not diluted. Cleaned samples were sent to MCLabs in South San Francsisco for Sanger sequencing.</w:t>
+        <w:t xml:space="preserve">. For the PCR reaction, we used a BioRAD T100 thermal cycler with the following cycles: 95°C for 3 minutes, 95°C for 30 seconds, 54°C for 30 seconds, 72°C for 30 seconds, repeat steps 2-4 34 times and then, 72°C for 10 minutes. To ensure that the fungal DNA successfully amplified, and that the master mix was not contaminated, we ran 5 μL of each sample and a negative PCR control on a 1% agarose gel with 1X Tris-acetate-EDTA (TEA) buffer and SYBR Safe. The gel was run at 120 volts for 20 minutes and visualized using UV transmission. Successful PCR samples with clean negative controls were kept at 4°C until sequencing preparation.</w:t>
+      </w:r>
+    </w:p>
+    <w:p>
+      <w:pPr>
+        <w:pStyle w:val="BodyText"/>
+      </w:pPr>
+      <w:r>
+        <w:t xml:space="preserve">To prepare successful samples for Sanger sequencing, they were first cleaned with 1 μL Thermo Fisher Shrimp Alkaline Phopsphatase Exonuclease (ExoSap) per sample. To clean the samples, we used the following cycle on the same BioRAD T100 thermal cycler: 37°C for 15 minutes, 80°C for 15 minutes, then infinite hold at 4°C. After cleaning, samples were kept at 4°C until they were ready to be sent for sequencing. Directly before being sent for sequencing, cleaned samples that showed bright bands on their gels were diluted with an additional 15 μL PCR water before sequencing, although a small number of samples that had faint bands on the gels were not diluted. Cleaned samples were sent to MCLabs (South San Francsisco, CA) for Sanger sequencing.</w:t>
       </w:r>
     </w:p>
     <w:p>
       <w:pPr>
         <w:pStyle w:val="Heading2"/>
       </w:pPr>
-      <w:bookmarkStart w:id="30" w:name="computational-and-statistical-methods"/>
-      <w:bookmarkEnd w:id="30"/>
+      <w:bookmarkStart w:id="31" w:name="computational-and-statistical-methods"/>
+      <w:bookmarkEnd w:id="31"/>
       <w:r>
         <w:t xml:space="preserve">Computational and Statistical Methods</w:t>
       </w:r>
@@ -719,7 +755,7 @@
         <w:pStyle w:val="FirstParagraph"/>
       </w:pPr>
       <w:r>
-        <w:t xml:space="preserve">We used Geneious to manually clean and trim the Sanger sequencing data, and to identify and remove failed and low-quality sequences</w:t>
+        <w:t xml:space="preserve">We used Geneious 11.1 to manually clean and trim the Sanger sequencing data, and to identify and remove failed and low-quality sequences</w:t>
       </w:r>
       <w:r>
         <w:t xml:space="preserve"> </w:t>
@@ -728,15 +764,15 @@
         <w:t xml:space="preserve">(Kearse et al. 2012)</w:t>
       </w:r>
       <w:r>
-        <w:t xml:space="preserve">. Sanger sequence quality was determined using Geneious’s chromatogram, and sequences that appeared to have multiple strong signals were discarded because they likely came from a mixed culture and represented two individuals. Usable sequences were cleaned by trimming the ends with low-quality reads, clarifying any ambiguity codes, and resolving dye blobs.</w:t>
-      </w:r>
-    </w:p>
-    <w:p>
-      <w:pPr>
-        <w:pStyle w:val="BodyText"/>
-      </w:pPr>
-      <w:r>
-        <w:t xml:space="preserve">Isolation frequency was determined using Kruskal–Wallis one-way test of variance in R. We used Mothur version 1.39.5 to determine Operational Taxonomic Units (OTUs), which are groups of sequences categorized together based on similarity</w:t>
+        <w:t xml:space="preserve">. Sanger sequence quality was determined using Geneious’s chromatogram, and sequences that appeared to have multiple strong signals at a given position were discarded because they likely came from a mixed culture. Usable sequences were cleaned by trimming the ends with low-quality reads, clarifying any ambiguity codes, and resolving dye blobs.</w:t>
+      </w:r>
+    </w:p>
+    <w:p>
+      <w:pPr>
+        <w:pStyle w:val="BodyText"/>
+      </w:pPr>
+      <w:r>
+        <w:t xml:space="preserve">We used Mothur version 1.39.5 to determine Operational Taxonomic Units (OTUs), which are groups of sequences categorized together based on similarity</w:t>
       </w:r>
       <w:r>
         <w:t xml:space="preserve"> </w:t>
@@ -775,7 +811,7 @@
         <w:t xml:space="preserve"> </w:t>
       </w:r>
       <w:r>
-        <w:t xml:space="preserve">to calculate rarefaction curves to determine species richness from the OTU data. We used the Tree-Based Alignment Selector (TBAS) toolkit to construct a phylogeny and assign taxonomies to the data</w:t>
+        <w:t xml:space="preserve">to calculate species accumulation curves to determine species richness from the OTU data. We used the Tree-Based Alignment Selector (TBAS) toolkit to construct a phylogeny and assign taxonomies to the data</w:t>
       </w:r>
       <w:r>
         <w:t xml:space="preserve"> </w:t>
@@ -784,12 +820,29 @@
         <w:t xml:space="preserve">(Carbone et al. 2017)</w:t>
       </w:r>
       <w:r>
-        <w:t xml:space="preserve">. This toolkit matches unknown ITS sequences to the most similar ITS sequences in a large multi-gene phylogeny of confidently-assigned taxa. All figures and the final manuscript were generated using an R Markdown script, which is available here:</w:t>
-      </w:r>
-      <w:r>
-        <w:t xml:space="preserve"> </w:t>
-      </w:r>
-      <w:hyperlink r:id="rId31">
+        <w:t xml:space="preserve">. This toolkit matches unknown ITS sequences to the most similar ITS sequences in a large multi-gene phylogeny of confidently-assigned taxa.</w:t>
+      </w:r>
+    </w:p>
+    <w:p>
+      <w:pPr>
+        <w:pStyle w:val="BodyText"/>
+      </w:pPr>
+      <w:r>
+        <w:t xml:space="preserve">Significant differences in isolation frequency and tree diameter were determined using a nonparametric Kruskal–Wallis one-way test of variance in R 3.4.4</w:t>
+      </w:r>
+      <w:r>
+        <w:t xml:space="preserve"> </w:t>
+      </w:r>
+      <w:r>
+        <w:t xml:space="preserve">(R Core Team 2018)</w:t>
+      </w:r>
+      <w:r>
+        <w:t xml:space="preserve">. All figures and the final manuscript were generated using an R Markdown script, which is available here:</w:t>
+      </w:r>
+      <w:r>
+        <w:t xml:space="preserve"> </w:t>
+      </w:r>
+      <w:hyperlink r:id="rId32">
         <w:r>
           <w:rPr>
             <w:rStyle w:val="Hyperlink"/>
@@ -802,8 +855,8 @@
       <w:pPr>
         <w:pStyle w:val="Heading1"/>
       </w:pPr>
-      <w:bookmarkStart w:id="32" w:name="results"/>
-      <w:bookmarkEnd w:id="32"/>
+      <w:bookmarkStart w:id="33" w:name="results"/>
+      <w:bookmarkEnd w:id="33"/>
       <w:r>
         <w:t xml:space="preserve">Results</w:t>
       </w:r>
@@ -813,15 +866,15 @@
         <w:pStyle w:val="FirstParagraph"/>
       </w:pPr>
       <w:r>
-        <w:t xml:space="preserve">Overall, we found a great amount of diversity in several aspects of these endophytic communities, including number of fungal isolates, species diversity, and community composition. While some communities showed a low number of fungal isolates, species richness analyyses showed that in nearly all of the microbial communities analyzed, our sampling did not encompas the complete microbial diversity within these microbiomes. While the species diversity within some sites exceeds 20 OTUs, there appears to be greater species diversity in these endophytic communities than this study was able to document. Furthermore, the taxonomic variation between different sites is also considerable, as there is no taxa that dominates all sites, although there are several taxa that show a degree of prominence in all sites.</w:t>
+        <w:t xml:space="preserve">Overall, we found high diversity in these urban endophytic communities. While some communities showed a low number of fungal isolates, species richness analyses showed that in nearly all of the microbial communities analyzed, our sampling did not encompass the complete microbial diversity within these microbiomes. While the species diversity within some sites exceeds 20 distinct fungal OTUs, there appears to be greater species diversity in these endophytic communities than this study was able to document. Furthermore, the taxonomic variation between different sites is also considerable, as there is no taxon that dominates in all sites, although there are several taxa that show a degree of prominence in all sites.</w:t>
       </w:r>
     </w:p>
     <w:p>
       <w:pPr>
         <w:pStyle w:val="Heading2"/>
       </w:pPr>
-      <w:bookmarkStart w:id="33" w:name="isolation-frequency"/>
-      <w:bookmarkEnd w:id="33"/>
+      <w:bookmarkStart w:id="34" w:name="isolation-frequency"/>
+      <w:bookmarkEnd w:id="34"/>
       <w:r>
         <w:t xml:space="preserve">Isolation Frequency</w:t>
       </w:r>
@@ -831,15 +884,15 @@
         <w:pStyle w:val="FirstParagraph"/>
       </w:pPr>
       <w:r>
-        <w:t xml:space="preserve">The isolation frequency, or the percentage of leaf pieces that yielded fungal isolates, varied considerably between sites (Figure 2 A.). In most sites, the isolation frequency also varies between trees, especially in the Bay site. Trees within the Bay site also show the greatest variation in diameter at breast height (DBH) (Figure 2 B.). The only site that does not show as consistent variation in isolation frequency is the Downtown site, which is also the site with the smalles isolation frequencies.</w:t>
+        <w:t xml:space="preserve">The isolation frequency, or the percentage of leaf pieces that yielded fungal isolates, varied significantly between sites (Kruskal Wallis p &lt; 0.01, Figure 2 A.). In most sites, the isolation frequency also varies between trees, especially in the Bay site. Trees within the Bay site also show the greatest variation in diameter at breast height (DBH) (Figure 2 B.). The only site that does not show as consistent variation in isolation frequency is the Downtown site, which is also the site with the smallest isolation frequencies.</w:t>
       </w:r>
     </w:p>
     <w:p>
       <w:pPr>
         <w:pStyle w:val="Heading2"/>
       </w:pPr>
-      <w:bookmarkStart w:id="34" w:name="diversity-patterns"/>
-      <w:bookmarkEnd w:id="34"/>
+      <w:bookmarkStart w:id="35" w:name="diversity-patterns"/>
+      <w:bookmarkEnd w:id="35"/>
       <w:r>
         <w:t xml:space="preserve">Diversity Patterns</w:t>
       </w:r>
@@ -849,98 +902,23 @@
         <w:pStyle w:val="FirstParagraph"/>
       </w:pPr>
       <w:r>
-        <w:t xml:space="preserve">The species richness curve graphs the number of fungal species (OTUs) found versus the totla number of fungal isolates for each tree’s microbiome. Each line represents one tree’s community, and the color of the line represents which site each tree was located in. A sharply angled line indicates that the full species diversity has not been samples, and a line that plateaus indicated that most of the species available in that community have been sampled. There were 88 total OTUs found among the 30 different trees. Both isolation frequency and number of fungal species found varies notably between trees.</w:t>
-      </w:r>
-    </w:p>
-    <w:p>
-      <w:pPr>
-        <w:pStyle w:val="BodyText"/>
-      </w:pPr>
-      <w:r>
-        <w:t xml:space="preserve">The most abundant fungal class among all communities is</w:t>
-      </w:r>
-      <w:r>
-        <w:t xml:space="preserve"> </w:t>
-      </w:r>
-      <w:r>
-        <w:rPr>
-          <w:i/>
-        </w:rPr>
-        <w:t xml:space="preserve">Dothideomycetes</w:t>
-      </w:r>
-      <w:r>
-        <w:t xml:space="preserve">, followed by</w:t>
-      </w:r>
-      <w:r>
-        <w:t xml:space="preserve"> </w:t>
-      </w:r>
-      <w:r>
-        <w:rPr>
-          <w:i/>
-        </w:rPr>
-        <w:t xml:space="preserve">Sordariomycetes</w:t>
-      </w:r>
-      <w:r>
-        <w:t xml:space="preserve">, which each had over 300 sequences. (Table 1).</w:t>
-      </w:r>
-      <w:r>
-        <w:t xml:space="preserve"> </w:t>
-      </w:r>
-      <w:r>
-        <w:t xml:space="preserve">class within the ascomycetes, appears to predominate the microbiomes of most sites except for the Downtown and Bay sites. In both of these sites,</w:t>
-      </w:r>
-      <w:r>
-        <w:t xml:space="preserve"> </w:t>
-      </w:r>
-      <w:r>
-        <w:rPr>
-          <w:i/>
-        </w:rPr>
-        <w:t xml:space="preserve">Sordariomycetes</w:t>
-      </w:r>
-      <w:r>
-        <w:t xml:space="preserve"> </w:t>
-      </w:r>
-      <w:r>
-        <w:t xml:space="preserve">is the most common class instead. There are several classes that are either absent or present in small numbers in most sites, but more abundant in one or several sites. For example,</w:t>
-      </w:r>
-      <w:r>
-        <w:t xml:space="preserve"> </w:t>
-      </w:r>
-      <w:r>
-        <w:rPr>
-          <w:i/>
-        </w:rPr>
-        <w:t xml:space="preserve">Eurotiomycetes</w:t>
-      </w:r>
-      <w:r>
-        <w:t xml:space="preserve"> </w:t>
-      </w:r>
-      <w:r>
-        <w:t xml:space="preserve">are more common in the Downtown and Freeway sites, and</w:t>
-      </w:r>
-      <w:r>
-        <w:t xml:space="preserve"> </w:t>
-      </w:r>
-      <w:r>
-        <w:rPr>
-          <w:i/>
-        </w:rPr>
-        <w:t xml:space="preserve">Leotiomycetes</w:t>
-      </w:r>
-      <w:r>
-        <w:t xml:space="preserve"> </w:t>
-      </w:r>
-      <w:r>
-        <w:t xml:space="preserve">is only abundant in the Mt. Davidson site.</w:t>
+        <w:t xml:space="preserve">There were 88 total OTUs found among the 30 different trees. Both isolation frequency and number of fungal species found varied notably between trees. Species accumulation curves showed that the total amount of fungal diversity has not been completely sampled in any of the sites (Figure 3).</w:t>
+      </w:r>
+    </w:p>
+    <w:p>
+      <w:pPr>
+        <w:pStyle w:val="BodyText"/>
+      </w:pPr>
+      <w:r>
+        <w:t xml:space="preserve">The most abundant fungal class among all communities is Dothideomycetes, followed by Sordariomycetes, which each had over 300 sequence (Table 1). Dothidewas predominant in most sites except for the Downtown and Bay sites. In both of these sites, Sordariomycetes is the most common class instead. There are several classes that are either absent or present in small numbers in most sites, but more abundant in one or several sites. For example, Eurotiomycetes are more common in the Downtown and Freeway sites, and Leotiomycetes are only abundant in the Mt. Davidson site.</w:t>
       </w:r>
     </w:p>
     <w:p>
       <w:pPr>
         <w:pStyle w:val="Heading2"/>
       </w:pPr>
-      <w:bookmarkStart w:id="35" w:name="biogeographic-patterns"/>
-      <w:bookmarkEnd w:id="35"/>
+      <w:bookmarkStart w:id="36" w:name="biogeographic-patterns"/>
+      <w:bookmarkEnd w:id="36"/>
       <w:r>
         <w:t xml:space="preserve">Biogeographic Patterns</w:t>
       </w:r>
@@ -957,8 +935,8 @@
       <w:pPr>
         <w:pStyle w:val="Heading1"/>
       </w:pPr>
-      <w:bookmarkStart w:id="36" w:name="discussion"/>
-      <w:bookmarkEnd w:id="36"/>
+      <w:bookmarkStart w:id="37" w:name="discussion"/>
+      <w:bookmarkEnd w:id="37"/>
       <w:r>
         <w:t xml:space="preserve">Discussion</w:t>
       </w:r>
@@ -983,15 +961,15 @@
         <w:t xml:space="preserve"> </w:t>
       </w:r>
       <w:r>
-        <w:t xml:space="preserve">trees across the city of San Francsico. We found that he microbial composition of these urban trees’ leaves varies in many aspects, from number of fungal isolates to the identities of said isolates. This variation could be explained by numerous environmental factors, as well as host physiological factors, such as the age and size of the tree. Each aspect of these complex microbimoes is likely influenced by several of these factors at once.</w:t>
+        <w:t xml:space="preserve">trees across the city of San Francisco. We found that he microbial composition of these urban trees’ leaves varies in many aspects, from number of fungal isolates to the identities of said isolates. This variation could be explained by numerous environmental factors, as well as host physiological factors, such as the age and size of the tree. Each aspect of these complex microbiomes is likely influenced by several of these factors at once.</w:t>
       </w:r>
     </w:p>
     <w:p>
       <w:pPr>
         <w:pStyle w:val="Heading2"/>
       </w:pPr>
-      <w:bookmarkStart w:id="37" w:name="isolation-frequency-and-tree-size"/>
-      <w:bookmarkEnd w:id="37"/>
+      <w:bookmarkStart w:id="38" w:name="isolation-frequency-and-tree-size"/>
+      <w:bookmarkEnd w:id="38"/>
       <w:r>
         <w:t xml:space="preserve">Isolation Frequency and Tree size</w:t>
       </w:r>
@@ -1001,31 +979,31 @@
         <w:pStyle w:val="FirstParagraph"/>
       </w:pPr>
       <w:r>
-        <w:t xml:space="preserve">Both isolation frequency and DBH varied greatly from one site to the other, and some sites show considerable within-site differences in these factors as well. The trees in the Bay show the greatest range in both isolation frequency and DBH (Figure 2 A and B), indicating that the size of a tree may have a corelation with the number of fungal endophytes found within its leaves. The Mt. Davidson trees have a larger median and range of DBH than the ocean or freeway trees (Figure 2 B.), and also have a higher median isolation frequency, which could indicate that trees with a larger DBH may also have a higher number of fungal endophytes.</w:t>
-      </w:r>
-    </w:p>
-    <w:p>
-      <w:pPr>
-        <w:pStyle w:val="BodyText"/>
-      </w:pPr>
-      <w:r>
-        <w:t xml:space="preserve">Just as it shows the greatest range of isolation frequencies and tree sies, the Bay site also has some of the least similarity between its fungal communities on the NMDS ordination, and the two trees with vastly different communities are also the smallest (Figure 5). In this instance, it appears that the size of the trees has the largest impact on the endophytic communities. Furthermore, the trees in the Mt. Davidson site, which have some of the most similar communities (Figure 5), also have fairly large trees with similar DBH. The fact that these trees have similar sizes in addition to similar community composition indicates that a tree’s size may have an impact on its endophytic comunities.</w:t>
-      </w:r>
-    </w:p>
-    <w:p>
-      <w:pPr>
-        <w:pStyle w:val="BodyText"/>
-      </w:pPr>
-      <w:r>
-        <w:t xml:space="preserve">Although there appears to be a general pattern with larger trees hosting a greater number of fungal endophytes, DBH cannot explain all of the variation in isolation frequencies, as demonstrated by the Downtown and Balboa sites. Although the trees from the downtown site have a larger median DBH (Figure 2 B.), the trees from the Balboa site have considerably more endophytes (Figure 2 A.), which demonstrates that larger trees do not necesarily have a higher number of fungal endophytes.</w:t>
+        <w:t xml:space="preserve">Both isolation frequency and DBH varied greatly from one site to the other, and some sites show considerable within-site differences in these factors as well. The trees in the Bay show the greatest range in both isolation frequency and DBH (Figure 2 A and B), indicating that the size of a tree may have a correlation with the number of fungal endophytes found within its leaves. The Mt. Davidson trees have a larger median and range of DBH than the ocean or freeway trees (Figure 2 B.), and also have a higher median isolation frequency, which could indicate that trees with a larger DBH may also have a higher number of fungal endophytes.</w:t>
+      </w:r>
+    </w:p>
+    <w:p>
+      <w:pPr>
+        <w:pStyle w:val="BodyText"/>
+      </w:pPr>
+      <w:r>
+        <w:t xml:space="preserve">Just as it shows the greatest range of isolation frequencies and tree sites, the Bay site also has some of the least similarity between its fungal communities on the NMDS ordination, and the two trees with vastly different communities are also the smallest (Figure 5). In this instance, it appears that the size of the trees has the largest impact on the endophytic communities. Furthermore, the trees in the Mt. Davidson site, which have some of the most similar communities (Figure 5), also have fairly large trees with similar DBH. The fact that these trees have similar sizes in addition to similar community composition indicates that a tree’s size may have an impact on its endophytic communities.</w:t>
+      </w:r>
+    </w:p>
+    <w:p>
+      <w:pPr>
+        <w:pStyle w:val="BodyText"/>
+      </w:pPr>
+      <w:r>
+        <w:t xml:space="preserve">Although there appears to be a general pattern with larger trees hosting a greater number of fungal endophytes, DBH cannot explain all of the variation in isolation frequencies, as demonstrated by the Downtown and Balboa sites. Although the trees from the downtown site have a higher median DBH (Figure 2 B.), the trees from the Balboa site have considerably more endophytes (Figure 2 A.), which suggests that larger trees do not necessarily have a higher number of fungal endophytes.</w:t>
       </w:r>
     </w:p>
     <w:p>
       <w:pPr>
         <w:pStyle w:val="Heading2"/>
       </w:pPr>
-      <w:bookmarkStart w:id="38" w:name="diversity-patterns-1"/>
-      <w:bookmarkEnd w:id="38"/>
+      <w:bookmarkStart w:id="39" w:name="diversity-patterns-1"/>
+      <w:bookmarkEnd w:id="39"/>
       <w:r>
         <w:t xml:space="preserve">Diversity Patterns</w:t>
       </w:r>
@@ -1035,15 +1013,15 @@
         <w:pStyle w:val="FirstParagraph"/>
       </w:pPr>
       <w:r>
-        <w:t xml:space="preserve">Endophytic microbiomes in tree leaves areknown to behighly diverse in nature, and it appears that it is no different in these urban trees. he species accumulation curve indicates that even in the most well-represented sites, these are still many potentially undiscoveres OTUs within these endophytic comunities (Figure3). Additionally, there is a considerable amount of taxonomic variation between certain sites, in addition to the generally high diversity of each site (Figure 4). In such cases, it is likely that environmental factors play a role in shaping the endophytic communities of these trees. While the impact of environmental factors may be less evident when considering the number of fungal endophytes in a tree’s microbiome, it becomes more apparent when looking at the identities of these endophytes. The composition of these communities can vary greatly among trees with similar isolation frequencies, as demonstrated by the taxonomic composition of the Mt. Davidson and bay sites (Figure 4). In general, there was more compostitional similarity between trees from the same location than between trees of a similar size (Figure 5).</w:t>
+        <w:t xml:space="preserve">Endophytic microbiomes in tree leaves are known to be highly diverse in natural systems, and that also appears to be the case in these urban trees. he species accumulation curves indicate that even in the most well-represented sites, these are still many potentially undiscovered OTUs within these endophytic communities (Figure3). Additionally, there is a considerable amount of taxonomic variation between certain sites, in addition to the generally high diversity of each site (Figure 4). In such cases, it is likely that environmental factors play a role in shaping the endophytic communities of these trees. While the impact of environmental factors may be less evident when considering the number of fungal endophytes in a tree’s microbiome, it becomes more apparent when looking at the identities of these endophytes. The composition of these communities can vary greatly among trees with similar isolation frequencies, as demonstrated by the taxonomic composition of the Mt. Davidson and Bay sites (Figure 4). In general, there was higher compostitional similarity between trees from the same location than between trees of a similar size (Figure 5).</w:t>
       </w:r>
     </w:p>
     <w:p>
       <w:pPr>
         <w:pStyle w:val="Heading2"/>
       </w:pPr>
-      <w:bookmarkStart w:id="39" w:name="biogeographic-patterns-1"/>
-      <w:bookmarkEnd w:id="39"/>
+      <w:bookmarkStart w:id="40" w:name="biogeographic-patterns-1"/>
+      <w:bookmarkEnd w:id="40"/>
       <w:r>
         <w:t xml:space="preserve">Biogeographic Patterns</w:t>
       </w:r>
@@ -1053,15 +1031,15 @@
         <w:pStyle w:val="FirstParagraph"/>
       </w:pPr>
       <w:r>
-        <w:t xml:space="preserve">There appears to be a degree of biogeographic structure to the endophytic communities within these trees. Communities of trees from the same site generally cluster closer together than trees fromt different sites, although some sites so much greater within-site diversity than others (Figure 5). It may be more likely that some of the sites that show great within-site diversity simply appear that way due to random sampling error. Although the Balboa site appears to have a high isolation frequency (Figure 2 A), many of the slant tubes that showed fungal growth failed to grow into a larger culture, leading to a low number of usable sequences (Figure 3). This low number of sequences per tree may indicate that the divergence in community composition that appears to be present might be due to the low sample size, rather than actual diference between the microbial communities between the Balboa trees (Figure 5).</w:t>
-      </w:r>
-    </w:p>
-    <w:p>
-      <w:pPr>
-        <w:pStyle w:val="BodyText"/>
-      </w:pPr>
-      <w:r>
-        <w:t xml:space="preserve">However, even sites with low witin-site diversity appear to be more similar to other trees from geographically close sites. For example, the Downtown trees are nowhere near the Mt. Davidson, Balboa, or Ocean trees, indicating that they have fairly different fungal communities (Figure 5). One notable exceptino to this patern is the Downtown and Freeway sites, which cluster fairly close together (Figure 5) despite being distant geographically (Figure 1). In this case, it is likely that there are environmental factors that cause the communities to be more compositionally similar. Endophytic bacteria has been shown to have a phytoremediating effect</w:t>
+        <w:t xml:space="preserve">There appears to be a degree of biogeographic structure to the endophytic communities within these urban trees. Communities of trees from the same site generally cluster closer together than trees front different sites, although some sites have much greater within-site diversity than others (Figure 5). It may be more likely that some of the sites that show great within-site diversity simply appear that way due to undersampling. Although the Balboa site appears to have a high isolation frequency (Figure 2 A), many of the slant tubes that showed fungal growth failed to grow into a larger culture, leading to a low number of usable sequences (Figure 3). This low number of sequences per tree may indicate that the divergence in community composition that appears to be present might be due to the low sample size, rather than actual difference between the microbial communities between the Balboa trees (Figure 5).</w:t>
+      </w:r>
+    </w:p>
+    <w:p>
+      <w:pPr>
+        <w:pStyle w:val="BodyText"/>
+      </w:pPr>
+      <w:r>
+        <w:t xml:space="preserve">However, even sites with low within-site diversity appear to be more similar to other trees from geographically close sites. For example, the Downtown trees do not cluster with the Mt. Davidson, Balboa, or Ocean trees in the ordination, indicating that they have fairly different fungal communities (Figure 5). One notable exception to this pastern is the Downtown and Freeway sites, which cluster fairly close together (Figure 5) despite being distant geographically (Figure 1). In this case, it is likely that there are environmental factors that cause the communities to be more compositionally similar. One of the most likely environmental similarities between these two sites is that they are both exposed to high traffic levels, with one site located in a bustling downtown and the other located near two large freeways. It is possible that carbon dioxide emissions, particulates, or both of these pollutants could be having an effect on both these trees and their microbiomes. Endophytic bacteria has been shown to have a phytoremediating effect</w:t>
       </w:r>
       <w:r>
         <w:t xml:space="preserve"> </w:t>
@@ -1077,8 +1055,8 @@
       <w:pPr>
         <w:pStyle w:val="Heading2"/>
       </w:pPr>
-      <w:bookmarkStart w:id="40" w:name="community-composition-compared-to-related-trees-in-other-locations"/>
-      <w:bookmarkEnd w:id="40"/>
+      <w:bookmarkStart w:id="41" w:name="community-composition-compared-to-related-trees-in-other-locations"/>
+      <w:bookmarkEnd w:id="41"/>
       <w:r>
         <w:t xml:space="preserve">Community composition compared to related trees in other locations</w:t>
       </w:r>
@@ -1094,7 +1072,7 @@
         <w:t xml:space="preserve"> </w:t>
       </w:r>
       <w:r>
-        <w:t xml:space="preserve">(TAYLOR, HYDE, and JONES 1999)</w:t>
+        <w:t xml:space="preserve">(Taylor, Hyde, and Jones 1999)</w:t>
       </w:r>
       <w:r>
         <w:t xml:space="preserve">.</w:t>
@@ -1112,7 +1090,7 @@
         <w:t xml:space="preserve"> </w:t>
       </w:r>
       <w:r>
-        <w:t xml:space="preserve">is native to New Zealand, but it and its close relatives in the</w:t>
+        <w:t xml:space="preserve">is native to New Zeland, but it and its close relatives in the</w:t>
       </w:r>
       <w:r>
         <w:t xml:space="preserve"> </w:t>
@@ -1142,37 +1120,7 @@
         <w:t xml:space="preserve"> </w:t>
       </w:r>
       <w:r>
-        <w:t xml:space="preserve">fungal communities were</w:t>
-      </w:r>
-      <w:r>
-        <w:t xml:space="preserve"> </w:t>
-      </w:r>
-      <w:r>
-        <w:rPr>
-          <w:i/>
-        </w:rPr>
-        <w:t xml:space="preserve">Dothideomycetes</w:t>
-      </w:r>
-      <w:r>
-        <w:t xml:space="preserve"> </w:t>
-      </w:r>
-      <w:r>
-        <w:t xml:space="preserve">and</w:t>
-      </w:r>
-      <w:r>
-        <w:t xml:space="preserve"> </w:t>
-      </w:r>
-      <w:r>
-        <w:rPr>
-          <w:i/>
-        </w:rPr>
-        <w:t xml:space="preserve">Sordariomycetes</w:t>
-      </w:r>
-      <w:r>
-        <w:t xml:space="preserve"> </w:t>
-      </w:r>
-      <w:r>
-        <w:t xml:space="preserve">by a notable margin (Table 1). Interestinly, at broad taxonomic levels such as Class, the endophytes found in this study appear to be similar to those found in other Myrtaceae trees around the world. For instance, a study of</w:t>
+        <w:t xml:space="preserve">fungal communities were Dothideomycetes and Sordariomycetes by a notable margin (Table 1). Interestingly, at broad taxonomic levels such as Class, the endophytes found in this study appear to be similar to those found in other Myrtaceae trees elsewhere. For instance, a study of</w:t>
       </w:r>
       <w:r>
         <w:t xml:space="preserve"> </w:t>
@@ -1187,31 +1135,7 @@
         <w:t xml:space="preserve"> </w:t>
       </w:r>
       <w:r>
-        <w:t xml:space="preserve">trees in South America, the first and second most common fungal isolates were also identified as</w:t>
-      </w:r>
-      <w:r>
-        <w:t xml:space="preserve"> </w:t>
-      </w:r>
-      <w:r>
-        <w:rPr>
-          <w:i/>
-        </w:rPr>
-        <w:t xml:space="preserve">Dothideomycetes</w:t>
-      </w:r>
-      <w:r>
-        <w:t xml:space="preserve"> </w:t>
-      </w:r>
-      <w:r>
-        <w:t xml:space="preserve">followed by</w:t>
-      </w:r>
-      <w:r>
-        <w:t xml:space="preserve"> </w:t>
-      </w:r>
-      <w:r>
-        <w:rPr>
-          <w:i/>
-        </w:rPr>
-        <w:t xml:space="preserve">Sordariomycetes</w:t>
+        <w:t xml:space="preserve">trees in South America, the first and second most common fungal isolates were also identified as Dothideomycetes followed by Sordariomycetes</w:t>
       </w:r>
       <w:r>
         <w:t xml:space="preserve"> </w:t>
@@ -1220,15 +1144,51 @@
         <w:t xml:space="preserve">(Vaz et al. 2014)</w:t>
       </w:r>
       <w:r>
-        <w:t xml:space="preserve">. This could indicate that these fungal classes are well-adapted to living as endophytes within these trees, but it is also possible that these communities are actually quite different on the finer taxonomic or phylogenetic levels.</w:t>
+        <w:t xml:space="preserve">. Dothideomycetes and Sordariomycetes are also the first and second most abundant classes in the endophytic communities of</w:t>
+      </w:r>
+      <w:r>
+        <w:t xml:space="preserve"> </w:t>
+      </w:r>
+      <w:r>
+        <w:rPr>
+          <w:i/>
+        </w:rPr>
+        <w:t xml:space="preserve">M. excelsa’s</w:t>
+      </w:r>
+      <w:r>
+        <w:t xml:space="preserve"> </w:t>
+      </w:r>
+      <w:r>
+        <w:t xml:space="preserve">close relative in Hawaii,</w:t>
+      </w:r>
+      <w:r>
+        <w:t xml:space="preserve"> </w:t>
+      </w:r>
+      <w:r>
+        <w:rPr>
+          <w:i/>
+        </w:rPr>
+        <w:t xml:space="preserve">Metrosideros polymorpha</w:t>
+      </w:r>
+      <w:r>
+        <w:t xml:space="preserve">, as well</w:t>
+      </w:r>
+      <w:r>
+        <w:t xml:space="preserve"> </w:t>
+      </w:r>
+      <w:r>
+        <w:t xml:space="preserve">(Zimmerman and Vitousek 2012)</w:t>
+      </w:r>
+      <w:r>
+        <w:t xml:space="preserve">. This could indicate that these fungal classes are well-adapted to living as endophytes within these trees, but it is also possible that these communities are actually quite different when considered at a finer taxonomic resolution.</w:t>
       </w:r>
     </w:p>
     <w:p>
       <w:pPr>
         <w:pStyle w:val="Heading2"/>
       </w:pPr>
-      <w:bookmarkStart w:id="41" w:name="conclusions"/>
-      <w:bookmarkEnd w:id="41"/>
+      <w:bookmarkStart w:id="42" w:name="conclusions"/>
+      <w:bookmarkEnd w:id="42"/>
       <w:r>
         <w:t xml:space="preserve">Conclusions</w:t>
       </w:r>
@@ -1238,25 +1198,49 @@
         <w:pStyle w:val="FirstParagraph"/>
       </w:pPr>
       <w:r>
-        <w:t xml:space="preserve">These findings indicate that the endophytic microbiomes of urban trees are complex and diverse, and may show a degree of biogeographic structure that reflects their natural counterparts. Additionally, it is likely that urban environmental factors play a considerable role in shaping the endophytic communities of these trees. This study has demonstrated that the urban endophytic microbiome contains a great amount of diversity and appears to be influenced by unique urban environmental factors. Nearly all of the species accumulation curves indicate that the full diversity of these endophytic communities has yet to be sampled (Figure 3). Even in the small geographic area of San Francisco, we found notable trends in microbiome composition that appear to vary with uniquely urban environmental factors, such as traffic. A combination of environmental factors and host physiology appear to be the driving force behind the diversity of these microbiomes. While it is difficult to determine the exact mechanisms that influence these communities, the amount of species diversity and biogeographic structure indicate that the foliar microbiomes of urban trees may be just as complex and dynamic as those of trees in nature, and warrant further study.</w:t>
+        <w:t xml:space="preserve">These findings indicate that the endophytic microbiomes of urban trees are complex and diverse, and may show a degree of biogeographic structure that reflects their natural counterparts. Additionally, it is likely that urban environmental factors play a considerable role in shaping the endophytic communities of these trees. This study has demonstrated that the urban endophytic microbiomeis highly diverse and may be structured by unique urban environmental factors. Nearly all of the species accumulation curves indicate that the full diversity of these endophytic communities has yet to be sampled (Figure 3). Even in the small geographic area of San Francisco, we found notable trends in microbiome composition that appear to vary with uniquely urban environmental factors, such as traffic. A combination of environmental factors and host physiology therefore appear to be the driving force behind the diversity of these microbiomes. While it is difficult to determine, given the data we have, the exact mechanisms that influence these communities, the amount of species diversity and biogeographic structure indicate that the foliar microbiomes of urban trees may be just as complex and dynamic as those of trees in nature, and warrant further study.</w:t>
       </w:r>
     </w:p>
     <w:p>
       <w:pPr>
         <w:pStyle w:val="Heading1"/>
       </w:pPr>
-      <w:bookmarkStart w:id="42" w:name="acknowledgements"/>
-      <w:bookmarkEnd w:id="42"/>
+      <w:bookmarkStart w:id="43" w:name="acknowledgements"/>
+      <w:bookmarkEnd w:id="43"/>
       <w:r>
         <w:t xml:space="preserve">Acknowledgements</w:t>
       </w:r>
     </w:p>
     <w:p>
       <w:pPr>
+        <w:pStyle w:val="FirstParagraph"/>
+      </w:pPr>
+      <w:r>
+        <w:t xml:space="preserve">We thank the University of San Francisco Biology Department for funding.</w:t>
+      </w:r>
+    </w:p>
+    <w:p>
+      <w:pPr>
+        <w:pStyle w:val="BodyText"/>
+      </w:pPr>
+      <w:r>
+        <w:t xml:space="preserve">We thank Joshua Copeland &amp; Julian Murdzek for assisting with culture processing, vouchering, and DNA extractions.</w:t>
+      </w:r>
+    </w:p>
+    <w:p>
+      <w:pPr>
+        <w:pStyle w:val="BodyText"/>
+      </w:pPr>
+      <w:r>
+        <w:t xml:space="preserve">We thank Jeff Oda for the donation of plasticware and other equipent.</w:t>
+      </w:r>
+    </w:p>
+    <w:p>
+      <w:pPr>
         <w:pStyle w:val="Heading5"/>
       </w:pPr>
-      <w:bookmarkStart w:id="43" w:name="page-break-2"/>
-      <w:bookmarkEnd w:id="43"/>
+      <w:bookmarkStart w:id="44" w:name="page-break-2"/>
+      <w:bookmarkEnd w:id="44"/>
       <w:r>
         <w:t xml:space="preserve">Page Break</w:t>
       </w:r>
@@ -1265,8 +1249,8 @@
       <w:pPr>
         <w:pStyle w:val="Heading1"/>
       </w:pPr>
-      <w:bookmarkStart w:id="44" w:name="sources-cited"/>
-      <w:bookmarkEnd w:id="44"/>
+      <w:bookmarkStart w:id="45" w:name="sources-cited"/>
+      <w:bookmarkEnd w:id="45"/>
       <w:r>
         <w:t xml:space="preserve">Sources Cited</w:t>
       </w:r>
@@ -1408,7 +1392,7 @@
       <w:r>
         <w:t xml:space="preserve">90 (6): 645–55. doi:</w:t>
       </w:r>
-      <w:hyperlink r:id="rId45">
+      <w:hyperlink r:id="rId46">
         <w:r>
           <w:rPr>
             <w:rStyle w:val="Hyperlink"/>
@@ -1442,7 +1426,7 @@
       <w:r>
         <w:t xml:space="preserve">33 (8): 1160–8. doi:</w:t>
       </w:r>
-      <w:hyperlink r:id="rId46">
+      <w:hyperlink r:id="rId47">
         <w:r>
           <w:rPr>
             <w:rStyle w:val="Hyperlink"/>
@@ -1591,7 +1575,7 @@
       <w:r>
         <w:t xml:space="preserve">20 (14): 3001–13. doi:</w:t>
       </w:r>
-      <w:hyperlink r:id="rId47">
+      <w:hyperlink r:id="rId48">
         <w:r>
           <w:rPr>
             <w:rStyle w:val="Hyperlink"/>
@@ -1625,7 +1609,7 @@
       <w:r>
         <w:t xml:space="preserve">28 (12): 1647–9. doi:</w:t>
       </w:r>
-      <w:hyperlink r:id="rId48">
+      <w:hyperlink r:id="rId49">
         <w:r>
           <w:rPr>
             <w:rStyle w:val="Hyperlink"/>
@@ -1659,7 +1643,7 @@
       <w:r>
         <w:t xml:space="preserve">128. Elsevier: 35–47. doi:</w:t>
       </w:r>
-      <w:hyperlink r:id="rId49">
+      <w:hyperlink r:id="rId50">
         <w:r>
           <w:rPr>
             <w:rStyle w:val="Hyperlink"/>
@@ -1716,7 +1700,7 @@
       <w:r>
         <w:t xml:space="preserve">117 (3): 191–201. doi:</w:t>
       </w:r>
-      <w:hyperlink r:id="rId50">
+      <w:hyperlink r:id="rId51">
         <w:r>
           <w:rPr>
             <w:rStyle w:val="Hyperlink"/>
@@ -1770,7 +1754,7 @@
       <w:r>
         <w:t xml:space="preserve">37 (2). Taylor &amp; Francis: 335–54. doi:</w:t>
       </w:r>
-      <w:hyperlink r:id="rId51">
+      <w:hyperlink r:id="rId52">
         <w:r>
           <w:rPr>
             <w:rStyle w:val="Hyperlink"/>
@@ -1804,7 +1788,7 @@
       <w:r>
         <w:t xml:space="preserve">193: 119–29. doi:</w:t>
       </w:r>
-      <w:hyperlink r:id="rId52">
+      <w:hyperlink r:id="rId53">
         <w:r>
           <w:rPr>
             <w:rStyle w:val="Hyperlink"/>
@@ -1861,7 +1845,7 @@
       <w:r>
         <w:t xml:space="preserve"> </w:t>
       </w:r>
-      <w:hyperlink r:id="rId53">
+      <w:hyperlink r:id="rId54">
         <w:r>
           <w:rPr>
             <w:rStyle w:val="Hyperlink"/>
@@ -1878,6 +1862,40 @@
         <w:pStyle w:val="BodyText"/>
       </w:pPr>
       <w:r>
+        <w:t xml:space="preserve">R Core Team. 2018.</w:t>
+      </w:r>
+      <w:r>
+        <w:t xml:space="preserve"> </w:t>
+      </w:r>
+      <w:r>
+        <w:rPr>
+          <w:i/>
+        </w:rPr>
+        <w:t xml:space="preserve">R: A Language and Environment for Statistical Computing</w:t>
+      </w:r>
+      <w:r>
+        <w:t xml:space="preserve">. Vienna, Austria: R Foundation for Statistical Computing.</w:t>
+      </w:r>
+      <w:r>
+        <w:t xml:space="preserve"> </w:t>
+      </w:r>
+      <w:hyperlink r:id="rId55">
+        <w:r>
+          <w:rPr>
+            <w:rStyle w:val="Hyperlink"/>
+          </w:rPr>
+          <w:t xml:space="preserve">https://www.R-project.org/</w:t>
+        </w:r>
+      </w:hyperlink>
+      <w:r>
+        <w:t xml:space="preserve">.</w:t>
+      </w:r>
+    </w:p>
+    <w:p>
+      <w:pPr>
+        <w:pStyle w:val="BodyText"/>
+      </w:pPr>
+      <w:r>
         <w:t xml:space="preserve">Schlaeppi, Klaus, and Davide Bulgarelli. 2015. “The Plant Microbiome at Work.”</w:t>
       </w:r>
       <w:r>
@@ -1990,7 +2008,7 @@
         <w:pStyle w:val="BodyText"/>
       </w:pPr>
       <w:r>
-        <w:t xml:space="preserve">TAYLOR, J. E., K. D. HYDE, and E. B. G. JONES. 1999. “Endophytic Fungi Associated with the Temperate Palm, Trachycarpus Fortunei, Within and Outside Its Natural Geographic Range.”</w:t>
+        <w:t xml:space="preserve">Taylor, J. E., K. D. Hyde, and E. B. G. Jones. 1999. “Endophytic Fungi Associated with the Temperate Palm, Trachycarpus Fortunei, Within and Outside Its Natural Geographic Range.”</w:t>
       </w:r>
       <w:r>
         <w:t xml:space="preserve"> </w:t>
@@ -2110,7 +2128,7 @@
       <w:r>
         <w:t xml:space="preserve">356 (6336). American Association for the Advancement of Science: 374–76. doi:</w:t>
       </w:r>
-      <w:hyperlink r:id="rId54">
+      <w:hyperlink r:id="rId56">
         <w:r>
           <w:rPr>
             <w:rStyle w:val="Hyperlink"/>
@@ -2167,7 +2185,7 @@
       <w:r>
         <w:t xml:space="preserve">109 (32). National Academy of Sciences: 13022–7. doi:</w:t>
       </w:r>
-      <w:hyperlink r:id="rId55">
+      <w:hyperlink r:id="rId57">
         <w:r>
           <w:rPr>
             <w:rStyle w:val="Hyperlink"/>
@@ -2183,8 +2201,8 @@
       <w:pPr>
         <w:pStyle w:val="Heading5"/>
       </w:pPr>
-      <w:bookmarkStart w:id="56" w:name="page-break-3"/>
-      <w:bookmarkEnd w:id="56"/>
+      <w:bookmarkStart w:id="58" w:name="page-break-3"/>
+      <w:bookmarkEnd w:id="58"/>
       <w:r>
         <w:t xml:space="preserve">Page Break</w:t>
       </w:r>
@@ -2193,8 +2211,8 @@
       <w:pPr>
         <w:pStyle w:val="Heading1"/>
       </w:pPr>
-      <w:bookmarkStart w:id="57" w:name="tables"/>
-      <w:bookmarkEnd w:id="57"/>
+      <w:bookmarkStart w:id="59" w:name="tables"/>
+      <w:bookmarkEnd w:id="59"/>
       <w:r>
         <w:t xml:space="preserve">Tables</w:t>
       </w:r>
@@ -2228,7 +2246,7 @@
         <w:t xml:space="preserve"> </w:t>
       </w:r>
       <w:r>
-        <w:t xml:space="preserve">classe sacross all trees and sites.</w:t>
+        <w:t xml:space="preserve">classes across all trees and sites.</w:t>
       </w:r>
     </w:p>
     <w:tbl>
@@ -2402,8 +2420,8 @@
       <w:pPr>
         <w:pStyle w:val="Heading5"/>
       </w:pPr>
-      <w:bookmarkStart w:id="58" w:name="page-break-4"/>
-      <w:bookmarkEnd w:id="58"/>
+      <w:bookmarkStart w:id="60" w:name="page-break-4"/>
+      <w:bookmarkEnd w:id="60"/>
       <w:r>
         <w:t xml:space="preserve">Page Break</w:t>
       </w:r>
@@ -2412,8 +2430,8 @@
       <w:pPr>
         <w:pStyle w:val="Heading1"/>
       </w:pPr>
-      <w:bookmarkStart w:id="59" w:name="figures"/>
-      <w:bookmarkEnd w:id="59"/>
+      <w:bookmarkStart w:id="61" w:name="figures"/>
+      <w:bookmarkEnd w:id="61"/>
       <w:r>
         <w:t xml:space="preserve">Figures</w:t>
       </w:r>
@@ -2438,7 +2456,7 @@
                     </pic:cNvPicPr>
                   </pic:nvPicPr>
                   <pic:blipFill>
-                    <a:blip r:embed="rId60"/>
+                    <a:blip r:embed="rId62"/>
                     <a:stretch>
                       <a:fillRect/>
                     </a:stretch>
@@ -2479,15 +2497,15 @@
         <w:t xml:space="preserve"> </w:t>
       </w:r>
       <w:r>
-        <w:t xml:space="preserve">A map of the locations sampled. Five trees from each site were sampled.</w:t>
+        <w:t xml:space="preserve">A map of the locations sampled across the city of San Francisco, California, USA. Five trees from each site were sampled. Sites were selected to span the range of environmental conditions across the city.</w:t>
       </w:r>
     </w:p>
     <w:p>
       <w:pPr>
         <w:pStyle w:val="Heading5"/>
       </w:pPr>
-      <w:bookmarkStart w:id="61" w:name="page-break-5"/>
-      <w:bookmarkEnd w:id="61"/>
+      <w:bookmarkStart w:id="63" w:name="page-break-5"/>
+      <w:bookmarkEnd w:id="63"/>
       <w:r>
         <w:t xml:space="preserve">Page Break</w:t>
       </w:r>
@@ -2512,7 +2530,7 @@
                     </pic:cNvPicPr>
                   </pic:nvPicPr>
                   <pic:blipFill>
-                    <a:blip r:embed="rId62"/>
+                    <a:blip r:embed="rId64"/>
                     <a:stretch>
                       <a:fillRect/>
                     </a:stretch>
@@ -2554,80 +2572,6 @@
                 <pic:pic>
                   <pic:nvPicPr>
                     <pic:cNvPr descr="eg_thesis_files/figure-docx/dbh-1.png" id="0" name="Picture"/>
-                    <pic:cNvPicPr>
-                      <a:picLocks noChangeArrowheads="1" noChangeAspect="1"/>
-                    </pic:cNvPicPr>
-                  </pic:nvPicPr>
-                  <pic:blipFill>
-                    <a:blip r:embed="rId63"/>
-                    <a:stretch>
-                      <a:fillRect/>
-                    </a:stretch>
-                  </pic:blipFill>
-                  <pic:spPr bwMode="auto">
-                    <a:xfrm>
-                      <a:off x="0" y="0"/>
-                      <a:ext cx="4620126" cy="4620126"/>
-                    </a:xfrm>
-                    <a:prstGeom prst="rect">
-                      <a:avLst/>
-                    </a:prstGeom>
-                    <a:noFill/>
-                    <a:ln w="9525">
-                      <a:noFill/>
-                      <a:headEnd/>
-                      <a:tailEnd/>
-                    </a:ln>
-                  </pic:spPr>
-                </pic:pic>
-              </a:graphicData>
-            </a:graphic>
-          </wp:inline>
-        </w:drawing>
-      </w:r>
-    </w:p>
-    <w:p>
-      <w:pPr>
-        <w:pStyle w:val="BodyText"/>
-      </w:pPr>
-      <w:r>
-        <w:rPr>
-          <w:b/>
-        </w:rPr>
-        <w:t xml:space="preserve">Figure 2.</w:t>
-      </w:r>
-      <w:r>
-        <w:t xml:space="preserve"> </w:t>
-      </w:r>
-      <w:r>
-        <w:t xml:space="preserve">Isolation frequencies (A) and tree diameters (B) at each site. Isolation frequency (A) is a measure of how many slant tubes showed signs of fungal growth, out of how many total slant tubes were made. 100 slant tubes were made for each tree except for the trees in the downtown site, which had 140 slant tubes per tree because they had low isolation frequencies during the initial sampling.</w:t>
-      </w:r>
-    </w:p>
-    <w:p>
-      <w:pPr>
-        <w:pStyle w:val="Heading5"/>
-      </w:pPr>
-      <w:bookmarkStart w:id="64" w:name="page-break-6"/>
-      <w:bookmarkEnd w:id="64"/>
-      <w:r>
-        <w:t xml:space="preserve">Page Break</w:t>
-      </w:r>
-    </w:p>
-    <w:p>
-      <w:pPr>
-        <w:pStyle w:val="FirstParagraph"/>
-      </w:pPr>
-      <w:r>
-        <w:drawing>
-          <wp:inline>
-            <wp:extent cx="4620126" cy="4620126"/>
-            <wp:effectExtent b="0" l="0" r="0" t="0"/>
-            <wp:docPr descr="" title="" id="1" name="Picture"/>
-            <a:graphic>
-              <a:graphicData uri="http://schemas.openxmlformats.org/drawingml/2006/picture">
-                <pic:pic>
-                  <pic:nvPicPr>
-                    <pic:cNvPr descr="eg_thesis_files/figure-docx/rarefaction-1.png" id="0" name="Picture"/>
                     <pic:cNvPicPr>
                       <a:picLocks noChangeArrowheads="1" noChangeAspect="1"/>
                     </pic:cNvPicPr>
@@ -2668,20 +2612,20 @@
         <w:rPr>
           <w:b/>
         </w:rPr>
-        <w:t xml:space="preserve">Figure 3.</w:t>
-      </w:r>
-      <w:r>
-        <w:t xml:space="preserve"> </w:t>
-      </w:r>
-      <w:r>
-        <w:t xml:space="preserve">Species accumulation curve showing species richness in all sites. Each line represents the combined species richness of all trees in one site, and the color represents the site which said tree is from.</w:t>
+        <w:t xml:space="preserve">Figure 2.</w:t>
+      </w:r>
+      <w:r>
+        <w:t xml:space="preserve"> </w:t>
+      </w:r>
+      <w:r>
+        <w:t xml:space="preserve">Isolation frequencies (A) and tree diameters (B) at each site. Isolation frequency (A) is a measure of how many slant tubes showed signs of fungal growth, out of how many total slant tubes were made. 100 slant tubes were made for each tree except for the trees in the downtown site, which had 140 slant tubes per tree because they had low isolation frequencies during the initial sampling.</w:t>
       </w:r>
     </w:p>
     <w:p>
       <w:pPr>
         <w:pStyle w:val="Heading5"/>
       </w:pPr>
-      <w:bookmarkStart w:id="66" w:name="page-break-7"/>
+      <w:bookmarkStart w:id="66" w:name="page-break-6"/>
       <w:bookmarkEnd w:id="66"/>
       <w:r>
         <w:t xml:space="preserve">Page Break</w:t>
@@ -2701,7 +2645,7 @@
               <a:graphicData uri="http://schemas.openxmlformats.org/drawingml/2006/picture">
                 <pic:pic>
                   <pic:nvPicPr>
-                    <pic:cNvPr descr="eg_thesis_files/figure-docx/bar-graph-1.png" id="0" name="Picture"/>
+                    <pic:cNvPr descr="eg_thesis_files/figure-docx/rarefaction-1.png" id="0" name="Picture"/>
                     <pic:cNvPicPr>
                       <a:picLocks noChangeArrowheads="1" noChangeAspect="1"/>
                     </pic:cNvPicPr>
@@ -2742,35 +2686,20 @@
         <w:rPr>
           <w:b/>
         </w:rPr>
-        <w:t xml:space="preserve">Figure 4.</w:t>
-      </w:r>
-      <w:r>
-        <w:t xml:space="preserve"> </w:t>
-      </w:r>
-      <w:r>
-        <w:t xml:space="preserve">Normalized relative abundances of</w:t>
-      </w:r>
-      <w:r>
-        <w:t xml:space="preserve"> </w:t>
-      </w:r>
-      <w:r>
-        <w:rPr>
-          <w:i/>
-        </w:rPr>
-        <w:t xml:space="preserve">Ascomycota</w:t>
-      </w:r>
-      <w:r>
-        <w:t xml:space="preserve"> </w:t>
-      </w:r>
-      <w:r>
-        <w:t xml:space="preserve">taxa in each site.</w:t>
+        <w:t xml:space="preserve">Figure 3.</w:t>
+      </w:r>
+      <w:r>
+        <w:t xml:space="preserve"> </w:t>
+      </w:r>
+      <w:r>
+        <w:t xml:space="preserve">Species accumulation curve showing species richness in each site. Each line represents the combined species richness of all trees in one site.</w:t>
       </w:r>
     </w:p>
     <w:p>
       <w:pPr>
         <w:pStyle w:val="Heading5"/>
       </w:pPr>
-      <w:bookmarkStart w:id="68" w:name="page-break-8"/>
+      <w:bookmarkStart w:id="68" w:name="page-break-7"/>
       <w:bookmarkEnd w:id="68"/>
       <w:r>
         <w:t xml:space="preserve">Page Break</w:t>
@@ -2790,7 +2719,7 @@
               <a:graphicData uri="http://schemas.openxmlformats.org/drawingml/2006/picture">
                 <pic:pic>
                   <pic:nvPicPr>
-                    <pic:cNvPr descr="eg_thesis_files/figure-docx/ordination-1.png" id="0" name="Picture"/>
+                    <pic:cNvPr descr="eg_thesis_files/figure-docx/bar-graph-1.png" id="0" name="Picture"/>
                     <pic:cNvPicPr>
                       <a:picLocks noChangeArrowheads="1" noChangeAspect="1"/>
                     </pic:cNvPicPr>
@@ -2831,13 +2760,102 @@
         <w:rPr>
           <w:b/>
         </w:rPr>
+        <w:t xml:space="preserve">Figure 4.</w:t>
+      </w:r>
+      <w:r>
+        <w:t xml:space="preserve"> </w:t>
+      </w:r>
+      <w:r>
+        <w:t xml:space="preserve">Normalized relative abundances of</w:t>
+      </w:r>
+      <w:r>
+        <w:t xml:space="preserve"> </w:t>
+      </w:r>
+      <w:r>
+        <w:rPr>
+          <w:i/>
+        </w:rPr>
+        <w:t xml:space="preserve">Ascomycota</w:t>
+      </w:r>
+      <w:r>
+        <w:t xml:space="preserve"> </w:t>
+      </w:r>
+      <w:r>
+        <w:t xml:space="preserve">taxa in each site.</w:t>
+      </w:r>
+    </w:p>
+    <w:p>
+      <w:pPr>
+        <w:pStyle w:val="Heading5"/>
+      </w:pPr>
+      <w:bookmarkStart w:id="70" w:name="page-break-8"/>
+      <w:bookmarkEnd w:id="70"/>
+      <w:r>
+        <w:t xml:space="preserve">Page Break</w:t>
+      </w:r>
+    </w:p>
+    <w:p>
+      <w:pPr>
+        <w:pStyle w:val="FirstParagraph"/>
+      </w:pPr>
+      <w:r>
+        <w:drawing>
+          <wp:inline>
+            <wp:extent cx="4620126" cy="4620126"/>
+            <wp:effectExtent b="0" l="0" r="0" t="0"/>
+            <wp:docPr descr="" title="" id="1" name="Picture"/>
+            <a:graphic>
+              <a:graphicData uri="http://schemas.openxmlformats.org/drawingml/2006/picture">
+                <pic:pic>
+                  <pic:nvPicPr>
+                    <pic:cNvPr descr="eg_thesis_files/figure-docx/ordination-1.png" id="0" name="Picture"/>
+                    <pic:cNvPicPr>
+                      <a:picLocks noChangeArrowheads="1" noChangeAspect="1"/>
+                    </pic:cNvPicPr>
+                  </pic:nvPicPr>
+                  <pic:blipFill>
+                    <a:blip r:embed="rId71"/>
+                    <a:stretch>
+                      <a:fillRect/>
+                    </a:stretch>
+                  </pic:blipFill>
+                  <pic:spPr bwMode="auto">
+                    <a:xfrm>
+                      <a:off x="0" y="0"/>
+                      <a:ext cx="4620126" cy="4620126"/>
+                    </a:xfrm>
+                    <a:prstGeom prst="rect">
+                      <a:avLst/>
+                    </a:prstGeom>
+                    <a:noFill/>
+                    <a:ln w="9525">
+                      <a:noFill/>
+                      <a:headEnd/>
+                      <a:tailEnd/>
+                    </a:ln>
+                  </pic:spPr>
+                </pic:pic>
+              </a:graphicData>
+            </a:graphic>
+          </wp:inline>
+        </w:drawing>
+      </w:r>
+    </w:p>
+    <w:p>
+      <w:pPr>
+        <w:pStyle w:val="BodyText"/>
+      </w:pPr>
+      <w:r>
+        <w:rPr>
+          <w:b/>
+        </w:rPr>
         <w:t xml:space="preserve">Figure 5.</w:t>
       </w:r>
       <w:r>
         <w:t xml:space="preserve"> </w:t>
       </w:r>
       <w:r>
-        <w:t xml:space="preserve">NMDS ordination of community compositions. Each point represents the endophytic community of one tree, and the size of the point corresponds to that tree’s DBH, while the color of said point corresponds to the site that tree is from. Points that are closer together indicate that the trees they represent have similar comunity compositions. The ellipses show the standard error around the centroid of all points within a site, and are also color-coded according to which site they represent.</w:t>
+        <w:t xml:space="preserve">NMDS ordination of community compositions. Each point represents the endophytic community of one tree, and the size of the point corresponds to that tree’s DBH, while the color of said point corresponds to the site that tree is from. Points that are closer together indicate that the trees they represent have similar community compositions. The ellipses show the standard error around the centroid of all points within a site, and are also color-coded according to which site they represent.</w:t>
       </w:r>
     </w:p>
     <w:sectPr>
@@ -3384,7 +3402,7 @@
     </w:lvl>
   </w:abstractNum>
   <w:abstractNum w:abstractNumId="990">
-    <w:nsid w:val="4321302f"/>
+    <w:nsid w:val="d95eefb3"/>
     <w:multiLevelType w:val="multilevel"/>
     <w:lvl w:ilvl="0">
       <w:numFmt w:val="bullet"/>

</xml_diff>

<commit_message>
Add Brian's fixes to thesis
</commit_message>
<xml_diff>
--- a/eg_thesis.docx
+++ b/eg_thesis.docx
@@ -201,7 +201,7 @@
         <w:t xml:space="preserve">(Sukopp 1998)</w:t>
       </w:r>
       <w:r>
-        <w:t xml:space="preserve">. Urban environments represent the convergence of humans from around the world, any plant or animal species those humans might have brought with them, and infrastructures such as roads, sewers, and tall buildings. Despite their complexity that these ecosystems present, they often overlooked by ecologists because more traditional ecology does has focused on</w:t>
+        <w:t xml:space="preserve">. Urban environments represent the convergence of humans from around the world, any plant or animal species those humans might have brought with them, and infrastructures such as roads, sewers, and tall buildings. Despite their complexity that these ecosystems present, they are often overlooked by ecologists because more traditional ecology has focused on</w:t>
       </w:r>
       <w:r>
         <w:t xml:space="preserve"> </w:t>
@@ -245,7 +245,7 @@
         <w:pStyle w:val="BodyText"/>
       </w:pPr>
       <w:r>
-        <w:t xml:space="preserve">In this study, we focus on the urban ecology of trees in San Francisco, California. Urba trees can play a major role in shaping the ecosystem of a city. Just as the trees in a forest have a considerable impact on its climate and ecology, trees in cities can have notable effects on a city’s environment. For example, plant life in cities can impact temperature, air quality, and other aspects of human health</w:t>
+        <w:t xml:space="preserve">In this study, we focus on the urban ecology of trees in San Francisco, California. Urban trees can play a major role in shaping the ecosystem of a city. Just as the trees in a forest have a considerable impact on its climate and ecology, trees in cities can have notable effects on a city’s environment. For example, plant life in cities can impact temperature, air quality, and other aspects of human health</w:t>
       </w:r>
       <w:r>
         <w:t xml:space="preserve"> </w:t>
@@ -384,7 +384,7 @@
         <w:t xml:space="preserve">(Carroll 1988)</w:t>
       </w:r>
       <w:r>
-        <w:t xml:space="preserve">. In wild grasses, symbiotic fungi have been shown to protect their hosts by discouraging herbivory, and can even effect host reproductive viability in those same systems</w:t>
+        <w:t xml:space="preserve">. In wild grasses, symbiotic fungi have been shown to protect their hosts by discouraging herbivory, and can even affect host reproductive viability in those same systems</w:t>
       </w:r>
       <w:r>
         <w:t xml:space="preserve"> </w:t>
@@ -1031,7 +1031,7 @@
         <w:pStyle w:val="FirstParagraph"/>
       </w:pPr>
       <w:r>
-        <w:t xml:space="preserve">There appears to be a degree of biogeographic structure to the endophytic communities within these urban trees. Communities of trees from the same site generally cluster closer together than trees front different sites, although some sites have much greater within-site diversity than others (Figure 5). It may be more likely that some of the sites that show great within-site diversity simply appear that way due to undersampling. Although the Balboa site appears to have a high isolation frequency (Figure 2 A), many of the slant tubes that showed fungal growth failed to grow into a larger culture, leading to a low number of usable sequences (Figure 3). This low number of sequences per tree may indicate that the divergence in community composition that appears to be present might be due to the low sample size, rather than actual difference between the microbial communities between the Balboa trees (Figure 5).</w:t>
+        <w:t xml:space="preserve">There appears to be a degree of biogeographic structure to the endophytic communities within these urban trees. Communities of trees from the same site generally cluster closer together than trees from different sites, although some sites have much greater within-site diversity than others (Figure 5). It may be more likely that some of the sites that show great within-site diversity simply appear that way due to undersampling. Although the Balboa site appears to have a high isolation frequency (Figure 2 A), many of the slant tubes that showed fungal growth failed to grow into a larger culture, leading to a low number of usable sequences (Figure 3). This low number of sequences per tree may indicate that the divergence in community composition that appears to be present might be due to the low sample size, rather than actual difference between the microbial communities between the Balboa trees (Figure 5).</w:t>
       </w:r>
     </w:p>
     <w:p>
@@ -3402,7 +3402,7 @@
     </w:lvl>
   </w:abstractNum>
   <w:abstractNum w:abstractNumId="990">
-    <w:nsid w:val="d95eefb3"/>
+    <w:nsid w:val="861f4254"/>
     <w:multiLevelType w:val="multilevel"/>
     <w:lvl w:ilvl="0">
       <w:numFmt w:val="bullet"/>

</xml_diff>

<commit_message>
Update all file permissions and also fix some script issues
</commit_message>
<xml_diff>
--- a/eg_thesis.docx
+++ b/eg_thesis.docx
@@ -375,7 +375,36 @@
         <w:pStyle w:val="BodyText"/>
       </w:pPr>
       <w:r>
-        <w:t xml:space="preserve">Although some of these fungal microbes may be latent pathogens or decomposers waiting for the leaf to die, others are mutualists that may confer a benefit to their host</w:t>
+        <w:t xml:space="preserve">The endosphere is is an ideal system for biogeographic studies, both because it is highly diverse and because it is a major interface between the host plant and its environment</w:t>
+      </w:r>
+      <w:r>
+        <w:t xml:space="preserve"> </w:t>
+      </w:r>
+      <w:r>
+        <w:t xml:space="preserve">(Meyer and Leveau 2012)</w:t>
+      </w:r>
+      <w:r>
+        <w:t xml:space="preserve">.</w:t>
+      </w:r>
+    </w:p>
+    <w:p>
+      <w:pPr>
+        <w:pStyle w:val="BodyText"/>
+      </w:pPr>
+      <w:r>
+        <w:t xml:space="preserve">Endophytic microbes are naturally found in the spacious interior of leaves, whether introduced by natural wounds or openings in the leaf surface, or through penetrating the plant sirface with hydrolytic enzymes</w:t>
+      </w:r>
+      <w:r>
+        <w:t xml:space="preserve"> </w:t>
+      </w:r>
+      <w:r>
+        <w:t xml:space="preserve">(Hallmann et al. 1997)</w:t>
+      </w:r>
+      <w:r>
+        <w:t xml:space="preserve"> </w:t>
+      </w:r>
+      <w:r>
+        <w:t xml:space="preserve">Although some of these microbes may be latent pathogens or decomposers waiting for the leaf to die, others are mutualists that may confer a benefit to their host</w:t>
       </w:r>
       <w:r>
         <w:t xml:space="preserve"> </w:t>
@@ -402,7 +431,7 @@
         <w:t xml:space="preserve">(Busby, Ridout, and Newcombe 2016)</w:t>
       </w:r>
       <w:r>
-        <w:t xml:space="preserve">. In nature, the fungal microbial communities can be even more diverse than in those of grasses, and can also have impacts on their host’s physiology, such as limiting pathogen damage</w:t>
+        <w:t xml:space="preserve">. In nature, the fungal microbial communities can have impacts on their host’s physiology, such as limiting pathogen damage</w:t>
       </w:r>
       <w:r>
         <w:t xml:space="preserve"> </w:t>
@@ -1592,6 +1621,29 @@
         <w:pStyle w:val="BodyText"/>
       </w:pPr>
       <w:r>
+        <w:t xml:space="preserve">Hallmann, J, A Quadt-Hallmann, WF Mahaffee, and JW Kloepper. 1997. “Bacterial Endophytes in Agricultural Crops.”</w:t>
+      </w:r>
+      <w:r>
+        <w:t xml:space="preserve"> </w:t>
+      </w:r>
+      <w:r>
+        <w:rPr>
+          <w:i/>
+        </w:rPr>
+        <w:t xml:space="preserve">Canadian Journal of Microbiology</w:t>
+      </w:r>
+      <w:r>
+        <w:t xml:space="preserve"> </w:t>
+      </w:r>
+      <w:r>
+        <w:t xml:space="preserve">43 (10). NRC Research Press: 895–914.</w:t>
+      </w:r>
+    </w:p>
+    <w:p>
+      <w:pPr>
+        <w:pStyle w:val="BodyText"/>
+      </w:pPr>
+      <w:r>
         <w:t xml:space="preserve">Kearse, Matthew, Richard Moir, Amy Wilson, Steven Stones-Havas, Matthew Cheung, Shane Sturrock, Simon Buxton, et al. 2012. “Geneious Basic: An Integrated and Extendable Desktop Software Platform for the Organization and Analysis of Sequence Data.”</w:t>
       </w:r>
       <w:r>
@@ -1764,6 +1816,29 @@
       </w:hyperlink>
       <w:r>
         <w:t xml:space="preserve">.</w:t>
+      </w:r>
+    </w:p>
+    <w:p>
+      <w:pPr>
+        <w:pStyle w:val="BodyText"/>
+      </w:pPr>
+      <w:r>
+        <w:t xml:space="preserve">Meyer, Katrin M, and Johan HJ Leveau. 2012. “Microbiology of the Phyllosphere: A Playground for Testing Ecological Concepts.”</w:t>
+      </w:r>
+      <w:r>
+        <w:t xml:space="preserve"> </w:t>
+      </w:r>
+      <w:r>
+        <w:rPr>
+          <w:i/>
+        </w:rPr>
+        <w:t xml:space="preserve">Oecologia</w:t>
+      </w:r>
+      <w:r>
+        <w:t xml:space="preserve"> </w:t>
+      </w:r>
+      <w:r>
+        <w:t xml:space="preserve">168 (3). Springer: 621–29.</w:t>
       </w:r>
     </w:p>
     <w:p>
@@ -3402,7 +3477,7 @@
     </w:lvl>
   </w:abstractNum>
   <w:abstractNum w:abstractNumId="990">
-    <w:nsid w:val="861f4254"/>
+    <w:nsid w:val="d4587fdb"/>
     <w:multiLevelType w:val="multilevel"/>
     <w:lvl w:ilvl="0">
       <w:numFmt w:val="bullet"/>

</xml_diff>